<commit_message>
dernier rapport pour tabou
</commit_message>
<xml_diff>
--- a/tabou/Rapport.docx
+++ b/tabou/Rapport.docx
@@ -27,14 +27,12 @@
         </w:rPr>
         <w:t xml:space="preserve"> </w:t>
       </w:r>
-      <w:proofErr w:type="spellStart"/>
       <w:r>
         <w:rPr>
           <w:rFonts w:ascii="Times New Roman" w:hAnsi="Times New Roman" w:cs="Times New Roman"/>
         </w:rPr>
         <w:t>Métaheuristiques</w:t>
       </w:r>
-      <w:proofErr w:type="spellEnd"/>
     </w:p>
     <w:p>
       <w:pPr>
@@ -71,29 +69,14 @@
         <w:rPr>
           <w:rFonts w:ascii="Times New Roman" w:hAnsi="Times New Roman" w:cs="Times New Roman"/>
         </w:rPr>
-        <w:t xml:space="preserve"> </w:t>
-      </w:r>
-      <w:proofErr w:type="spellStart"/>
-      <w:r>
-        <w:rPr>
-          <w:rFonts w:ascii="Times New Roman" w:hAnsi="Times New Roman" w:cs="Times New Roman"/>
-        </w:rPr>
-        <w:t>C</w:t>
+        <w:t xml:space="preserve"> C</w:t>
       </w:r>
       <w:r>
         <w:rPr>
           <w:rFonts w:ascii="Times New Roman" w:hAnsi="Times New Roman" w:cs="Times New Roman"/>
         </w:rPr>
-        <w:t>overing</w:t>
+        <w:t xml:space="preserve">overing </w:t>
       </w:r>
-      <w:proofErr w:type="spellEnd"/>
-      <w:r>
-        <w:rPr>
-          <w:rFonts w:ascii="Times New Roman" w:hAnsi="Times New Roman" w:cs="Times New Roman"/>
-        </w:rPr>
-        <w:t xml:space="preserve"> </w:t>
-      </w:r>
-      <w:proofErr w:type="spellStart"/>
       <w:r>
         <w:rPr>
           <w:rFonts w:ascii="Times New Roman" w:hAnsi="Times New Roman" w:cs="Times New Roman"/>
@@ -106,7 +89,6 @@
         </w:rPr>
         <w:t>rray</w:t>
       </w:r>
-      <w:proofErr w:type="spellEnd"/>
     </w:p>
     <w:p>
       <w:pPr>
@@ -152,19 +134,8 @@
           <w:sz w:val="24"/>
           <w:szCs w:val="24"/>
         </w:rPr>
-        <w:t xml:space="preserve">Florian </w:t>
+        <w:t>Florian Korsakissok</w:t>
       </w:r>
-      <w:proofErr w:type="spellStart"/>
-      <w:r>
-        <w:rPr>
-          <w:rFonts w:ascii="Times New Roman" w:hAnsi="Times New Roman" w:cs="Times New Roman"/>
-          <w:i/>
-          <w:sz w:val="24"/>
-          <w:szCs w:val="24"/>
-        </w:rPr>
-        <w:t>Korsakissok</w:t>
-      </w:r>
-      <w:proofErr w:type="spellEnd"/>
       <w:r>
         <w:rPr>
           <w:rFonts w:ascii="Times New Roman" w:hAnsi="Times New Roman" w:cs="Times New Roman"/>
@@ -214,43 +185,7 @@
           <w:sz w:val="24"/>
           <w:szCs w:val="24"/>
         </w:rPr>
-        <w:t>Le problème traité est celui du « </w:t>
-      </w:r>
-      <w:proofErr w:type="spellStart"/>
-      <w:r>
-        <w:rPr>
-          <w:rFonts w:ascii="Times New Roman" w:hAnsi="Times New Roman" w:cs="Times New Roman"/>
-          <w:sz w:val="24"/>
-          <w:szCs w:val="24"/>
-        </w:rPr>
-        <w:t>Covering</w:t>
-      </w:r>
-      <w:proofErr w:type="spellEnd"/>
-      <w:r>
-        <w:rPr>
-          <w:rFonts w:ascii="Times New Roman" w:hAnsi="Times New Roman" w:cs="Times New Roman"/>
-          <w:sz w:val="24"/>
-          <w:szCs w:val="24"/>
-        </w:rPr>
-        <w:t xml:space="preserve"> </w:t>
-      </w:r>
-      <w:proofErr w:type="spellStart"/>
-      <w:r>
-        <w:rPr>
-          <w:rFonts w:ascii="Times New Roman" w:hAnsi="Times New Roman" w:cs="Times New Roman"/>
-          <w:sz w:val="24"/>
-          <w:szCs w:val="24"/>
-        </w:rPr>
-        <w:t>Array</w:t>
-      </w:r>
-      <w:proofErr w:type="spellEnd"/>
-      <w:r>
-        <w:rPr>
-          <w:rFonts w:ascii="Times New Roman" w:hAnsi="Times New Roman" w:cs="Times New Roman"/>
-          <w:sz w:val="24"/>
-          <w:szCs w:val="24"/>
-        </w:rPr>
-        <w:t xml:space="preserve"> », ou autrement dit d’une matrice de couverture. La résolution d’une instance d’un tel problème dépend de deux paramètres notés v et k. L’objectif est de remplir une matrice contenant k colonnes avec un minimum de lignes, à l’aide </w:t>
+        <w:t xml:space="preserve">Le problème traité est celui du « Covering Array », ou autrement dit d’une matrice de couverture. La résolution d’une instance d’un tel problème dépend de deux paramètres notés v et k. L’objectif est de remplir une matrice contenant k colonnes avec un minimum de lignes, à l’aide </w:t>
       </w:r>
       <w:r>
         <w:rPr>
@@ -405,43 +340,7 @@
           <w:sz w:val="24"/>
           <w:szCs w:val="24"/>
         </w:rPr>
-        <w:t xml:space="preserve"> pour tout i, j dans [0 ; k-1], pour tout a, b dans [0 ; v-1], il existe une ligne </w:t>
-      </w:r>
-      <w:proofErr w:type="spellStart"/>
-      <w:r>
-        <w:rPr>
-          <w:rFonts w:ascii="Times New Roman" w:hAnsi="Times New Roman" w:cs="Times New Roman"/>
-          <w:sz w:val="24"/>
-          <w:szCs w:val="24"/>
-        </w:rPr>
-        <w:t>l</w:t>
-      </w:r>
-      <w:proofErr w:type="spellEnd"/>
-      <w:r>
-        <w:rPr>
-          <w:rFonts w:ascii="Times New Roman" w:hAnsi="Times New Roman" w:cs="Times New Roman"/>
-          <w:sz w:val="24"/>
-          <w:szCs w:val="24"/>
-        </w:rPr>
-        <w:t xml:space="preserve"> telle que M[l</w:t>
-      </w:r>
-      <w:proofErr w:type="gramStart"/>
-      <w:r>
-        <w:rPr>
-          <w:rFonts w:ascii="Times New Roman" w:hAnsi="Times New Roman" w:cs="Times New Roman"/>
-          <w:sz w:val="24"/>
-          <w:szCs w:val="24"/>
-        </w:rPr>
-        <w:t>][</w:t>
-      </w:r>
-      <w:proofErr w:type="gramEnd"/>
-      <w:r>
-        <w:rPr>
-          <w:rFonts w:ascii="Times New Roman" w:hAnsi="Times New Roman" w:cs="Times New Roman"/>
-          <w:sz w:val="24"/>
-          <w:szCs w:val="24"/>
-        </w:rPr>
-        <w:t>i] = a et M[l][j] = b</w:t>
+        <w:t xml:space="preserve"> pour tout i, j dans [0 ; k-1], pour tout a, b dans [0 ; v-1], il existe une ligne l telle que M[l][i] = a et M[l][j] = b</w:t>
       </w:r>
     </w:p>
     <w:p>
@@ -511,53 +410,7 @@
           <w:sz w:val="24"/>
           <w:szCs w:val="24"/>
         </w:rPr>
-        <w:t>Dans l’implémentation de l’algorithme proposé, on utilisera souvent la notion de « contrainte élémentaire ». Une contrainte élémentaire est un quadruplet (</w:t>
-      </w:r>
-      <w:proofErr w:type="spellStart"/>
-      <w:r>
-        <w:rPr>
-          <w:rFonts w:ascii="Times New Roman" w:hAnsi="Times New Roman" w:cs="Times New Roman"/>
-          <w:sz w:val="24"/>
-          <w:szCs w:val="24"/>
-        </w:rPr>
-        <w:t>i</w:t>
-      </w:r>
-      <w:proofErr w:type="gramStart"/>
-      <w:r>
-        <w:rPr>
-          <w:rFonts w:ascii="Times New Roman" w:hAnsi="Times New Roman" w:cs="Times New Roman"/>
-          <w:sz w:val="24"/>
-          <w:szCs w:val="24"/>
-        </w:rPr>
-        <w:t>,j,a,b</w:t>
-      </w:r>
-      <w:proofErr w:type="spellEnd"/>
-      <w:proofErr w:type="gramEnd"/>
-      <w:r>
-        <w:rPr>
-          <w:rFonts w:ascii="Times New Roman" w:hAnsi="Times New Roman" w:cs="Times New Roman"/>
-          <w:sz w:val="24"/>
-          <w:szCs w:val="24"/>
-        </w:rPr>
-        <w:t xml:space="preserve">), et on dira que cette contrainte est satisfaite si il existe dans la matrice en cours de construction une ligne </w:t>
-      </w:r>
-      <w:proofErr w:type="spellStart"/>
-      <w:r>
-        <w:rPr>
-          <w:rFonts w:ascii="Times New Roman" w:hAnsi="Times New Roman" w:cs="Times New Roman"/>
-          <w:sz w:val="24"/>
-          <w:szCs w:val="24"/>
-        </w:rPr>
-        <w:t>l</w:t>
-      </w:r>
-      <w:proofErr w:type="spellEnd"/>
-      <w:r>
-        <w:rPr>
-          <w:rFonts w:ascii="Times New Roman" w:hAnsi="Times New Roman" w:cs="Times New Roman"/>
-          <w:sz w:val="24"/>
-          <w:szCs w:val="24"/>
-        </w:rPr>
-        <w:t xml:space="preserve"> telle que M[l][i] = a et M[l][j] = b.</w:t>
+        <w:t>Dans l’implémentation de l’algorithme proposé, on utilisera souvent la notion de « contrainte élémentaire ». Une contrainte élémentaire est un quadruplet (i,j,a,b), et on dira que cette contrainte est satisfaite si il existe dans la matrice en cours de construction une ligne l telle que M[l][i] = a et M[l][j] = b.</w:t>
       </w:r>
       <w:r>
         <w:br w:type="page"/>
@@ -23075,18 +22928,8 @@
           <w:sz w:val="24"/>
           <w:szCs w:val="24"/>
         </w:rPr>
-        <w:t xml:space="preserve">Calculer le critère de </w:t>
+        <w:t>Calculer le critère de Métropolis</w:t>
       </w:r>
-      <w:proofErr w:type="spellStart"/>
-      <w:r>
-        <w:rPr>
-          <w:rFonts w:ascii="Times New Roman" w:eastAsia="Times New Roman" w:hAnsi="Times New Roman" w:cs="Times New Roman"/>
-          <w:sz w:val="24"/>
-          <w:szCs w:val="24"/>
-        </w:rPr>
-        <w:t>Métropolis</w:t>
-      </w:r>
-      <w:proofErr w:type="spellEnd"/>
     </w:p>
     <w:p>
       <w:pPr>
@@ -23108,25 +22951,7 @@
           <w:sz w:val="24"/>
           <w:szCs w:val="24"/>
         </w:rPr>
-        <w:t>SI (</w:t>
-      </w:r>
-      <w:proofErr w:type="spellStart"/>
-      <w:r>
-        <w:rPr>
-          <w:rFonts w:ascii="Times New Roman" w:eastAsia="Times New Roman" w:hAnsi="Times New Roman" w:cs="Times New Roman"/>
-          <w:sz w:val="24"/>
-          <w:szCs w:val="24"/>
-        </w:rPr>
-        <w:t>metropolis</w:t>
-      </w:r>
-      <w:proofErr w:type="spellEnd"/>
-      <w:r>
-        <w:rPr>
-          <w:rFonts w:ascii="Times New Roman" w:eastAsia="Times New Roman" w:hAnsi="Times New Roman" w:cs="Times New Roman"/>
-          <w:sz w:val="24"/>
-          <w:szCs w:val="24"/>
-        </w:rPr>
-        <w:t>)</w:t>
+        <w:t>SI (metropolis)</w:t>
       </w:r>
     </w:p>
     <w:p>
@@ -23172,25 +22997,7 @@
           <w:sz w:val="24"/>
           <w:szCs w:val="24"/>
         </w:rPr>
-        <w:t>SI (</w:t>
-      </w:r>
-      <w:proofErr w:type="spellStart"/>
-      <w:r>
-        <w:rPr>
-          <w:rFonts w:ascii="Times New Roman" w:eastAsia="Times New Roman" w:hAnsi="Times New Roman" w:cs="Times New Roman"/>
-          <w:sz w:val="24"/>
-          <w:szCs w:val="24"/>
-        </w:rPr>
-        <w:t>meilleureConfiguration</w:t>
-      </w:r>
-      <w:proofErr w:type="spellEnd"/>
-      <w:r>
-        <w:rPr>
-          <w:rFonts w:ascii="Times New Roman" w:eastAsia="Times New Roman" w:hAnsi="Times New Roman" w:cs="Times New Roman"/>
-          <w:sz w:val="24"/>
-          <w:szCs w:val="24"/>
-        </w:rPr>
-        <w:t>)</w:t>
+        <w:t>SI (meilleureConfiguration)</w:t>
       </w:r>
     </w:p>
     <w:p>
@@ -23207,23 +23014,13 @@
           <w:szCs w:val="24"/>
         </w:rPr>
       </w:pPr>
-      <w:proofErr w:type="spellStart"/>
       <w:r>
         <w:rPr>
           <w:rFonts w:ascii="Times New Roman" w:eastAsia="Times New Roman" w:hAnsi="Times New Roman" w:cs="Times New Roman"/>
           <w:sz w:val="24"/>
           <w:szCs w:val="24"/>
         </w:rPr>
-        <w:t>meilleurCoût</w:t>
-      </w:r>
-      <w:proofErr w:type="spellEnd"/>
-      <w:r>
-        <w:rPr>
-          <w:rFonts w:ascii="Times New Roman" w:eastAsia="Times New Roman" w:hAnsi="Times New Roman" w:cs="Times New Roman"/>
-          <w:sz w:val="24"/>
-          <w:szCs w:val="24"/>
-        </w:rPr>
-        <w:t xml:space="preserve"> = f(S')</w:t>
+        <w:t>meilleurCoût = f(S')</w:t>
       </w:r>
     </w:p>
     <w:p>
@@ -23338,18 +23135,8 @@
           <w:sz w:val="24"/>
           <w:szCs w:val="24"/>
         </w:rPr>
-        <w:t xml:space="preserve">RETOURNER </w:t>
+        <w:t>RETOURNER meilleureConfiguration</w:t>
       </w:r>
-      <w:proofErr w:type="spellStart"/>
-      <w:r>
-        <w:rPr>
-          <w:rFonts w:ascii="Times New Roman" w:eastAsia="Times New Roman" w:hAnsi="Times New Roman" w:cs="Times New Roman"/>
-          <w:sz w:val="24"/>
-          <w:szCs w:val="24"/>
-        </w:rPr>
-        <w:t>meilleureConfiguration</w:t>
-      </w:r>
-      <w:proofErr w:type="spellEnd"/>
     </w:p>
     <w:p>
       <w:pPr>
@@ -23381,36 +23168,8 @@
           <w:sz w:val="24"/>
           <w:szCs w:val="24"/>
         </w:rPr>
-        <w:t xml:space="preserve">La performance d'un mouvement d'une configuration S vers une configuration </w:t>
+        <w:t>La performance d'un mouvement d'une configuration S vers une configuration S' est donnée par la différence entre f(S') et f(S), où f est la fonction d'évaluation. Plus précisément, f correspond à la fonction "verifierSolution</w:t>
       </w:r>
-      <w:proofErr w:type="gramStart"/>
-      <w:r>
-        <w:rPr>
-          <w:rFonts w:ascii="Times New Roman" w:eastAsia="Times New Roman" w:hAnsi="Times New Roman" w:cs="Times New Roman"/>
-          <w:sz w:val="24"/>
-          <w:szCs w:val="24"/>
-        </w:rPr>
-        <w:t>S' est</w:t>
-      </w:r>
-      <w:proofErr w:type="gramEnd"/>
-      <w:r>
-        <w:rPr>
-          <w:rFonts w:ascii="Times New Roman" w:eastAsia="Times New Roman" w:hAnsi="Times New Roman" w:cs="Times New Roman"/>
-          <w:sz w:val="24"/>
-          <w:szCs w:val="24"/>
-        </w:rPr>
-        <w:t xml:space="preserve"> donnée par la différence entre f(S') et f(S), où f est la fonction d'évaluation. Plus précisément, f correspond à la fonction "</w:t>
-      </w:r>
-      <w:proofErr w:type="spellStart"/>
-      <w:r>
-        <w:rPr>
-          <w:rFonts w:ascii="Times New Roman" w:eastAsia="Times New Roman" w:hAnsi="Times New Roman" w:cs="Times New Roman"/>
-          <w:sz w:val="24"/>
-          <w:szCs w:val="24"/>
-        </w:rPr>
-        <w:t>verifierSolution</w:t>
-      </w:r>
-      <w:proofErr w:type="spellEnd"/>
       <w:r>
         <w:rPr>
           <w:rFonts w:ascii="Times New Roman" w:eastAsia="Times New Roman" w:hAnsi="Times New Roman" w:cs="Times New Roman"/>
@@ -23449,25 +23208,7 @@
           <w:sz w:val="24"/>
           <w:szCs w:val="24"/>
         </w:rPr>
-        <w:t xml:space="preserve">Dans le principe, l’objectif est de vérifier si un mouvement a introduit des violations de contraintes supplémentaires, ou si au contraire il a pu en satisfaire de nouvelles. Une </w:t>
-      </w:r>
-      <w:proofErr w:type="spellStart"/>
-      <w:r>
-        <w:rPr>
-          <w:rFonts w:ascii="Times New Roman" w:eastAsia="Times New Roman" w:hAnsi="Times New Roman" w:cs="Times New Roman"/>
-          <w:sz w:val="24"/>
-          <w:szCs w:val="24"/>
-        </w:rPr>
-        <w:t>CA_Solution</w:t>
-      </w:r>
-      <w:proofErr w:type="spellEnd"/>
-      <w:r>
-        <w:rPr>
-          <w:rFonts w:ascii="Times New Roman" w:eastAsia="Times New Roman" w:hAnsi="Times New Roman" w:cs="Times New Roman"/>
-          <w:sz w:val="24"/>
-          <w:szCs w:val="24"/>
-        </w:rPr>
-        <w:t xml:space="preserve"> est en effet caractérisée, notamment, par l’ensemble des contraintes qu’elle a à satisfaire, chacune étant associée à un booléen de satisfaction. </w:t>
+        <w:t xml:space="preserve">Dans le principe, l’objectif est de vérifier si un mouvement a introduit des violations de contraintes supplémentaires, ou si au contraire il a pu en satisfaire de nouvelles. Une CA_Solution est en effet caractérisée, notamment, par l’ensemble des contraintes qu’elle a à satisfaire, chacune étant associée à un booléen de satisfaction. </w:t>
       </w:r>
       <w:r>
         <w:rPr>
@@ -23491,18 +23232,8 @@
           <w:sz w:val="24"/>
           <w:szCs w:val="24"/>
         </w:rPr>
-        <w:t>Une implémentation bas-niveau de la fonction "</w:t>
+        <w:t>Une implémentation bas-niveau de la fonction "verifierSolution</w:t>
       </w:r>
-      <w:proofErr w:type="spellStart"/>
-      <w:r>
-        <w:rPr>
-          <w:rFonts w:ascii="Times New Roman" w:eastAsia="Times New Roman" w:hAnsi="Times New Roman" w:cs="Times New Roman"/>
-          <w:sz w:val="24"/>
-          <w:szCs w:val="24"/>
-        </w:rPr>
-        <w:t>verifierSolution</w:t>
-      </w:r>
-      <w:proofErr w:type="spellEnd"/>
       <w:r>
         <w:rPr>
           <w:rFonts w:ascii="Times New Roman" w:eastAsia="Times New Roman" w:hAnsi="Times New Roman" w:cs="Times New Roman"/>
@@ -23529,8 +23260,6 @@
           <w:szCs w:val="24"/>
         </w:rPr>
       </w:pPr>
-      <w:proofErr w:type="spellStart"/>
-      <w:proofErr w:type="gramStart"/>
       <w:r>
         <w:rPr>
           <w:rFonts w:ascii="Times New Roman" w:eastAsia="Times New Roman" w:hAnsi="Times New Roman" w:cs="Times New Roman"/>
@@ -23538,38 +23267,7 @@
           <w:sz w:val="24"/>
           <w:szCs w:val="24"/>
         </w:rPr>
-        <w:t>verifierSolution</w:t>
-      </w:r>
-      <w:proofErr w:type="spellEnd"/>
-      <w:r>
-        <w:rPr>
-          <w:rFonts w:ascii="Times New Roman" w:eastAsia="Times New Roman" w:hAnsi="Times New Roman" w:cs="Times New Roman"/>
-          <w:b/>
-          <w:sz w:val="24"/>
-          <w:szCs w:val="24"/>
-        </w:rPr>
-        <w:t>(</w:t>
-      </w:r>
-      <w:proofErr w:type="spellStart"/>
-      <w:proofErr w:type="gramEnd"/>
-      <w:r>
-        <w:rPr>
-          <w:rFonts w:ascii="Times New Roman" w:eastAsia="Times New Roman" w:hAnsi="Times New Roman" w:cs="Times New Roman"/>
-          <w:b/>
-          <w:sz w:val="24"/>
-          <w:szCs w:val="24"/>
-        </w:rPr>
-        <w:t>CA_Solution</w:t>
-      </w:r>
-      <w:proofErr w:type="spellEnd"/>
-      <w:r>
-        <w:rPr>
-          <w:rFonts w:ascii="Times New Roman" w:eastAsia="Times New Roman" w:hAnsi="Times New Roman" w:cs="Times New Roman"/>
-          <w:b/>
-          <w:sz w:val="24"/>
-          <w:szCs w:val="24"/>
-        </w:rPr>
-        <w:t xml:space="preserve"> sol</w:t>
+        <w:t>verifierSolution(CA_Solution sol</w:t>
       </w:r>
       <w:r>
         <w:rPr>
@@ -23604,7 +23302,6 @@
           <w:szCs w:val="24"/>
         </w:rPr>
       </w:pPr>
-      <w:proofErr w:type="spellStart"/>
       <w:r>
         <w:rPr>
           <w:rFonts w:ascii="Times New Roman" w:eastAsia="Times New Roman" w:hAnsi="Times New Roman" w:cs="Times New Roman"/>
@@ -23613,23 +23310,13 @@
         </w:rPr>
         <w:t>erreursDernierMv</w:t>
       </w:r>
-      <w:proofErr w:type="spellEnd"/>
       <w:r>
         <w:rPr>
           <w:rFonts w:ascii="Times New Roman" w:eastAsia="Times New Roman" w:hAnsi="Times New Roman" w:cs="Times New Roman"/>
           <w:sz w:val="24"/>
           <w:szCs w:val="24"/>
         </w:rPr>
-        <w:t xml:space="preserve"> = </w:t>
-      </w:r>
-      <w:proofErr w:type="spellStart"/>
-      <w:r>
-        <w:rPr>
-          <w:rFonts w:ascii="Times New Roman" w:eastAsia="Times New Roman" w:hAnsi="Times New Roman" w:cs="Times New Roman"/>
-          <w:sz w:val="24"/>
-          <w:szCs w:val="24"/>
-        </w:rPr>
-        <w:t>sol</w:t>
+        <w:t xml:space="preserve"> = sol</w:t>
       </w:r>
       <w:r>
         <w:rPr>
@@ -23647,7 +23334,6 @@
         </w:rPr>
         <w:t>erreurs</w:t>
       </w:r>
-      <w:proofErr w:type="spellEnd"/>
     </w:p>
     <w:p>
       <w:pPr>
@@ -23732,25 +23418,7 @@
           <w:szCs w:val="24"/>
         </w:rPr>
         <w:lastRenderedPageBreak/>
-        <w:t>copier l’état de la contrainte (k1</w:t>
-      </w:r>
-      <w:proofErr w:type="gramStart"/>
-      <w:r>
-        <w:rPr>
-          <w:rFonts w:ascii="Times New Roman" w:eastAsia="Times New Roman" w:hAnsi="Times New Roman" w:cs="Times New Roman"/>
-          <w:sz w:val="24"/>
-          <w:szCs w:val="24"/>
-        </w:rPr>
-        <w:t>,mv.colonne,v1,mv.ancienSymbole</w:t>
-      </w:r>
-      <w:proofErr w:type="gramEnd"/>
-      <w:r>
-        <w:rPr>
-          <w:rFonts w:ascii="Times New Roman" w:eastAsia="Times New Roman" w:hAnsi="Times New Roman" w:cs="Times New Roman"/>
-          <w:sz w:val="24"/>
-          <w:szCs w:val="24"/>
-        </w:rPr>
-        <w:t xml:space="preserve">) </w:t>
+        <w:t xml:space="preserve">copier l’état de la contrainte (k1,mv.colonne,v1,mv.ancienSymbole) </w:t>
       </w:r>
       <w:r>
         <w:rPr>
@@ -23758,18 +23426,8 @@
           <w:sz w:val="24"/>
           <w:szCs w:val="24"/>
         </w:rPr>
-        <w:t xml:space="preserve">dans </w:t>
+        <w:t>dans copieContrainteAncien</w:t>
       </w:r>
-      <w:proofErr w:type="spellStart"/>
-      <w:r>
-        <w:rPr>
-          <w:rFonts w:ascii="Times New Roman" w:eastAsia="Times New Roman" w:hAnsi="Times New Roman" w:cs="Times New Roman"/>
-          <w:sz w:val="24"/>
-          <w:szCs w:val="24"/>
-        </w:rPr>
-        <w:t>copieContrainteAncien</w:t>
-      </w:r>
-      <w:proofErr w:type="spellEnd"/>
       <w:r>
         <w:rPr>
           <w:rFonts w:ascii="Times New Roman" w:eastAsia="Times New Roman" w:hAnsi="Times New Roman" w:cs="Times New Roman"/>
@@ -23799,16 +23457,7 @@
           <w:sz w:val="24"/>
           <w:szCs w:val="24"/>
         </w:rPr>
-        <w:t>copier l’état de la contrainte (k1</w:t>
-      </w:r>
-      <w:proofErr w:type="gramStart"/>
-      <w:r>
-        <w:rPr>
-          <w:rFonts w:ascii="Times New Roman" w:eastAsia="Times New Roman" w:hAnsi="Times New Roman" w:cs="Times New Roman"/>
-          <w:sz w:val="24"/>
-          <w:szCs w:val="24"/>
-        </w:rPr>
-        <w:t>,mv.colonne,</w:t>
+        <w:t>copier l’état de la contrainte (k1,mv.colonne,</w:t>
       </w:r>
       <w:r>
         <w:rPr>
@@ -23824,16 +23473,7 @@
           <w:sz w:val="24"/>
           <w:szCs w:val="24"/>
         </w:rPr>
-        <w:t>Symbole</w:t>
-      </w:r>
-      <w:proofErr w:type="gramEnd"/>
-      <w:r>
-        <w:rPr>
-          <w:rFonts w:ascii="Times New Roman" w:eastAsia="Times New Roman" w:hAnsi="Times New Roman" w:cs="Times New Roman"/>
-          <w:sz w:val="24"/>
-          <w:szCs w:val="24"/>
-        </w:rPr>
-        <w:t xml:space="preserve">) </w:t>
+        <w:t xml:space="preserve">Symbole) </w:t>
       </w:r>
       <w:r>
         <w:rPr>
@@ -23841,16 +23481,7 @@
           <w:sz w:val="24"/>
           <w:szCs w:val="24"/>
         </w:rPr>
-        <w:t xml:space="preserve">dans </w:t>
-      </w:r>
-      <w:proofErr w:type="spellStart"/>
-      <w:r>
-        <w:rPr>
-          <w:rFonts w:ascii="Times New Roman" w:eastAsia="Times New Roman" w:hAnsi="Times New Roman" w:cs="Times New Roman"/>
-          <w:sz w:val="24"/>
-          <w:szCs w:val="24"/>
-        </w:rPr>
-        <w:t>copieContrainte</w:t>
+        <w:t>dans copieContrainte</w:t>
       </w:r>
       <w:r>
         <w:rPr>
@@ -23860,7 +23491,6 @@
         </w:rPr>
         <w:t>Nouveau</w:t>
       </w:r>
-      <w:proofErr w:type="spellEnd"/>
       <w:r>
         <w:rPr>
           <w:rFonts w:ascii="Times New Roman" w:eastAsia="Times New Roman" w:hAnsi="Times New Roman" w:cs="Times New Roman"/>
@@ -23967,17 +23597,7 @@
           <w:sz w:val="24"/>
           <w:szCs w:val="24"/>
         </w:rPr>
-        <w:t>SI (</w:t>
-      </w:r>
-      <w:proofErr w:type="spellStart"/>
-      <w:proofErr w:type="gramStart"/>
-      <w:r>
-        <w:rPr>
-          <w:rFonts w:ascii="Times New Roman" w:eastAsia="Times New Roman" w:hAnsi="Times New Roman" w:cs="Times New Roman"/>
-          <w:sz w:val="24"/>
-          <w:szCs w:val="24"/>
-        </w:rPr>
-        <w:t>copieCon</w:t>
+        <w:t>SI (copieCon</w:t>
       </w:r>
       <w:r>
         <w:rPr>
@@ -23985,43 +23605,7 @@
           <w:sz w:val="24"/>
           <w:szCs w:val="24"/>
         </w:rPr>
-        <w:t>trainteAncien</w:t>
-      </w:r>
-      <w:proofErr w:type="spellEnd"/>
-      <w:r>
-        <w:rPr>
-          <w:rFonts w:ascii="Times New Roman" w:eastAsia="Times New Roman" w:hAnsi="Times New Roman" w:cs="Times New Roman"/>
-          <w:sz w:val="24"/>
-          <w:szCs w:val="24"/>
-        </w:rPr>
-        <w:t>[</w:t>
-      </w:r>
-      <w:proofErr w:type="gramEnd"/>
-      <w:r>
-        <w:rPr>
-          <w:rFonts w:ascii="Times New Roman" w:eastAsia="Times New Roman" w:hAnsi="Times New Roman" w:cs="Times New Roman"/>
-          <w:sz w:val="24"/>
-          <w:szCs w:val="24"/>
-        </w:rPr>
-        <w:t>k1][sol[</w:t>
-      </w:r>
-      <w:proofErr w:type="spellStart"/>
-      <w:r>
-        <w:rPr>
-          <w:rFonts w:ascii="Times New Roman" w:eastAsia="Times New Roman" w:hAnsi="Times New Roman" w:cs="Times New Roman"/>
-          <w:sz w:val="24"/>
-          <w:szCs w:val="24"/>
-        </w:rPr>
-        <w:t>mv.ligne</w:t>
-      </w:r>
-      <w:proofErr w:type="spellEnd"/>
-      <w:r>
-        <w:rPr>
-          <w:rFonts w:ascii="Times New Roman" w:eastAsia="Times New Roman" w:hAnsi="Times New Roman" w:cs="Times New Roman"/>
-          <w:sz w:val="24"/>
-          <w:szCs w:val="24"/>
-        </w:rPr>
-        <w:t>][</w:t>
+        <w:t>trainteAncien[k1][sol[mv.ligne][</w:t>
       </w:r>
       <w:r>
         <w:rPr>
@@ -24071,7 +23655,6 @@
         </w:rPr>
         <w:t xml:space="preserve">1 != </w:t>
       </w:r>
-      <w:proofErr w:type="spellStart"/>
       <w:r>
         <w:rPr>
           <w:rFonts w:ascii="Times New Roman" w:eastAsia="Times New Roman" w:hAnsi="Times New Roman" w:cs="Times New Roman"/>
@@ -24086,16 +23669,7 @@
           <w:sz w:val="24"/>
           <w:szCs w:val="24"/>
         </w:rPr>
-        <w:t>ligne</w:t>
-      </w:r>
-      <w:proofErr w:type="spellEnd"/>
-      <w:r>
-        <w:rPr>
-          <w:rFonts w:ascii="Times New Roman" w:eastAsia="Times New Roman" w:hAnsi="Times New Roman" w:cs="Times New Roman"/>
-          <w:sz w:val="24"/>
-          <w:szCs w:val="24"/>
-        </w:rPr>
-        <w:t>)</w:t>
+        <w:t>ligne)</w:t>
       </w:r>
     </w:p>
     <w:p>
@@ -24112,8 +23686,6 @@
           <w:szCs w:val="24"/>
         </w:rPr>
       </w:pPr>
-      <w:proofErr w:type="spellStart"/>
-      <w:proofErr w:type="gramStart"/>
       <w:r>
         <w:rPr>
           <w:rFonts w:ascii="Times New Roman" w:eastAsia="Times New Roman" w:hAnsi="Times New Roman" w:cs="Times New Roman"/>
@@ -24128,43 +23700,7 @@
           <w:sz w:val="24"/>
           <w:szCs w:val="24"/>
         </w:rPr>
-        <w:t>raintesAncien</w:t>
-      </w:r>
-      <w:proofErr w:type="spellEnd"/>
-      <w:r>
-        <w:rPr>
-          <w:rFonts w:ascii="Times New Roman" w:eastAsia="Times New Roman" w:hAnsi="Times New Roman" w:cs="Times New Roman"/>
-          <w:sz w:val="24"/>
-          <w:szCs w:val="24"/>
-        </w:rPr>
-        <w:t>[</w:t>
-      </w:r>
-      <w:proofErr w:type="gramEnd"/>
-      <w:r>
-        <w:rPr>
-          <w:rFonts w:ascii="Times New Roman" w:eastAsia="Times New Roman" w:hAnsi="Times New Roman" w:cs="Times New Roman"/>
-          <w:sz w:val="24"/>
-          <w:szCs w:val="24"/>
-        </w:rPr>
-        <w:t>i1][sol[</w:t>
-      </w:r>
-      <w:proofErr w:type="spellStart"/>
-      <w:r>
-        <w:rPr>
-          <w:rFonts w:ascii="Times New Roman" w:eastAsia="Times New Roman" w:hAnsi="Times New Roman" w:cs="Times New Roman"/>
-          <w:sz w:val="24"/>
-          <w:szCs w:val="24"/>
-        </w:rPr>
-        <w:t>mv.ligne</w:t>
-      </w:r>
-      <w:proofErr w:type="spellEnd"/>
-      <w:r>
-        <w:rPr>
-          <w:rFonts w:ascii="Times New Roman" w:eastAsia="Times New Roman" w:hAnsi="Times New Roman" w:cs="Times New Roman"/>
-          <w:sz w:val="24"/>
-          <w:szCs w:val="24"/>
-        </w:rPr>
-        <w:t>][k</w:t>
+        <w:t>raintesAncien[i1][sol[mv.ligne][k</w:t>
       </w:r>
       <w:r>
         <w:rPr>
@@ -24189,23 +23725,13 @@
           <w:szCs w:val="24"/>
         </w:rPr>
       </w:pPr>
-      <w:proofErr w:type="spellStart"/>
       <w:r>
         <w:rPr>
           <w:rFonts w:ascii="Times New Roman" w:eastAsia="Times New Roman" w:hAnsi="Times New Roman" w:cs="Times New Roman"/>
           <w:sz w:val="24"/>
           <w:szCs w:val="24"/>
         </w:rPr>
-        <w:t>erreursDernierMv</w:t>
-      </w:r>
-      <w:proofErr w:type="spellEnd"/>
-      <w:r>
-        <w:rPr>
-          <w:rFonts w:ascii="Times New Roman" w:eastAsia="Times New Roman" w:hAnsi="Times New Roman" w:cs="Times New Roman"/>
-          <w:sz w:val="24"/>
-          <w:szCs w:val="24"/>
-        </w:rPr>
-        <w:t>++</w:t>
+        <w:t>erreursDernierMv++</w:t>
       </w:r>
     </w:p>
     <w:p>
@@ -24313,64 +23839,24 @@
           <w:sz w:val="24"/>
           <w:szCs w:val="24"/>
         </w:rPr>
-        <w:t>sol[l</w:t>
+        <w:t>sol[l][</w:t>
       </w:r>
-      <w:proofErr w:type="gramStart"/>
       <w:r>
         <w:rPr>
           <w:rFonts w:ascii="Times New Roman" w:eastAsia="Times New Roman" w:hAnsi="Times New Roman" w:cs="Times New Roman"/>
           <w:sz w:val="24"/>
           <w:szCs w:val="24"/>
         </w:rPr>
-        <w:t>][</w:t>
+        <w:t>mv.colonne] = mv.ancienSymbole</w:t>
       </w:r>
-      <w:proofErr w:type="spellStart"/>
-      <w:proofErr w:type="gramEnd"/>
       <w:r>
         <w:rPr>
           <w:rFonts w:ascii="Times New Roman" w:eastAsia="Times New Roman" w:hAnsi="Times New Roman" w:cs="Times New Roman"/>
           <w:sz w:val="24"/>
           <w:szCs w:val="24"/>
         </w:rPr>
-        <w:t>mv.colonne</w:t>
+        <w:t xml:space="preserve"> ET l != mv.ligne</w:t>
       </w:r>
-      <w:proofErr w:type="spellEnd"/>
-      <w:r>
-        <w:rPr>
-          <w:rFonts w:ascii="Times New Roman" w:eastAsia="Times New Roman" w:hAnsi="Times New Roman" w:cs="Times New Roman"/>
-          <w:sz w:val="24"/>
-          <w:szCs w:val="24"/>
-        </w:rPr>
-        <w:t xml:space="preserve">] = </w:t>
-      </w:r>
-      <w:proofErr w:type="spellStart"/>
-      <w:r>
-        <w:rPr>
-          <w:rFonts w:ascii="Times New Roman" w:eastAsia="Times New Roman" w:hAnsi="Times New Roman" w:cs="Times New Roman"/>
-          <w:sz w:val="24"/>
-          <w:szCs w:val="24"/>
-        </w:rPr>
-        <w:t>mv.ancienSymbole</w:t>
-      </w:r>
-      <w:proofErr w:type="spellEnd"/>
-      <w:r>
-        <w:rPr>
-          <w:rFonts w:ascii="Times New Roman" w:eastAsia="Times New Roman" w:hAnsi="Times New Roman" w:cs="Times New Roman"/>
-          <w:sz w:val="24"/>
-          <w:szCs w:val="24"/>
-        </w:rPr>
-        <w:t xml:space="preserve"> ET l != </w:t>
-      </w:r>
-      <w:proofErr w:type="spellStart"/>
-      <w:r>
-        <w:rPr>
-          <w:rFonts w:ascii="Times New Roman" w:eastAsia="Times New Roman" w:hAnsi="Times New Roman" w:cs="Times New Roman"/>
-          <w:sz w:val="24"/>
-          <w:szCs w:val="24"/>
-        </w:rPr>
-        <w:t>mv.ligne</w:t>
-      </w:r>
-      <w:proofErr w:type="spellEnd"/>
       <w:r>
         <w:rPr>
           <w:rFonts w:ascii="Times New Roman" w:eastAsia="Times New Roman" w:hAnsi="Times New Roman" w:cs="Times New Roman"/>
@@ -24431,35 +23917,7 @@
           <w:sz w:val="24"/>
           <w:szCs w:val="24"/>
         </w:rPr>
-        <w:t>SI ( !</w:t>
-      </w:r>
-      <w:proofErr w:type="spellStart"/>
-      <w:proofErr w:type="gramStart"/>
-      <w:r>
-        <w:rPr>
-          <w:rFonts w:ascii="Times New Roman" w:eastAsia="Times New Roman" w:hAnsi="Times New Roman" w:cs="Times New Roman"/>
-          <w:sz w:val="24"/>
-          <w:szCs w:val="24"/>
-        </w:rPr>
-        <w:t>copieContraintesAncien</w:t>
-      </w:r>
-      <w:proofErr w:type="spellEnd"/>
-      <w:r>
-        <w:rPr>
-          <w:rFonts w:ascii="Times New Roman" w:eastAsia="Times New Roman" w:hAnsi="Times New Roman" w:cs="Times New Roman"/>
-          <w:sz w:val="24"/>
-          <w:szCs w:val="24"/>
-        </w:rPr>
-        <w:t>[</w:t>
-      </w:r>
-      <w:proofErr w:type="gramEnd"/>
-      <w:r>
-        <w:rPr>
-          <w:rFonts w:ascii="Times New Roman" w:eastAsia="Times New Roman" w:hAnsi="Times New Roman" w:cs="Times New Roman"/>
-          <w:sz w:val="24"/>
-          <w:szCs w:val="24"/>
-        </w:rPr>
-        <w:t>k1][sol[l][</w:t>
+        <w:t>SI ( !copieContraintesAncien[k1][sol[l][</w:t>
       </w:r>
       <w:r>
         <w:rPr>
@@ -24483,18 +23941,8 @@
           <w:sz w:val="24"/>
           <w:szCs w:val="24"/>
         </w:rPr>
-        <w:t xml:space="preserve">1 != </w:t>
+        <w:t>1 != mv.colonne</w:t>
       </w:r>
-      <w:proofErr w:type="spellStart"/>
-      <w:r>
-        <w:rPr>
-          <w:rFonts w:ascii="Times New Roman" w:eastAsia="Times New Roman" w:hAnsi="Times New Roman" w:cs="Times New Roman"/>
-          <w:sz w:val="24"/>
-          <w:szCs w:val="24"/>
-        </w:rPr>
-        <w:t>mv.colonne</w:t>
-      </w:r>
-      <w:proofErr w:type="spellEnd"/>
     </w:p>
     <w:p>
       <w:pPr>
@@ -24510,33 +23958,13 @@
           <w:szCs w:val="24"/>
         </w:rPr>
       </w:pPr>
-      <w:proofErr w:type="spellStart"/>
-      <w:proofErr w:type="gramStart"/>
       <w:r>
         <w:rPr>
           <w:rFonts w:ascii="Times New Roman" w:eastAsia="Times New Roman" w:hAnsi="Times New Roman" w:cs="Times New Roman"/>
           <w:sz w:val="24"/>
           <w:szCs w:val="24"/>
         </w:rPr>
-        <w:t>copieContraintesAncien</w:t>
-      </w:r>
-      <w:proofErr w:type="spellEnd"/>
-      <w:r>
-        <w:rPr>
-          <w:rFonts w:ascii="Times New Roman" w:eastAsia="Times New Roman" w:hAnsi="Times New Roman" w:cs="Times New Roman"/>
-          <w:sz w:val="24"/>
-          <w:szCs w:val="24"/>
-        </w:rPr>
-        <w:t>[</w:t>
-      </w:r>
-      <w:proofErr w:type="gramEnd"/>
-      <w:r>
-        <w:rPr>
-          <w:rFonts w:ascii="Times New Roman" w:eastAsia="Times New Roman" w:hAnsi="Times New Roman" w:cs="Times New Roman"/>
-          <w:sz w:val="24"/>
-          <w:szCs w:val="24"/>
-        </w:rPr>
-        <w:t>k</w:t>
+        <w:t>copieContraintesAncien[k</w:t>
       </w:r>
       <w:r>
         <w:rPr>
@@ -24576,18 +24004,8 @@
           <w:sz w:val="24"/>
           <w:szCs w:val="24"/>
         </w:rPr>
-        <w:t xml:space="preserve"> = </w:t>
+        <w:t xml:space="preserve"> = true</w:t>
       </w:r>
-      <w:proofErr w:type="spellStart"/>
-      <w:r>
-        <w:rPr>
-          <w:rFonts w:ascii="Times New Roman" w:eastAsia="Times New Roman" w:hAnsi="Times New Roman" w:cs="Times New Roman"/>
-          <w:sz w:val="24"/>
-          <w:szCs w:val="24"/>
-        </w:rPr>
-        <w:t>true</w:t>
-      </w:r>
-      <w:proofErr w:type="spellEnd"/>
     </w:p>
     <w:p>
       <w:pPr>
@@ -24603,23 +24021,13 @@
           <w:szCs w:val="24"/>
         </w:rPr>
       </w:pPr>
-      <w:proofErr w:type="spellStart"/>
       <w:r>
         <w:rPr>
           <w:rFonts w:ascii="Times New Roman" w:eastAsia="Times New Roman" w:hAnsi="Times New Roman" w:cs="Times New Roman"/>
           <w:sz w:val="24"/>
           <w:szCs w:val="24"/>
         </w:rPr>
-        <w:t>erreursDernierMv</w:t>
-      </w:r>
-      <w:proofErr w:type="spellEnd"/>
-      <w:r>
-        <w:rPr>
-          <w:rFonts w:ascii="Times New Roman" w:eastAsia="Times New Roman" w:hAnsi="Times New Roman" w:cs="Times New Roman"/>
-          <w:sz w:val="24"/>
-          <w:szCs w:val="24"/>
-        </w:rPr>
-        <w:t>—</w:t>
+        <w:t>erreursDernierMv—</w:t>
       </w:r>
     </w:p>
     <w:p>
@@ -24759,23 +24167,13 @@
         </w:rPr>
         <w:t>SI (</w:t>
       </w:r>
-      <w:proofErr w:type="gramStart"/>
       <w:r>
         <w:rPr>
           <w:rFonts w:ascii="Times New Roman" w:eastAsia="Times New Roman" w:hAnsi="Times New Roman" w:cs="Times New Roman"/>
           <w:sz w:val="24"/>
           <w:szCs w:val="24"/>
         </w:rPr>
-        <w:t>!</w:t>
-      </w:r>
-      <w:proofErr w:type="spellStart"/>
-      <w:r>
-        <w:rPr>
-          <w:rFonts w:ascii="Times New Roman" w:eastAsia="Times New Roman" w:hAnsi="Times New Roman" w:cs="Times New Roman"/>
-          <w:sz w:val="24"/>
-          <w:szCs w:val="24"/>
-        </w:rPr>
-        <w:t>copi</w:t>
+        <w:t>!copi</w:t>
       </w:r>
       <w:r>
         <w:rPr>
@@ -24783,17 +24181,7 @@
           <w:sz w:val="24"/>
           <w:szCs w:val="24"/>
         </w:rPr>
-        <w:t>eContraintesNouveau</w:t>
-      </w:r>
-      <w:proofErr w:type="spellEnd"/>
-      <w:proofErr w:type="gramEnd"/>
-      <w:r>
-        <w:rPr>
-          <w:rFonts w:ascii="Times New Roman" w:eastAsia="Times New Roman" w:hAnsi="Times New Roman" w:cs="Times New Roman"/>
-          <w:sz w:val="24"/>
-          <w:szCs w:val="24"/>
-        </w:rPr>
-        <w:t>[k</w:t>
+        <w:t>eContraintesNouveau[k</w:t>
       </w:r>
       <w:r>
         <w:rPr>
@@ -24801,18 +24189,8 @@
           <w:sz w:val="24"/>
           <w:szCs w:val="24"/>
         </w:rPr>
-        <w:t>1][sol[</w:t>
+        <w:t>1][sol[mv.ligne</w:t>
       </w:r>
-      <w:proofErr w:type="spellStart"/>
-      <w:r>
-        <w:rPr>
-          <w:rFonts w:ascii="Times New Roman" w:eastAsia="Times New Roman" w:hAnsi="Times New Roman" w:cs="Times New Roman"/>
-          <w:sz w:val="24"/>
-          <w:szCs w:val="24"/>
-        </w:rPr>
-        <w:t>mv.ligne</w:t>
-      </w:r>
-      <w:proofErr w:type="spellEnd"/>
       <w:r>
         <w:rPr>
           <w:rFonts w:ascii="Times New Roman" w:eastAsia="Times New Roman" w:hAnsi="Times New Roman" w:cs="Times New Roman"/>
@@ -24827,25 +24205,7 @@
           <w:sz w:val="24"/>
           <w:szCs w:val="24"/>
         </w:rPr>
-        <w:t xml:space="preserve">1 != </w:t>
-      </w:r>
-      <w:proofErr w:type="spellStart"/>
-      <w:r>
-        <w:rPr>
-          <w:rFonts w:ascii="Times New Roman" w:eastAsia="Times New Roman" w:hAnsi="Times New Roman" w:cs="Times New Roman"/>
-          <w:sz w:val="24"/>
-          <w:szCs w:val="24"/>
-        </w:rPr>
-        <w:t>mv.colonne</w:t>
-      </w:r>
-      <w:proofErr w:type="spellEnd"/>
-      <w:r>
-        <w:rPr>
-          <w:rFonts w:ascii="Times New Roman" w:eastAsia="Times New Roman" w:hAnsi="Times New Roman" w:cs="Times New Roman"/>
-          <w:sz w:val="24"/>
-          <w:szCs w:val="24"/>
-        </w:rPr>
-        <w:t>)</w:t>
+        <w:t>1 != mv.colonne)</w:t>
       </w:r>
     </w:p>
     <w:p>
@@ -24862,8 +24222,6 @@
           <w:szCs w:val="24"/>
         </w:rPr>
       </w:pPr>
-      <w:proofErr w:type="spellStart"/>
-      <w:proofErr w:type="gramStart"/>
       <w:r>
         <w:rPr>
           <w:rFonts w:ascii="Times New Roman" w:eastAsia="Times New Roman" w:hAnsi="Times New Roman" w:cs="Times New Roman"/>
@@ -24878,25 +24236,7 @@
           <w:sz w:val="24"/>
           <w:szCs w:val="24"/>
         </w:rPr>
-        <w:t>eContraintesNouveau</w:t>
-      </w:r>
-      <w:proofErr w:type="spellEnd"/>
-      <w:r>
-        <w:rPr>
-          <w:rFonts w:ascii="Times New Roman" w:eastAsia="Times New Roman" w:hAnsi="Times New Roman" w:cs="Times New Roman"/>
-          <w:sz w:val="24"/>
-          <w:szCs w:val="24"/>
-        </w:rPr>
-        <w:t>[</w:t>
-      </w:r>
-      <w:proofErr w:type="gramEnd"/>
-      <w:r>
-        <w:rPr>
-          <w:rFonts w:ascii="Times New Roman" w:eastAsia="Times New Roman" w:hAnsi="Times New Roman" w:cs="Times New Roman"/>
-          <w:sz w:val="24"/>
-          <w:szCs w:val="24"/>
-        </w:rPr>
-        <w:t>k</w:t>
+        <w:t>eContraintesNouveau[k</w:t>
       </w:r>
       <w:r>
         <w:rPr>
@@ -24904,18 +24244,8 @@
           <w:sz w:val="24"/>
           <w:szCs w:val="24"/>
         </w:rPr>
-        <w:t>1][sol[</w:t>
+        <w:t>1][sol[mv.ligne</w:t>
       </w:r>
-      <w:proofErr w:type="spellStart"/>
-      <w:r>
-        <w:rPr>
-          <w:rFonts w:ascii="Times New Roman" w:eastAsia="Times New Roman" w:hAnsi="Times New Roman" w:cs="Times New Roman"/>
-          <w:sz w:val="24"/>
-          <w:szCs w:val="24"/>
-        </w:rPr>
-        <w:t>mv.ligne</w:t>
-      </w:r>
-      <w:proofErr w:type="spellEnd"/>
       <w:r>
         <w:rPr>
           <w:rFonts w:ascii="Times New Roman" w:eastAsia="Times New Roman" w:hAnsi="Times New Roman" w:cs="Times New Roman"/>
@@ -24930,18 +24260,8 @@
           <w:sz w:val="24"/>
           <w:szCs w:val="24"/>
         </w:rPr>
-        <w:t xml:space="preserve">k1]] = </w:t>
+        <w:t>k1]] = true</w:t>
       </w:r>
-      <w:proofErr w:type="spellStart"/>
-      <w:r>
-        <w:rPr>
-          <w:rFonts w:ascii="Times New Roman" w:eastAsia="Times New Roman" w:hAnsi="Times New Roman" w:cs="Times New Roman"/>
-          <w:sz w:val="24"/>
-          <w:szCs w:val="24"/>
-        </w:rPr>
-        <w:t>true</w:t>
-      </w:r>
-      <w:proofErr w:type="spellEnd"/>
     </w:p>
     <w:p>
       <w:pPr>
@@ -24957,23 +24277,13 @@
           <w:szCs w:val="24"/>
         </w:rPr>
       </w:pPr>
-      <w:proofErr w:type="spellStart"/>
       <w:r>
         <w:rPr>
           <w:rFonts w:ascii="Times New Roman" w:eastAsia="Times New Roman" w:hAnsi="Times New Roman" w:cs="Times New Roman"/>
           <w:sz w:val="24"/>
           <w:szCs w:val="24"/>
         </w:rPr>
-        <w:t>erreursDernierMv</w:t>
-      </w:r>
-      <w:proofErr w:type="spellEnd"/>
-      <w:r>
-        <w:rPr>
-          <w:rFonts w:ascii="Times New Roman" w:eastAsia="Times New Roman" w:hAnsi="Times New Roman" w:cs="Times New Roman"/>
-          <w:sz w:val="24"/>
-          <w:szCs w:val="24"/>
-        </w:rPr>
-        <w:t>--;</w:t>
+        <w:t>erreursDernierMv--;</w:t>
       </w:r>
     </w:p>
     <w:p>
@@ -25050,18 +24360,8 @@
           <w:sz w:val="24"/>
           <w:szCs w:val="24"/>
         </w:rPr>
-        <w:t xml:space="preserve">RETOURNER </w:t>
+        <w:t>RETOURNER erreursDernierMv</w:t>
       </w:r>
-      <w:proofErr w:type="spellStart"/>
-      <w:r>
-        <w:rPr>
-          <w:rFonts w:ascii="Times New Roman" w:eastAsia="Times New Roman" w:hAnsi="Times New Roman" w:cs="Times New Roman"/>
-          <w:sz w:val="24"/>
-          <w:szCs w:val="24"/>
-        </w:rPr>
-        <w:t>erreursDernierMv</w:t>
-      </w:r>
-      <w:proofErr w:type="spellEnd"/>
     </w:p>
     <w:p>
       <w:pPr>
@@ -25079,18 +24379,8 @@
           <w:sz w:val="24"/>
           <w:szCs w:val="24"/>
         </w:rPr>
-        <w:t xml:space="preserve">L'impact d'un mouvement de S vers S' sur la fonction d'évaluation vaut donc </w:t>
+        <w:t>L'impact d'un mouvement de S vers S' sur la fonction d'évaluation vaut donc :</w:t>
       </w:r>
-      <w:proofErr w:type="gramStart"/>
-      <w:r>
-        <w:rPr>
-          <w:rFonts w:ascii="Times New Roman" w:eastAsia="Times New Roman" w:hAnsi="Times New Roman" w:cs="Times New Roman"/>
-          <w:sz w:val="24"/>
-          <w:szCs w:val="24"/>
-        </w:rPr>
-        <w:t>:</w:t>
-      </w:r>
-      <w:proofErr w:type="gramEnd"/>
       <w:r>
         <w:rPr>
           <w:rFonts w:ascii="Times New Roman" w:eastAsia="Times New Roman" w:hAnsi="Times New Roman" w:cs="Times New Roman"/>
@@ -25098,43 +24388,7 @@
           <w:szCs w:val="24"/>
         </w:rPr>
         <w:br/>
-        <w:t xml:space="preserve">d(.) = </w:t>
-      </w:r>
-      <w:proofErr w:type="spellStart"/>
-      <w:r>
-        <w:rPr>
-          <w:rFonts w:ascii="Times New Roman" w:eastAsia="Times New Roman" w:hAnsi="Times New Roman" w:cs="Times New Roman"/>
-          <w:sz w:val="24"/>
-          <w:szCs w:val="24"/>
-        </w:rPr>
-        <w:t>verifierSolution</w:t>
-      </w:r>
-      <w:proofErr w:type="spellEnd"/>
-      <w:r>
-        <w:rPr>
-          <w:rFonts w:ascii="Times New Roman" w:eastAsia="Times New Roman" w:hAnsi="Times New Roman" w:cs="Times New Roman"/>
-          <w:sz w:val="24"/>
-          <w:szCs w:val="24"/>
-        </w:rPr>
-        <w:t xml:space="preserve">(S') - </w:t>
-      </w:r>
-      <w:proofErr w:type="spellStart"/>
-      <w:r>
-        <w:rPr>
-          <w:rFonts w:ascii="Times New Roman" w:eastAsia="Times New Roman" w:hAnsi="Times New Roman" w:cs="Times New Roman"/>
-          <w:sz w:val="24"/>
-          <w:szCs w:val="24"/>
-        </w:rPr>
-        <w:t>verifierSolution</w:t>
-      </w:r>
-      <w:proofErr w:type="spellEnd"/>
-      <w:r>
-        <w:rPr>
-          <w:rFonts w:ascii="Times New Roman" w:eastAsia="Times New Roman" w:hAnsi="Times New Roman" w:cs="Times New Roman"/>
-          <w:sz w:val="24"/>
-          <w:szCs w:val="24"/>
-        </w:rPr>
-        <w:t>(S).</w:t>
+        <w:t>d(.) = verifierSolution(S') - verifierSolution(S).</w:t>
       </w:r>
     </w:p>
     <w:p>
@@ -25473,89 +24727,7 @@
           <w:sz w:val="24"/>
           <w:szCs w:val="24"/>
         </w:rPr>
-        <w:t xml:space="preserve">. Le premier est de complexité </w:t>
-      </w:r>
-      <w:proofErr w:type="gramStart"/>
-      <w:r>
-        <w:rPr>
-          <w:rFonts w:ascii="Times New Roman" w:eastAsia="Times New Roman" w:hAnsi="Times New Roman" w:cs="Times New Roman"/>
-          <w:sz w:val="24"/>
-          <w:szCs w:val="24"/>
-        </w:rPr>
-        <w:t>O(</w:t>
-      </w:r>
-      <w:proofErr w:type="spellStart"/>
-      <w:proofErr w:type="gramEnd"/>
-      <w:r>
-        <w:rPr>
-          <w:rFonts w:ascii="Times New Roman" w:eastAsia="Times New Roman" w:hAnsi="Times New Roman" w:cs="Times New Roman"/>
-          <w:sz w:val="24"/>
-          <w:szCs w:val="24"/>
-        </w:rPr>
-        <w:t>kv</w:t>
-      </w:r>
-      <w:proofErr w:type="spellEnd"/>
-      <w:r>
-        <w:rPr>
-          <w:rFonts w:ascii="Times New Roman" w:eastAsia="Times New Roman" w:hAnsi="Times New Roman" w:cs="Times New Roman"/>
-          <w:sz w:val="24"/>
-          <w:szCs w:val="24"/>
-        </w:rPr>
-        <w:t>), le deuxième en O(k), le troisième en O(</w:t>
-      </w:r>
-      <w:proofErr w:type="spellStart"/>
-      <w:r>
-        <w:rPr>
-          <w:rFonts w:ascii="Times New Roman" w:eastAsia="Times New Roman" w:hAnsi="Times New Roman" w:cs="Times New Roman"/>
-          <w:sz w:val="24"/>
-          <w:szCs w:val="24"/>
-        </w:rPr>
-        <w:t>Nk</w:t>
-      </w:r>
-      <w:proofErr w:type="spellEnd"/>
-      <w:r>
-        <w:rPr>
-          <w:rFonts w:ascii="Times New Roman" w:eastAsia="Times New Roman" w:hAnsi="Times New Roman" w:cs="Times New Roman"/>
-          <w:sz w:val="24"/>
-          <w:szCs w:val="24"/>
-        </w:rPr>
-        <w:t xml:space="preserve">) et le quatrième en O(k). Finalement, l’ensemble de la fonction a donc une complexité en </w:t>
-      </w:r>
-      <w:proofErr w:type="gramStart"/>
-      <w:r>
-        <w:rPr>
-          <w:rFonts w:ascii="Times New Roman" w:eastAsia="Times New Roman" w:hAnsi="Times New Roman" w:cs="Times New Roman"/>
-          <w:sz w:val="24"/>
-          <w:szCs w:val="24"/>
-        </w:rPr>
-        <w:t>O(</w:t>
-      </w:r>
-      <w:proofErr w:type="gramEnd"/>
-      <w:r>
-        <w:rPr>
-          <w:rFonts w:ascii="Times New Roman" w:eastAsia="Times New Roman" w:hAnsi="Times New Roman" w:cs="Times New Roman"/>
-          <w:sz w:val="24"/>
-          <w:szCs w:val="24"/>
-        </w:rPr>
-        <w:t>k*(</w:t>
-      </w:r>
-      <w:proofErr w:type="spellStart"/>
-      <w:r>
-        <w:rPr>
-          <w:rFonts w:ascii="Times New Roman" w:eastAsia="Times New Roman" w:hAnsi="Times New Roman" w:cs="Times New Roman"/>
-          <w:sz w:val="24"/>
-          <w:szCs w:val="24"/>
-        </w:rPr>
-        <w:t>v+N</w:t>
-      </w:r>
-      <w:proofErr w:type="spellEnd"/>
-      <w:r>
-        <w:rPr>
-          <w:rFonts w:ascii="Times New Roman" w:eastAsia="Times New Roman" w:hAnsi="Times New Roman" w:cs="Times New Roman"/>
-          <w:sz w:val="24"/>
-          <w:szCs w:val="24"/>
-        </w:rPr>
-        <w:t>)).</w:t>
+        <w:t>. Le premier est de complexité O(kv), le deuxième en O(k), le troisième en O(Nk) et le quatrième en O(k). Finalement, l’ensemble de la fonction a donc une complexité en O(k*(v+N)).</w:t>
       </w:r>
     </w:p>
     <w:p>
@@ -25602,35 +24774,7 @@
           <w:sz w:val="24"/>
           <w:szCs w:val="24"/>
         </w:rPr>
-        <w:t>Les données utilisées à des fins de test sont constituées de 7 exemplaires, chacun correspondant à un couple (</w:t>
-      </w:r>
-      <w:proofErr w:type="spellStart"/>
-      <w:r>
-        <w:rPr>
-          <w:rFonts w:ascii="Times New Roman" w:hAnsi="Times New Roman" w:cs="Times New Roman"/>
-          <w:sz w:val="24"/>
-          <w:szCs w:val="24"/>
-        </w:rPr>
-        <w:t>v</w:t>
-      </w:r>
-      <w:proofErr w:type="gramStart"/>
-      <w:r>
-        <w:rPr>
-          <w:rFonts w:ascii="Times New Roman" w:hAnsi="Times New Roman" w:cs="Times New Roman"/>
-          <w:sz w:val="24"/>
-          <w:szCs w:val="24"/>
-        </w:rPr>
-        <w:t>,k</w:t>
-      </w:r>
-      <w:proofErr w:type="spellEnd"/>
-      <w:proofErr w:type="gramEnd"/>
-      <w:r>
-        <w:rPr>
-          <w:rFonts w:ascii="Times New Roman" w:hAnsi="Times New Roman" w:cs="Times New Roman"/>
-          <w:sz w:val="24"/>
-          <w:szCs w:val="24"/>
-        </w:rPr>
-        <w:t>) différent. Les cas traités par la suite sont les suivants :</w:t>
+        <w:t>Les données utilisées à des fins de test sont constituées de 7 exemplaires, chacun correspondant à un couple (v,k) différent. Les cas traités par la suite sont les suivants :</w:t>
       </w:r>
     </w:p>
     <w:p>
@@ -26021,25 +25165,7 @@
           <w:szCs w:val="24"/>
         </w:rPr>
         <w:lastRenderedPageBreak/>
-        <w:t xml:space="preserve">Pour déterminer la température initiale de l’algorithme, on analyse, pour chacune des températures précédentes, la courbe de </w:t>
-      </w:r>
-      <w:proofErr w:type="spellStart"/>
-      <w:r>
-        <w:rPr>
-          <w:rFonts w:ascii="Times New Roman" w:eastAsia="Times New Roman" w:hAnsi="Times New Roman" w:cs="Times New Roman"/>
-          <w:sz w:val="24"/>
-          <w:szCs w:val="24"/>
-        </w:rPr>
-        <w:t>fmin</w:t>
-      </w:r>
-      <w:proofErr w:type="spellEnd"/>
-      <w:r>
-        <w:rPr>
-          <w:rFonts w:ascii="Times New Roman" w:eastAsia="Times New Roman" w:hAnsi="Times New Roman" w:cs="Times New Roman"/>
-          <w:sz w:val="24"/>
-          <w:szCs w:val="24"/>
-        </w:rPr>
-        <w:t xml:space="preserve"> en fonction du nombre d’itérations à température constante. Le résultat obtenu est le suivant :</w:t>
+        <w:t>Pour déterminer la température initiale de l’algorithme, on analyse, pour chacune des températures précédentes, la courbe de fmin en fonction du nombre d’itérations à température constante. Le résultat obtenu est le suivant :</w:t>
       </w:r>
     </w:p>
     <w:p>
@@ -26152,43 +25278,7 @@
           <w:sz w:val="24"/>
           <w:szCs w:val="24"/>
         </w:rPr>
-        <w:t xml:space="preserve">s </w:t>
-      </w:r>
-      <w:proofErr w:type="spellStart"/>
-      <w:r>
-        <w:rPr>
-          <w:rFonts w:ascii="Times New Roman" w:eastAsia="Times New Roman" w:hAnsi="Times New Roman" w:cs="Times New Roman"/>
-          <w:sz w:val="24"/>
-          <w:szCs w:val="24"/>
-        </w:rPr>
-        <w:t>fmin</w:t>
-      </w:r>
-      <w:proofErr w:type="spellEnd"/>
-      <w:r>
-        <w:rPr>
-          <w:rFonts w:ascii="Times New Roman" w:eastAsia="Times New Roman" w:hAnsi="Times New Roman" w:cs="Times New Roman"/>
-          <w:sz w:val="24"/>
-          <w:szCs w:val="24"/>
-        </w:rPr>
-        <w:t xml:space="preserve"> = </w:t>
-      </w:r>
-      <w:proofErr w:type="gramStart"/>
-      <w:r>
-        <w:rPr>
-          <w:rFonts w:ascii="Times New Roman" w:eastAsia="Times New Roman" w:hAnsi="Times New Roman" w:cs="Times New Roman"/>
-          <w:sz w:val="24"/>
-          <w:szCs w:val="24"/>
-        </w:rPr>
-        <w:t>f(</w:t>
-      </w:r>
-      <w:proofErr w:type="gramEnd"/>
-      <w:r>
-        <w:rPr>
-          <w:rFonts w:ascii="Times New Roman" w:eastAsia="Times New Roman" w:hAnsi="Times New Roman" w:cs="Times New Roman"/>
-          <w:sz w:val="24"/>
-          <w:szCs w:val="24"/>
-        </w:rPr>
-        <w:t>itération) les</w:t>
+        <w:t>s fmin = f(itération) les</w:t>
       </w:r>
       <w:r>
         <w:rPr>
@@ -26398,8 +25488,6 @@
         </w:rPr>
         <w:t>Afin de déterminer le nombre de lignes N avec lequel l'algorithme de recuit simulé va travailler, nous avons effectué une expérimentation préalable. Grâce à la fonction « </w:t>
       </w:r>
-      <w:proofErr w:type="spellStart"/>
-      <w:proofErr w:type="gramStart"/>
       <w:r>
         <w:rPr>
           <w:rFonts w:ascii="Times New Roman" w:eastAsia="Times New Roman" w:hAnsi="Times New Roman" w:cs="Times New Roman"/>
@@ -26407,27 +25495,7 @@
           <w:sz w:val="24"/>
           <w:szCs w:val="24"/>
         </w:rPr>
-        <w:t>trouverMeilleure</w:t>
-      </w:r>
-      <w:proofErr w:type="spellEnd"/>
-      <w:r>
-        <w:rPr>
-          <w:rFonts w:ascii="Times New Roman" w:eastAsia="Times New Roman" w:hAnsi="Times New Roman" w:cs="Times New Roman"/>
-          <w:color w:val="000000"/>
-          <w:sz w:val="24"/>
-          <w:szCs w:val="24"/>
-        </w:rPr>
-        <w:t>(</w:t>
-      </w:r>
-      <w:proofErr w:type="gramEnd"/>
-      <w:r>
-        <w:rPr>
-          <w:rFonts w:ascii="Times New Roman" w:eastAsia="Times New Roman" w:hAnsi="Times New Roman" w:cs="Times New Roman"/>
-          <w:color w:val="000000"/>
-          <w:sz w:val="24"/>
-          <w:szCs w:val="24"/>
-        </w:rPr>
-        <w:t>...) », qui lance l'algorithme sur des tailles de plus en plus petites de matrice, nous déterminons à l'avance le nombre de lignes qu'il est raisonnable d'espérer de notre algorithme. Pour avoir des temps de recherche similaire, nous avons pris un nombre de lignes inférieur à cette valeur prédéterminée, car ainsi l'algorithme continuera son exécution jusqu'à ce que le critère d'arrêt soit valide (et pas quand il a trouvé une matrice valide). Ainsi, nous avons utilisé les valeurs suivantes pour nos tests :</w:t>
+        <w:t>trouverMeilleure(...) », qui lance l'algorithme sur des tailles de plus en plus petites de matrice, nous déterminons à l'avance le nombre de lignes qu'il est raisonnable d'espérer de notre algorithme. Pour avoir des temps de recherche similaire, nous avons pris un nombre de lignes inférieur à cette valeur prédéterminée, car ainsi l'algorithme continuera son exécution jusqu'à ce que le critère d'arrêt soit valide (et pas quand il a trouvé une matrice valide). Ainsi, nous avons utilisé les valeurs suivantes pour nos tests :</w:t>
       </w:r>
     </w:p>
     <w:p>
@@ -26919,8 +25987,35 @@
         </w:rPr>
         <w:t xml:space="preserve"> Nous remarquons tout de même que les coûts des solutions trouvées sont proches de 0 : c’est bien normal, puisque nous avons choisi le nombre de lignes comme étant le plus petit ne donnant pas 0.</w:t>
       </w:r>
+    </w:p>
+    <w:p>
+      <w:pPr>
+        <w:ind w:firstLine="708"/>
+        <w:jc w:val="both"/>
+        <w:rPr>
+          <w:rFonts w:ascii="Times New Roman" w:hAnsi="Times New Roman" w:cs="Times New Roman"/>
+          <w:sz w:val="24"/>
+          <w:szCs w:val="24"/>
+        </w:rPr>
+      </w:pPr>
+      <w:r>
+        <w:rPr>
+          <w:rFonts w:ascii="Times New Roman" w:hAnsi="Times New Roman" w:cs="Times New Roman"/>
+          <w:sz w:val="24"/>
+          <w:szCs w:val="24"/>
+        </w:rPr>
+        <w:t>De plus, les coûts moyens sont meilleurs pour le recuit simulé que pour la descente, mais les coûts les plus bas sont atteints pour la descente. On pouvait s’y attendre, puisque la descente a tendance à s’enfermer dans des optima locaux, tandis que le recuit simulé oscille plus mais permet des relances.</w:t>
+      </w:r>
       <w:bookmarkStart w:id="0" w:name="_GoBack"/>
       <w:bookmarkEnd w:id="0"/>
+      <w:r>
+        <w:rPr>
+          <w:rFonts w:ascii="Times New Roman" w:hAnsi="Times New Roman" w:cs="Times New Roman"/>
+          <w:sz w:val="24"/>
+          <w:szCs w:val="24"/>
+        </w:rPr>
+        <w:t xml:space="preserve"> </w:t>
+      </w:r>
     </w:p>
     <w:p>
       <w:pPr>
@@ -26950,25 +26045,7 @@
           <w:sz w:val="24"/>
           <w:szCs w:val="24"/>
         </w:rPr>
-        <w:t xml:space="preserve">Coefficient trouvé par </w:t>
-      </w:r>
-      <w:proofErr w:type="spellStart"/>
-      <w:r>
-        <w:rPr>
-          <w:rFonts w:ascii="Times New Roman" w:hAnsi="Times New Roman" w:cs="Times New Roman"/>
-          <w:sz w:val="24"/>
-          <w:szCs w:val="24"/>
-        </w:rPr>
-        <w:t>dfmax</w:t>
-      </w:r>
-      <w:proofErr w:type="spellEnd"/>
-      <w:r>
-        <w:rPr>
-          <w:rFonts w:ascii="Times New Roman" w:hAnsi="Times New Roman" w:cs="Times New Roman"/>
-          <w:sz w:val="24"/>
-          <w:szCs w:val="24"/>
-        </w:rPr>
-        <w:t> : 5.40</w:t>
+        <w:t>Coefficient trouvé par dfmax : 5.40</w:t>
       </w:r>
     </w:p>
     <w:p>
@@ -27151,18 +26228,8 @@
                 <w:sz w:val="24"/>
                 <w:szCs w:val="24"/>
               </w:rPr>
-              <w:t xml:space="preserve">7.7 </w:t>
-            </w:r>
-            <w:proofErr w:type="spellStart"/>
-            <w:r>
-              <w:rPr>
-                <w:rFonts w:ascii="Times New Roman" w:hAnsi="Times New Roman" w:cs="Times New Roman"/>
-                <w:sz w:val="24"/>
-                <w:szCs w:val="24"/>
-              </w:rPr>
-              <w:t>GiB</w:t>
-            </w:r>
-            <w:proofErr w:type="spellEnd"/>
+              <w:t>7.7 GiB</w:t>
+            </w:r>
           </w:p>
         </w:tc>
       </w:tr>
@@ -27234,27 +26301,7 @@
                 <w:szCs w:val="24"/>
                 <w:lang w:val="en-US"/>
               </w:rPr>
-              <w:t xml:space="preserve">Intel® </w:t>
-            </w:r>
-            <w:proofErr w:type="spellStart"/>
-            <w:r>
-              <w:rPr>
-                <w:rFonts w:ascii="Times New Roman" w:hAnsi="Times New Roman" w:cs="Times New Roman"/>
-                <w:sz w:val="24"/>
-                <w:szCs w:val="24"/>
-                <w:lang w:val="en-US"/>
-              </w:rPr>
-              <w:t>CoreTM</w:t>
-            </w:r>
-            <w:proofErr w:type="spellEnd"/>
-            <w:r>
-              <w:rPr>
-                <w:rFonts w:ascii="Times New Roman" w:hAnsi="Times New Roman" w:cs="Times New Roman"/>
-                <w:sz w:val="24"/>
-                <w:szCs w:val="24"/>
-                <w:lang w:val="en-US"/>
-              </w:rPr>
-              <w:t xml:space="preserve"> i7-3610QM CPU @ 2.30GHz × 8</w:t>
+              <w:t>Intel® CoreTM i7-3610QM CPU @ 2.30GHz × 8</w:t>
             </w:r>
           </w:p>
         </w:tc>
@@ -27317,6 +26364,7 @@
         <w:docPartUnique/>
       </w:docPartObj>
     </w:sdtPr>
+    <w:sdtEndPr/>
     <w:sdtContent>
       <w:p>
         <w:pPr>
@@ -40667,11 +39715,11 @@
         </c:dLbls>
         <c:marker val="1"/>
         <c:smooth val="0"/>
-        <c:axId val="90353024"/>
-        <c:axId val="93189248"/>
+        <c:axId val="39532416"/>
+        <c:axId val="39533952"/>
       </c:lineChart>
       <c:catAx>
-        <c:axId val="90353024"/>
+        <c:axId val="39532416"/>
         <c:scaling>
           <c:orientation val="minMax"/>
         </c:scaling>
@@ -40689,7 +39737,7 @@
             <a:round/>
           </a:ln>
         </c:spPr>
-        <c:crossAx val="93189248"/>
+        <c:crossAx val="39533952"/>
         <c:crossesAt val="0"/>
         <c:auto val="1"/>
         <c:lblAlgn val="ctr"/>
@@ -40697,7 +39745,7 @@
         <c:noMultiLvlLbl val="1"/>
       </c:catAx>
       <c:valAx>
-        <c:axId val="93189248"/>
+        <c:axId val="39533952"/>
         <c:scaling>
           <c:orientation val="minMax"/>
         </c:scaling>
@@ -40725,7 +39773,7 @@
             <a:round/>
           </a:ln>
         </c:spPr>
-        <c:crossAx val="90353024"/>
+        <c:crossAx val="39532416"/>
         <c:crossesAt val="0"/>
         <c:crossBetween val="between"/>
       </c:valAx>
@@ -43566,11 +42614,11 @@
         </c:dLbls>
         <c:marker val="1"/>
         <c:smooth val="0"/>
-        <c:axId val="94076928"/>
-        <c:axId val="94078464"/>
+        <c:axId val="47847680"/>
+        <c:axId val="48041984"/>
       </c:lineChart>
       <c:catAx>
-        <c:axId val="94076928"/>
+        <c:axId val="47847680"/>
         <c:scaling>
           <c:orientation val="minMax"/>
         </c:scaling>
@@ -43588,7 +42636,7 @@
             <a:round/>
           </a:ln>
         </c:spPr>
-        <c:crossAx val="94078464"/>
+        <c:crossAx val="48041984"/>
         <c:crossesAt val="0"/>
         <c:auto val="1"/>
         <c:lblAlgn val="ctr"/>
@@ -43596,7 +42644,7 @@
         <c:noMultiLvlLbl val="1"/>
       </c:catAx>
       <c:valAx>
-        <c:axId val="94078464"/>
+        <c:axId val="48041984"/>
         <c:scaling>
           <c:orientation val="minMax"/>
         </c:scaling>
@@ -43624,7 +42672,7 @@
             <a:round/>
           </a:ln>
         </c:spPr>
-        <c:crossAx val="94076928"/>
+        <c:crossAx val="47847680"/>
         <c:crossesAt val="0"/>
         <c:crossBetween val="between"/>
       </c:valAx>
@@ -43953,7 +43001,7 @@
 </file>
 
 <file path=customXml/itemProps1.xml><?xml version="1.0" encoding="utf-8"?>
-<ds:datastoreItem xmlns:ds="http://schemas.openxmlformats.org/officeDocument/2006/customXml" ds:itemID="{227B947F-E799-4DF6-BDCB-0D1171F101D4}">
+<ds:datastoreItem xmlns:ds="http://schemas.openxmlformats.org/officeDocument/2006/customXml" ds:itemID="{1A19BCDC-D868-4E20-B2D4-2F6F9F80A6B8}">
   <ds:schemaRefs>
     <ds:schemaRef ds:uri="http://schemas.openxmlformats.org/officeDocument/2006/bibliography"/>
   </ds:schemaRefs>

</xml_diff>

<commit_message>
Le rapport, comme d'hab, arrête de toujours poser la question méchante tortue !
</commit_message>
<xml_diff>
--- a/tabou/Rapport.docx
+++ b/tabou/Rapport.docx
@@ -205,17 +205,7 @@
           <w:sz w:val="24"/>
           <w:szCs w:val="24"/>
         </w:rPr>
-        <w:t xml:space="preserve"> comp</w:t>
-      </w:r>
-      <w:bookmarkStart w:id="0" w:name="_GoBack"/>
-      <w:bookmarkEnd w:id="0"/>
-      <w:r>
-        <w:rPr>
-          <w:rFonts w:ascii="Times New Roman" w:hAnsi="Times New Roman" w:cs="Times New Roman"/>
-          <w:sz w:val="24"/>
-          <w:szCs w:val="24"/>
-        </w:rPr>
-        <w:t xml:space="preserve">ris entre 0 et v-1, de telle sorte que pour chaque paire de symboles, et pour chaque paire de colonnes, au moins une ligne </w:t>
+        <w:t xml:space="preserve"> compris entre 0 et v-1, de telle sorte que pour chaque paire de symboles, et pour chaque paire de colonnes, au moins une ligne </w:t>
       </w:r>
       <w:r>
         <w:rPr>
@@ -669,6 +659,14 @@
               </w:rPr>
               <w:t>Un mouvement consiste à remplacer le symbole a contenu dans la matrice à la ligne l et à la colonne c par un nouveau symbole b.</w:t>
             </w:r>
+            <w:r>
+              <w:rPr>
+                <w:rFonts w:ascii="Times New Roman" w:eastAsia="Times New Roman" w:hAnsi="Times New Roman" w:cs="Times New Roman"/>
+                <w:sz w:val="24"/>
+                <w:szCs w:val="24"/>
+              </w:rPr>
+              <w:t xml:space="preserve"> c est nécessairement une colonne contenant encore des contraintes non résolues.</w:t>
+            </w:r>
           </w:p>
         </w:tc>
       </w:tr>
@@ -752,7 +750,34 @@
           <w:sz w:val="24"/>
           <w:szCs w:val="24"/>
         </w:rPr>
-        <w:t>Enfin, la fonction de voisinage prend en entrée une configuration et la renvoie en ayant modifié un coefficient uniquement par un autre symbole admissible. La taille de la matrice étant fixe, la seule façon d'affecter une configuration est de changer des symboles. Or, l'opération affectant le moins possible la matrice est de remplacer un seul symbole. Voilà pourquoi le voisin d'une configuration est la même configuration, à un symbole près.</w:t>
+        <w:t xml:space="preserve">Enfin, la fonction de voisinage prend en entrée une configuration et la renvoie en ayant modifié un coefficient uniquement par un autre symbole admissible. </w:t>
+      </w:r>
+      <w:r>
+        <w:rPr>
+          <w:rFonts w:ascii="Times New Roman" w:eastAsia="Times New Roman" w:hAnsi="Times New Roman" w:cs="Times New Roman"/>
+          <w:sz w:val="24"/>
+          <w:szCs w:val="24"/>
+        </w:rPr>
+        <w:t>Cependant, la colonne sur laquelle est placé ce coefficient ne peut-être qu’une colonne contenant encore des contraintes élémentaires non résolues. En effet, l’exploration de tous les voisinages étant une opération assez coûteuse, réduire leur ensemble est particulièrement pertinent pour économiser du temps de calcul.</w:t>
+      </w:r>
+    </w:p>
+    <w:p>
+      <w:pPr>
+        <w:ind w:firstLine="708"/>
+        <w:jc w:val="both"/>
+        <w:rPr>
+          <w:rFonts w:ascii="Times New Roman" w:eastAsia="Times New Roman" w:hAnsi="Times New Roman" w:cs="Times New Roman"/>
+          <w:sz w:val="24"/>
+          <w:szCs w:val="24"/>
+        </w:rPr>
+      </w:pPr>
+      <w:r>
+        <w:rPr>
+          <w:rFonts w:ascii="Times New Roman" w:eastAsia="Times New Roman" w:hAnsi="Times New Roman" w:cs="Times New Roman"/>
+          <w:sz w:val="24"/>
+          <w:szCs w:val="24"/>
+        </w:rPr>
+        <w:t>La taille de la matrice étant fixe, la seule façon d'affecter une configuration est de changer des symboles. Or, l'opération affectant le moins possible la matrice est de remplacer un seul symbole. Voilà pourquoi le voisin d'une configuration est la même configuration, à un symbole près.</w:t>
       </w:r>
     </w:p>
     <w:p>
@@ -2406,8 +2431,56 @@
           <w:sz w:val="24"/>
           <w:szCs w:val="24"/>
         </w:rPr>
-        <w:t>Description de la liste taboue (structure, mise à jour, mouvements interdits), etc.</w:t>
-      </w:r>
+        <w:t>Le liste tabou implémentée dans l’algorithme interdit des états de la matrice, et non pas un mouvement, pendant un certain nombre d’itérations.</w:t>
+      </w:r>
+    </w:p>
+    <w:p>
+      <w:pPr>
+        <w:ind w:firstLine="708"/>
+        <w:jc w:val="both"/>
+        <w:rPr>
+          <w:rFonts w:ascii="Times New Roman" w:hAnsi="Times New Roman" w:cs="Times New Roman"/>
+          <w:sz w:val="24"/>
+          <w:szCs w:val="24"/>
+        </w:rPr>
+      </w:pPr>
+      <w:r>
+        <w:rPr>
+          <w:rFonts w:ascii="Times New Roman" w:hAnsi="Times New Roman" w:cs="Times New Roman"/>
+          <w:sz w:val="24"/>
+          <w:szCs w:val="24"/>
+        </w:rPr>
+        <w:t>Cette liste se présente sous la forme d’une matrice cubique dont les dimensions sont N pour le nombre de lignes de la matrice, k pour le nombre de colonnes, et v pour le nombre de symboles possibles. En considérant que chaque itération de l’algorithme est numérotée, un coefficient i tel que Tabou[l][c][w] = i traduit le fait que le symbole w est interdit dans la solution à la ligne l, colonne c, jusqu’à l’itération i.</w:t>
+      </w:r>
+    </w:p>
+    <w:p>
+      <w:pPr>
+        <w:ind w:firstLine="708"/>
+        <w:jc w:val="both"/>
+        <w:rPr>
+          <w:rFonts w:ascii="Times New Roman" w:hAnsi="Times New Roman" w:cs="Times New Roman"/>
+          <w:sz w:val="24"/>
+          <w:szCs w:val="24"/>
+        </w:rPr>
+      </w:pPr>
+      <w:r>
+        <w:rPr>
+          <w:rFonts w:ascii="Times New Roman" w:hAnsi="Times New Roman" w:cs="Times New Roman"/>
+          <w:sz w:val="24"/>
+          <w:szCs w:val="24"/>
+        </w:rPr>
+        <w:t>En d’autres termes, lors d’un mouvement d’une configuration contenant un symbole a à  la ligne l, colonne j, vers une configuration contenant un symbole b à ces m</w:t>
+      </w:r>
+      <w:r>
+        <w:rPr>
+          <w:rFonts w:ascii="Times New Roman" w:hAnsi="Times New Roman" w:cs="Times New Roman"/>
+          <w:sz w:val="24"/>
+          <w:szCs w:val="24"/>
+        </w:rPr>
+        <w:t>êmes coordonnées, on va bannir l’état que l’on vient de quitter. C’est-à-dire que si ce mouvement a lieu à l’itération j, et que l’on veut bannir l’état initial pendant q itérations, on verra dans la liste taboue : Tabou[l][c][a] = j+q.</w:t>
+      </w:r>
+      <w:bookmarkStart w:id="0" w:name="_GoBack"/>
+      <w:bookmarkEnd w:id="0"/>
     </w:p>
     <w:p>
       <w:pPr>
@@ -2552,23 +2625,7 @@
           <w:sz w:val="24"/>
           <w:szCs w:val="24"/>
         </w:rPr>
-        <w:t>v = 2, k = 4 – au mi</w:t>
-      </w:r>
-      <w:r>
-        <w:rPr>
-          <w:rFonts w:ascii="Times New Roman" w:hAnsi="Times New Roman" w:cs="Times New Roman"/>
-          <w:sz w:val="24"/>
-          <w:szCs w:val="24"/>
-        </w:rPr>
-        <w:t>eux, avec l’algorithme de recuit simulé, on a pu avoir N = 5</w:t>
-      </w:r>
-      <w:r>
-        <w:rPr>
-          <w:rFonts w:ascii="Times New Roman" w:hAnsi="Times New Roman" w:cs="Times New Roman"/>
-          <w:sz w:val="24"/>
-          <w:szCs w:val="24"/>
-        </w:rPr>
-        <w:t>.</w:t>
+        <w:t>v = 2, k = 4 – au mieux, avec l’algorithme de recuit simulé, on a pu avoir N = 5.</w:t>
       </w:r>
     </w:p>
     <w:p>
@@ -2591,23 +2648,7 @@
           <w:sz w:val="24"/>
           <w:szCs w:val="24"/>
         </w:rPr>
-        <w:t>v = 3, k = 20 - au mieux, avec l’algorithme de recuit simulé, on a pu avoir N =</w:t>
-      </w:r>
-      <w:r>
-        <w:rPr>
-          <w:rFonts w:ascii="Times New Roman" w:hAnsi="Times New Roman" w:cs="Times New Roman"/>
-          <w:sz w:val="24"/>
-          <w:szCs w:val="24"/>
-        </w:rPr>
-        <w:t xml:space="preserve"> 18</w:t>
-      </w:r>
-      <w:r>
-        <w:rPr>
-          <w:rFonts w:ascii="Times New Roman" w:hAnsi="Times New Roman" w:cs="Times New Roman"/>
-          <w:sz w:val="24"/>
-          <w:szCs w:val="24"/>
-        </w:rPr>
-        <w:t>.</w:t>
+        <w:t>v = 3, k = 20 - au mieux, avec l’algorithme de recuit simulé, on a pu avoir N = 18.</w:t>
       </w:r>
     </w:p>
     <w:p>
@@ -2630,23 +2671,7 @@
           <w:sz w:val="24"/>
           <w:szCs w:val="24"/>
         </w:rPr>
-        <w:t xml:space="preserve">v = 3, k = 60 - au mieux, avec l’algorithme de recuit simulé, on a pu avoir N = </w:t>
-      </w:r>
-      <w:r>
-        <w:rPr>
-          <w:rFonts w:ascii="Times New Roman" w:hAnsi="Times New Roman" w:cs="Times New Roman"/>
-          <w:sz w:val="24"/>
-          <w:szCs w:val="24"/>
-        </w:rPr>
-        <w:t>23</w:t>
-      </w:r>
-      <w:r>
-        <w:rPr>
-          <w:rFonts w:ascii="Times New Roman" w:hAnsi="Times New Roman" w:cs="Times New Roman"/>
-          <w:sz w:val="24"/>
-          <w:szCs w:val="24"/>
-        </w:rPr>
-        <w:t>.</w:t>
+        <w:t>v = 3, k = 60 - au mieux, avec l’algorithme de recuit simulé, on a pu avoir N = 23.</w:t>
       </w:r>
     </w:p>
     <w:p>
@@ -2669,39 +2694,7 @@
           <w:sz w:val="24"/>
           <w:szCs w:val="24"/>
         </w:rPr>
-        <w:t>v = 5, k = 10</w:t>
-      </w:r>
-      <w:r>
-        <w:rPr>
-          <w:rFonts w:ascii="Times New Roman" w:hAnsi="Times New Roman" w:cs="Times New Roman"/>
-          <w:sz w:val="24"/>
-          <w:szCs w:val="24"/>
-        </w:rPr>
-        <w:t xml:space="preserve"> - au mieux, avec l’algorithme </w:t>
-      </w:r>
-      <w:r>
-        <w:rPr>
-          <w:rFonts w:ascii="Times New Roman" w:hAnsi="Times New Roman" w:cs="Times New Roman"/>
-          <w:sz w:val="24"/>
-          <w:szCs w:val="24"/>
-        </w:rPr>
-        <w:t>de recuit simulé</w:t>
-      </w:r>
-      <w:r>
-        <w:rPr>
-          <w:rFonts w:ascii="Times New Roman" w:hAnsi="Times New Roman" w:cs="Times New Roman"/>
-          <w:sz w:val="24"/>
-          <w:szCs w:val="24"/>
-        </w:rPr>
-        <w:t>, on a pu avoir N = 38</w:t>
-      </w:r>
-      <w:r>
-        <w:rPr>
-          <w:rFonts w:ascii="Times New Roman" w:hAnsi="Times New Roman" w:cs="Times New Roman"/>
-          <w:sz w:val="24"/>
-          <w:szCs w:val="24"/>
-        </w:rPr>
-        <w:t>.</w:t>
+        <w:t>v = 5, k = 10 - au mieux, avec l’algorithme de recuit simulé, on a pu avoir N = 38.</w:t>
       </w:r>
     </w:p>
     <w:p>
@@ -2724,23 +2717,7 @@
           <w:sz w:val="24"/>
           <w:szCs w:val="24"/>
         </w:rPr>
-        <w:t xml:space="preserve">v = 5, k = 15 - au mieux, avec l’algorithme de recuit simulé, on a pu avoir N = </w:t>
-      </w:r>
-      <w:r>
-        <w:rPr>
-          <w:rFonts w:ascii="Times New Roman" w:hAnsi="Times New Roman" w:cs="Times New Roman"/>
-          <w:sz w:val="24"/>
-          <w:szCs w:val="24"/>
-        </w:rPr>
-        <w:t>44</w:t>
-      </w:r>
-      <w:r>
-        <w:rPr>
-          <w:rFonts w:ascii="Times New Roman" w:hAnsi="Times New Roman" w:cs="Times New Roman"/>
-          <w:sz w:val="24"/>
-          <w:szCs w:val="24"/>
-        </w:rPr>
-        <w:t>.</w:t>
+        <w:t>v = 5, k = 15 - au mieux, avec l’algorithme de recuit simulé, on a pu avoir N = 44.</w:t>
       </w:r>
     </w:p>
     <w:p>
@@ -2763,23 +2740,7 @@
           <w:sz w:val="24"/>
           <w:szCs w:val="24"/>
         </w:rPr>
-        <w:t xml:space="preserve">v = 8, k = 10 - au mieux, avec l’algorithme de recuit simulé, on a pu avoir N = </w:t>
-      </w:r>
-      <w:r>
-        <w:rPr>
-          <w:rFonts w:ascii="Times New Roman" w:hAnsi="Times New Roman" w:cs="Times New Roman"/>
-          <w:sz w:val="24"/>
-          <w:szCs w:val="24"/>
-        </w:rPr>
-        <w:t>97</w:t>
-      </w:r>
-      <w:r>
-        <w:rPr>
-          <w:rFonts w:ascii="Times New Roman" w:hAnsi="Times New Roman" w:cs="Times New Roman"/>
-          <w:sz w:val="24"/>
-          <w:szCs w:val="24"/>
-        </w:rPr>
-        <w:t>.</w:t>
+        <w:t>v = 8, k = 10 - au mieux, avec l’algorithme de recuit simulé, on a pu avoir N = 97.</w:t>
       </w:r>
     </w:p>
     <w:p>
@@ -2802,15 +2763,7 @@
           <w:sz w:val="24"/>
           <w:szCs w:val="24"/>
         </w:rPr>
-        <w:t xml:space="preserve">v = 8, k = 15 - au mieux, avec l’algorithme de recuit simulé, on a pu avoir N = </w:t>
-      </w:r>
-      <w:r>
-        <w:rPr>
-          <w:rFonts w:ascii="Times New Roman" w:hAnsi="Times New Roman" w:cs="Times New Roman"/>
-          <w:sz w:val="24"/>
-          <w:szCs w:val="24"/>
-        </w:rPr>
-        <w:t>111</w:t>
+        <w:t>v = 8, k = 15 - au mieux, avec l’algorithme de recuit simulé, on a pu avoir N = 111</w:t>
       </w:r>
     </w:p>
     <w:p>
@@ -6157,7 +6110,7 @@
 </file>
 
 <file path=customXml/itemProps1.xml><?xml version="1.0" encoding="utf-8"?>
-<ds:datastoreItem xmlns:ds="http://schemas.openxmlformats.org/officeDocument/2006/customXml" ds:itemID="{4709BF76-D288-4755-957D-ABA47EE72272}">
+<ds:datastoreItem xmlns:ds="http://schemas.openxmlformats.org/officeDocument/2006/customXml" ds:itemID="{F031A218-E034-4CA9-9C8F-A8A07D07E875}">
   <ds:schemaRefs>
     <ds:schemaRef ds:uri="http://schemas.openxmlformats.org/officeDocument/2006/bibliography"/>
   </ds:schemaRefs>

</xml_diff>

<commit_message>
Rapport lundi, 12h00 Pseudo-code de l'algorithme tabou, et ébauche de présentation de la diversification.
</commit_message>
<xml_diff>
--- a/tabou/Rapport.docx
+++ b/tabou/Rapport.docx
@@ -2479,6 +2479,1747 @@
         </w:rPr>
         <w:t>êmes coordonnées, on va bannir l’état que l’on vient de quitter. C’est-à-dire que si ce mouvement a lieu à l’itération j, et que l’on veut bannir l’état initial pendant q itérations, on verra dans la liste taboue : Tabou[l][c][a] = j+q.</w:t>
       </w:r>
+    </w:p>
+    <w:p>
+      <w:pPr>
+        <w:pStyle w:val="Titre2"/>
+        <w:jc w:val="both"/>
+        <w:rPr>
+          <w:rFonts w:ascii="Times New Roman" w:hAnsi="Times New Roman" w:cs="Times New Roman"/>
+        </w:rPr>
+      </w:pPr>
+      <w:r>
+        <w:rPr>
+          <w:rFonts w:ascii="Times New Roman" w:hAnsi="Times New Roman" w:cs="Times New Roman"/>
+        </w:rPr>
+        <w:t xml:space="preserve">B – </w:t>
+      </w:r>
+      <w:r>
+        <w:rPr>
+          <w:rFonts w:ascii="Times New Roman" w:hAnsi="Times New Roman" w:cs="Times New Roman"/>
+        </w:rPr>
+        <w:t>Description de haut niveau de l’algorithme tabou</w:t>
+      </w:r>
+    </w:p>
+    <w:p>
+      <w:pPr>
+        <w:jc w:val="both"/>
+        <w:rPr>
+          <w:rFonts w:ascii="Times New Roman" w:hAnsi="Times New Roman" w:cs="Times New Roman"/>
+          <w:sz w:val="24"/>
+          <w:szCs w:val="24"/>
+          <w:u w:val="single"/>
+        </w:rPr>
+      </w:pPr>
+      <w:r>
+        <w:rPr>
+          <w:rFonts w:ascii="Times New Roman" w:hAnsi="Times New Roman" w:cs="Times New Roman"/>
+          <w:sz w:val="24"/>
+          <w:szCs w:val="24"/>
+        </w:rPr>
+        <w:tab/>
+      </w:r>
+      <w:r>
+        <w:rPr>
+          <w:rFonts w:ascii="Times New Roman" w:hAnsi="Times New Roman" w:cs="Times New Roman"/>
+          <w:sz w:val="24"/>
+          <w:szCs w:val="24"/>
+          <w:u w:val="single"/>
+        </w:rPr>
+        <w:t>Paramètres</w:t>
+      </w:r>
+    </w:p>
+    <w:p>
+      <w:pPr>
+        <w:pStyle w:val="Paragraphedeliste"/>
+        <w:numPr>
+          <w:ilvl w:val="0"/>
+          <w:numId w:val="20"/>
+        </w:numPr>
+        <w:jc w:val="both"/>
+        <w:rPr>
+          <w:rFonts w:ascii="Times New Roman" w:hAnsi="Times New Roman" w:cs="Times New Roman"/>
+          <w:sz w:val="24"/>
+          <w:szCs w:val="24"/>
+        </w:rPr>
+      </w:pPr>
+      <w:r>
+        <w:rPr>
+          <w:rFonts w:ascii="Times New Roman" w:hAnsi="Times New Roman" w:cs="Times New Roman"/>
+          <w:b/>
+          <w:sz w:val="24"/>
+          <w:szCs w:val="24"/>
+        </w:rPr>
+        <w:t>CA_Solution* configInit</w:t>
+      </w:r>
+      <w:r>
+        <w:rPr>
+          <w:rFonts w:ascii="Times New Roman" w:hAnsi="Times New Roman" w:cs="Times New Roman"/>
+          <w:sz w:val="24"/>
+          <w:szCs w:val="24"/>
+        </w:rPr>
+        <w:t> : la configuration aléatoire de laquelle on part pour construire une solution valide avec l’algorithme tabou</w:t>
+      </w:r>
+      <w:r>
+        <w:rPr>
+          <w:rFonts w:ascii="Times New Roman" w:hAnsi="Times New Roman" w:cs="Times New Roman"/>
+          <w:sz w:val="24"/>
+          <w:szCs w:val="24"/>
+        </w:rPr>
+        <w:t>.</w:t>
+      </w:r>
+    </w:p>
+    <w:p>
+      <w:pPr>
+        <w:pStyle w:val="Paragraphedeliste"/>
+        <w:numPr>
+          <w:ilvl w:val="0"/>
+          <w:numId w:val="20"/>
+        </w:numPr>
+        <w:jc w:val="both"/>
+        <w:rPr>
+          <w:rFonts w:ascii="Times New Roman" w:hAnsi="Times New Roman" w:cs="Times New Roman"/>
+          <w:sz w:val="24"/>
+          <w:szCs w:val="24"/>
+        </w:rPr>
+      </w:pPr>
+      <w:r>
+        <w:rPr>
+          <w:rFonts w:ascii="Times New Roman" w:hAnsi="Times New Roman" w:cs="Times New Roman"/>
+          <w:b/>
+          <w:sz w:val="24"/>
+          <w:szCs w:val="24"/>
+        </w:rPr>
+        <w:t>int nombreEssais</w:t>
+      </w:r>
+      <w:r>
+        <w:rPr>
+          <w:rFonts w:ascii="Times New Roman" w:hAnsi="Times New Roman" w:cs="Times New Roman"/>
+          <w:sz w:val="24"/>
+          <w:szCs w:val="24"/>
+        </w:rPr>
+        <w:t xml:space="preserve"> : </w:t>
+      </w:r>
+      <w:r>
+        <w:rPr>
+          <w:rFonts w:ascii="Times New Roman" w:hAnsi="Times New Roman" w:cs="Times New Roman"/>
+          <w:sz w:val="24"/>
+          <w:szCs w:val="24"/>
+        </w:rPr>
+        <w:t>le nombre de mouvements sans amélioration de la solution à tenter avant de terminer l’algorithme.</w:t>
+      </w:r>
+    </w:p>
+    <w:p>
+      <w:pPr>
+        <w:pStyle w:val="Paragraphedeliste"/>
+        <w:numPr>
+          <w:ilvl w:val="0"/>
+          <w:numId w:val="20"/>
+        </w:numPr>
+        <w:jc w:val="both"/>
+        <w:rPr>
+          <w:rFonts w:ascii="Times New Roman" w:hAnsi="Times New Roman" w:cs="Times New Roman"/>
+          <w:sz w:val="24"/>
+          <w:szCs w:val="24"/>
+        </w:rPr>
+      </w:pPr>
+      <w:r>
+        <w:rPr>
+          <w:rFonts w:ascii="Times New Roman" w:hAnsi="Times New Roman" w:cs="Times New Roman"/>
+          <w:b/>
+          <w:sz w:val="24"/>
+          <w:szCs w:val="24"/>
+        </w:rPr>
+        <w:t>int longueurListe</w:t>
+      </w:r>
+      <w:r>
+        <w:rPr>
+          <w:rFonts w:ascii="Times New Roman" w:hAnsi="Times New Roman" w:cs="Times New Roman"/>
+          <w:sz w:val="24"/>
+          <w:szCs w:val="24"/>
+        </w:rPr>
+        <w:t> : nombre d’itérations pendant lesquelles un mouvement est placé sur la liste taboue.</w:t>
+      </w:r>
+    </w:p>
+    <w:p>
+      <w:pPr>
+        <w:jc w:val="both"/>
+        <w:rPr>
+          <w:rFonts w:ascii="Times New Roman" w:hAnsi="Times New Roman" w:cs="Times New Roman"/>
+          <w:sz w:val="24"/>
+          <w:szCs w:val="24"/>
+          <w:u w:val="single"/>
+        </w:rPr>
+      </w:pPr>
+      <w:r>
+        <w:rPr>
+          <w:rFonts w:ascii="Times New Roman" w:hAnsi="Times New Roman" w:cs="Times New Roman"/>
+          <w:sz w:val="24"/>
+          <w:szCs w:val="24"/>
+        </w:rPr>
+        <w:tab/>
+      </w:r>
+      <w:r>
+        <w:rPr>
+          <w:rFonts w:ascii="Times New Roman" w:hAnsi="Times New Roman" w:cs="Times New Roman"/>
+          <w:sz w:val="24"/>
+          <w:szCs w:val="24"/>
+          <w:u w:val="single"/>
+        </w:rPr>
+        <w:t>Algorithme</w:t>
+      </w:r>
+    </w:p>
+    <w:p>
+      <w:pPr>
+        <w:pStyle w:val="Paragraphedeliste"/>
+        <w:numPr>
+          <w:ilvl w:val="0"/>
+          <w:numId w:val="19"/>
+        </w:numPr>
+        <w:jc w:val="both"/>
+        <w:rPr>
+          <w:rFonts w:ascii="Times New Roman" w:eastAsia="Times New Roman" w:hAnsi="Times New Roman" w:cs="Times New Roman"/>
+          <w:sz w:val="24"/>
+          <w:szCs w:val="24"/>
+        </w:rPr>
+      </w:pPr>
+      <w:r>
+        <w:rPr>
+          <w:rFonts w:ascii="Times New Roman" w:eastAsia="Times New Roman" w:hAnsi="Times New Roman" w:cs="Times New Roman"/>
+          <w:sz w:val="24"/>
+          <w:szCs w:val="24"/>
+        </w:rPr>
+        <w:t xml:space="preserve">Déclaration de </w:t>
+      </w:r>
+      <w:r>
+        <w:rPr>
+          <w:rFonts w:ascii="Times New Roman" w:eastAsia="Times New Roman" w:hAnsi="Times New Roman" w:cs="Times New Roman"/>
+          <w:b/>
+          <w:sz w:val="24"/>
+          <w:szCs w:val="24"/>
+        </w:rPr>
+        <w:t xml:space="preserve">configTestee </w:t>
+      </w:r>
+      <w:r>
+        <w:rPr>
+          <w:rFonts w:ascii="Times New Roman" w:eastAsia="Times New Roman" w:hAnsi="Times New Roman" w:cs="Times New Roman"/>
+          <w:sz w:val="24"/>
+          <w:szCs w:val="24"/>
+        </w:rPr>
+        <w:t>(configuration en cours de test</w:t>
+      </w:r>
+      <w:r>
+        <w:rPr>
+          <w:rFonts w:ascii="Times New Roman" w:eastAsia="Times New Roman" w:hAnsi="Times New Roman" w:cs="Times New Roman"/>
+          <w:sz w:val="24"/>
+          <w:szCs w:val="24"/>
+        </w:rPr>
+        <w:t xml:space="preserve">) et de </w:t>
+      </w:r>
+      <w:r>
+        <w:rPr>
+          <w:rFonts w:ascii="Times New Roman" w:eastAsia="Times New Roman" w:hAnsi="Times New Roman" w:cs="Times New Roman"/>
+          <w:b/>
+          <w:sz w:val="24"/>
+          <w:szCs w:val="24"/>
+        </w:rPr>
+        <w:t>meilleureConfig</w:t>
+      </w:r>
+      <w:r>
+        <w:rPr>
+          <w:rFonts w:ascii="Times New Roman" w:eastAsia="Times New Roman" w:hAnsi="Times New Roman" w:cs="Times New Roman"/>
+          <w:sz w:val="24"/>
+          <w:szCs w:val="24"/>
+        </w:rPr>
+        <w:t xml:space="preserve"> (meilleure</w:t>
+      </w:r>
+      <w:r>
+        <w:rPr>
+          <w:rFonts w:ascii="Times New Roman" w:eastAsia="Times New Roman" w:hAnsi="Times New Roman" w:cs="Times New Roman"/>
+          <w:sz w:val="24"/>
+          <w:szCs w:val="24"/>
+        </w:rPr>
+        <w:t xml:space="preserve"> des configurations testées jusqu’</w:t>
+      </w:r>
+      <w:r>
+        <w:rPr>
+          <w:rFonts w:ascii="Times New Roman" w:eastAsia="Times New Roman" w:hAnsi="Times New Roman" w:cs="Times New Roman"/>
+          <w:sz w:val="24"/>
+          <w:szCs w:val="24"/>
+        </w:rPr>
+        <w:t>ici)</w:t>
+      </w:r>
+    </w:p>
+    <w:p>
+      <w:pPr>
+        <w:pStyle w:val="Paragraphedeliste"/>
+        <w:numPr>
+          <w:ilvl w:val="0"/>
+          <w:numId w:val="19"/>
+        </w:numPr>
+        <w:jc w:val="both"/>
+        <w:rPr>
+          <w:rFonts w:ascii="Times New Roman" w:hAnsi="Times New Roman" w:cs="Times New Roman"/>
+          <w:sz w:val="24"/>
+          <w:szCs w:val="24"/>
+        </w:rPr>
+      </w:pPr>
+      <w:r>
+        <w:rPr>
+          <w:rFonts w:ascii="Times New Roman" w:hAnsi="Times New Roman" w:cs="Times New Roman"/>
+          <w:sz w:val="24"/>
+          <w:szCs w:val="24"/>
+        </w:rPr>
+        <w:t xml:space="preserve">Initialisation de la </w:t>
+      </w:r>
+      <w:r>
+        <w:rPr>
+          <w:rFonts w:ascii="Times New Roman" w:hAnsi="Times New Roman" w:cs="Times New Roman"/>
+          <w:b/>
+          <w:sz w:val="24"/>
+          <w:szCs w:val="24"/>
+        </w:rPr>
+        <w:t>listeT</w:t>
+      </w:r>
+      <w:r>
+        <w:rPr>
+          <w:rFonts w:ascii="Times New Roman" w:hAnsi="Times New Roman" w:cs="Times New Roman"/>
+          <w:b/>
+          <w:sz w:val="24"/>
+          <w:szCs w:val="24"/>
+        </w:rPr>
+        <w:t>taboue</w:t>
+      </w:r>
+      <w:r>
+        <w:rPr>
+          <w:rFonts w:ascii="Times New Roman" w:hAnsi="Times New Roman" w:cs="Times New Roman"/>
+          <w:sz w:val="24"/>
+          <w:szCs w:val="24"/>
+        </w:rPr>
+        <w:t> : c</w:t>
+      </w:r>
+      <w:r>
+        <w:rPr>
+          <w:rFonts w:ascii="Times New Roman" w:hAnsi="Times New Roman" w:cs="Times New Roman"/>
+          <w:sz w:val="24"/>
+          <w:szCs w:val="24"/>
+        </w:rPr>
+        <w:t>réation d’un tableau à trois dimensions de taille N*k*v où N est le nombre de lignes de la matrice de configuration, k le nombre de colonnes, et v le nombre de symboles admissibles.</w:t>
+      </w:r>
+    </w:p>
+    <w:p>
+      <w:pPr>
+        <w:pStyle w:val="Paragraphedeliste"/>
+        <w:numPr>
+          <w:ilvl w:val="0"/>
+          <w:numId w:val="19"/>
+        </w:numPr>
+        <w:jc w:val="both"/>
+        <w:rPr>
+          <w:rFonts w:ascii="Times New Roman" w:hAnsi="Times New Roman" w:cs="Times New Roman"/>
+          <w:sz w:val="24"/>
+          <w:szCs w:val="24"/>
+        </w:rPr>
+      </w:pPr>
+      <w:r>
+        <w:rPr>
+          <w:rFonts w:ascii="Times New Roman" w:hAnsi="Times New Roman" w:cs="Times New Roman"/>
+          <w:sz w:val="24"/>
+          <w:szCs w:val="24"/>
+        </w:rPr>
+        <w:t>Pour tout i1 dans [0 ;N-1], i2 dans [0 ;k-1],</w:t>
+      </w:r>
+      <w:r>
+        <w:rPr>
+          <w:rFonts w:ascii="Times New Roman" w:hAnsi="Times New Roman" w:cs="Times New Roman"/>
+          <w:sz w:val="24"/>
+          <w:szCs w:val="24"/>
+        </w:rPr>
+        <w:t xml:space="preserve"> </w:t>
+      </w:r>
+      <w:r>
+        <w:rPr>
+          <w:rFonts w:ascii="Times New Roman" w:hAnsi="Times New Roman" w:cs="Times New Roman"/>
+          <w:sz w:val="24"/>
+          <w:szCs w:val="24"/>
+        </w:rPr>
+        <w:t xml:space="preserve">i3 dans [0 ;v-1], </w:t>
+      </w:r>
+      <w:r>
+        <w:rPr>
+          <w:rFonts w:ascii="Times New Roman" w:hAnsi="Times New Roman" w:cs="Times New Roman"/>
+          <w:b/>
+          <w:sz w:val="24"/>
+          <w:szCs w:val="24"/>
+        </w:rPr>
+        <w:t>listeTaboue[i1][i2][i3]</w:t>
+      </w:r>
+      <w:r>
+        <w:rPr>
+          <w:rFonts w:ascii="Times New Roman" w:hAnsi="Times New Roman" w:cs="Times New Roman"/>
+          <w:sz w:val="24"/>
+          <w:szCs w:val="24"/>
+        </w:rPr>
+        <w:t xml:space="preserve"> = 0 : aucun mouvement n’est encore interdit dans la liste.</w:t>
+      </w:r>
+    </w:p>
+    <w:p>
+      <w:pPr>
+        <w:pStyle w:val="Paragraphedeliste"/>
+        <w:numPr>
+          <w:ilvl w:val="0"/>
+          <w:numId w:val="19"/>
+        </w:numPr>
+        <w:jc w:val="both"/>
+        <w:rPr>
+          <w:rFonts w:ascii="Times New Roman" w:eastAsia="Times New Roman" w:hAnsi="Times New Roman" w:cs="Times New Roman"/>
+          <w:sz w:val="24"/>
+          <w:szCs w:val="24"/>
+        </w:rPr>
+      </w:pPr>
+      <w:r>
+        <w:rPr>
+          <w:rFonts w:ascii="Times New Roman" w:eastAsia="Times New Roman" w:hAnsi="Times New Roman" w:cs="Times New Roman"/>
+          <w:sz w:val="24"/>
+          <w:szCs w:val="24"/>
+        </w:rPr>
+        <w:t xml:space="preserve">TANT QUE </w:t>
+      </w:r>
+      <w:r>
+        <w:rPr>
+          <w:rFonts w:ascii="Times New Roman" w:eastAsia="Times New Roman" w:hAnsi="Times New Roman" w:cs="Times New Roman"/>
+          <w:b/>
+          <w:sz w:val="24"/>
+          <w:szCs w:val="24"/>
+        </w:rPr>
+        <w:t>nbIterationsSansMouvement</w:t>
+      </w:r>
+      <w:r>
+        <w:rPr>
+          <w:rFonts w:ascii="Times New Roman" w:eastAsia="Times New Roman" w:hAnsi="Times New Roman" w:cs="Times New Roman"/>
+          <w:sz w:val="24"/>
+          <w:szCs w:val="24"/>
+        </w:rPr>
+        <w:t xml:space="preserve"> &lt; </w:t>
+      </w:r>
+      <w:r>
+        <w:rPr>
+          <w:rFonts w:ascii="Times New Roman" w:eastAsia="Times New Roman" w:hAnsi="Times New Roman" w:cs="Times New Roman"/>
+          <w:b/>
+          <w:sz w:val="24"/>
+          <w:szCs w:val="24"/>
+        </w:rPr>
+        <w:t>nombreEssais</w:t>
+      </w:r>
+      <w:r>
+        <w:rPr>
+          <w:rFonts w:ascii="Times New Roman" w:eastAsia="Times New Roman" w:hAnsi="Times New Roman" w:cs="Times New Roman"/>
+          <w:sz w:val="24"/>
+          <w:szCs w:val="24"/>
+        </w:rPr>
+        <w:t xml:space="preserve"> ET </w:t>
+      </w:r>
+      <w:r>
+        <w:rPr>
+          <w:rFonts w:ascii="Times New Roman" w:eastAsia="Times New Roman" w:hAnsi="Times New Roman" w:cs="Times New Roman"/>
+          <w:b/>
+          <w:sz w:val="24"/>
+          <w:szCs w:val="24"/>
+        </w:rPr>
+        <w:t>meilleureConfig</w:t>
+      </w:r>
+      <w:r>
+        <w:rPr>
+          <w:rFonts w:ascii="Times New Roman" w:eastAsia="Times New Roman" w:hAnsi="Times New Roman" w:cs="Times New Roman"/>
+          <w:sz w:val="24"/>
+          <w:szCs w:val="24"/>
+        </w:rPr>
+        <w:t xml:space="preserve"> a un coût</w:t>
+      </w:r>
+      <w:r>
+        <w:rPr>
+          <w:rFonts w:ascii="Times New Roman" w:eastAsia="Times New Roman" w:hAnsi="Times New Roman" w:cs="Times New Roman"/>
+          <w:sz w:val="24"/>
+          <w:szCs w:val="24"/>
+        </w:rPr>
+        <w:t xml:space="preserve"> </w:t>
+      </w:r>
+      <w:r>
+        <w:rPr>
+          <w:rFonts w:ascii="Times New Roman" w:eastAsia="Times New Roman" w:hAnsi="Times New Roman" w:cs="Times New Roman"/>
+          <w:b/>
+          <w:sz w:val="24"/>
+          <w:szCs w:val="24"/>
+        </w:rPr>
+        <w:t>coutMeilleure</w:t>
+      </w:r>
+      <w:r>
+        <w:rPr>
+          <w:rFonts w:ascii="Times New Roman" w:eastAsia="Times New Roman" w:hAnsi="Times New Roman" w:cs="Times New Roman"/>
+          <w:sz w:val="24"/>
+          <w:szCs w:val="24"/>
+        </w:rPr>
+        <w:t xml:space="preserve"> non nul</w:t>
+      </w:r>
+    </w:p>
+    <w:p>
+      <w:pPr>
+        <w:pStyle w:val="Paragraphedeliste"/>
+        <w:numPr>
+          <w:ilvl w:val="1"/>
+          <w:numId w:val="19"/>
+        </w:numPr>
+        <w:jc w:val="both"/>
+        <w:rPr>
+          <w:rFonts w:ascii="Times New Roman" w:eastAsia="Times New Roman" w:hAnsi="Times New Roman" w:cs="Times New Roman"/>
+          <w:sz w:val="24"/>
+          <w:szCs w:val="24"/>
+        </w:rPr>
+      </w:pPr>
+      <w:r>
+        <w:rPr>
+          <w:rFonts w:ascii="Times New Roman" w:eastAsia="Times New Roman" w:hAnsi="Times New Roman" w:cs="Times New Roman"/>
+          <w:sz w:val="24"/>
+          <w:szCs w:val="24"/>
+        </w:rPr>
+        <w:t>TANT QUE on n’a pas testé tous les mouvements possibles</w:t>
+      </w:r>
+    </w:p>
+    <w:p>
+      <w:pPr>
+        <w:pStyle w:val="Paragraphedeliste"/>
+        <w:numPr>
+          <w:ilvl w:val="2"/>
+          <w:numId w:val="19"/>
+        </w:numPr>
+        <w:jc w:val="both"/>
+        <w:rPr>
+          <w:rFonts w:ascii="Times New Roman" w:eastAsia="Times New Roman" w:hAnsi="Times New Roman" w:cs="Times New Roman"/>
+          <w:sz w:val="24"/>
+          <w:szCs w:val="24"/>
+        </w:rPr>
+      </w:pPr>
+      <w:r>
+        <w:rPr>
+          <w:rFonts w:ascii="Times New Roman" w:eastAsia="Times New Roman" w:hAnsi="Times New Roman" w:cs="Times New Roman"/>
+          <w:sz w:val="24"/>
+          <w:szCs w:val="24"/>
+        </w:rPr>
+        <w:t>Sélecti</w:t>
+      </w:r>
+      <w:r>
+        <w:rPr>
+          <w:rFonts w:ascii="Times New Roman" w:eastAsia="Times New Roman" w:hAnsi="Times New Roman" w:cs="Times New Roman"/>
+          <w:sz w:val="24"/>
+          <w:szCs w:val="24"/>
+        </w:rPr>
+        <w:t>on d</w:t>
+      </w:r>
+      <w:r>
+        <w:rPr>
+          <w:rFonts w:ascii="Times New Roman" w:eastAsia="Times New Roman" w:hAnsi="Times New Roman" w:cs="Times New Roman"/>
+          <w:sz w:val="24"/>
+          <w:szCs w:val="24"/>
+        </w:rPr>
+        <w:t>u</w:t>
+      </w:r>
+      <w:r>
+        <w:rPr>
+          <w:rFonts w:ascii="Times New Roman" w:eastAsia="Times New Roman" w:hAnsi="Times New Roman" w:cs="Times New Roman"/>
+          <w:sz w:val="24"/>
+          <w:szCs w:val="24"/>
+        </w:rPr>
+        <w:t xml:space="preserve"> </w:t>
+      </w:r>
+      <w:r>
+        <w:rPr>
+          <w:rFonts w:ascii="Times New Roman" w:eastAsia="Times New Roman" w:hAnsi="Times New Roman" w:cs="Times New Roman"/>
+          <w:b/>
+          <w:sz w:val="24"/>
+          <w:szCs w:val="24"/>
+        </w:rPr>
+        <w:t>m</w:t>
+      </w:r>
+      <w:r>
+        <w:rPr>
+          <w:rFonts w:ascii="Times New Roman" w:eastAsia="Times New Roman" w:hAnsi="Times New Roman" w:cs="Times New Roman"/>
+          <w:b/>
+          <w:sz w:val="24"/>
+          <w:szCs w:val="24"/>
+        </w:rPr>
+        <w:t>ouvement</w:t>
+      </w:r>
+      <w:r>
+        <w:rPr>
+          <w:rFonts w:ascii="Times New Roman" w:eastAsia="Times New Roman" w:hAnsi="Times New Roman" w:cs="Times New Roman"/>
+          <w:sz w:val="24"/>
+          <w:szCs w:val="24"/>
+        </w:rPr>
+        <w:t xml:space="preserve"> à tester</w:t>
+      </w:r>
+      <w:r>
+        <w:rPr>
+          <w:rFonts w:ascii="Times New Roman" w:eastAsia="Times New Roman" w:hAnsi="Times New Roman" w:cs="Times New Roman"/>
+          <w:sz w:val="24"/>
+          <w:szCs w:val="24"/>
+        </w:rPr>
+        <w:t xml:space="preserve"> (choisi selon un ordre lexicographique des mouvements possibles)</w:t>
+      </w:r>
+    </w:p>
+    <w:p>
+      <w:pPr>
+        <w:pStyle w:val="Paragraphedeliste"/>
+        <w:numPr>
+          <w:ilvl w:val="2"/>
+          <w:numId w:val="19"/>
+        </w:numPr>
+        <w:jc w:val="both"/>
+        <w:rPr>
+          <w:rFonts w:ascii="Times New Roman" w:eastAsia="Times New Roman" w:hAnsi="Times New Roman" w:cs="Times New Roman"/>
+          <w:sz w:val="24"/>
+          <w:szCs w:val="24"/>
+        </w:rPr>
+      </w:pPr>
+      <w:r>
+        <w:rPr>
+          <w:rFonts w:ascii="Times New Roman" w:eastAsia="Times New Roman" w:hAnsi="Times New Roman" w:cs="Times New Roman"/>
+          <w:sz w:val="24"/>
+          <w:szCs w:val="24"/>
+        </w:rPr>
+        <w:t>Vérification de</w:t>
+      </w:r>
+      <w:r>
+        <w:rPr>
+          <w:rFonts w:ascii="Times New Roman" w:eastAsia="Times New Roman" w:hAnsi="Times New Roman" w:cs="Times New Roman"/>
+          <w:sz w:val="24"/>
+          <w:szCs w:val="24"/>
+        </w:rPr>
+        <w:t xml:space="preserve"> </w:t>
+      </w:r>
+      <w:r>
+        <w:rPr>
+          <w:rFonts w:ascii="Times New Roman" w:eastAsia="Times New Roman" w:hAnsi="Times New Roman" w:cs="Times New Roman"/>
+          <w:b/>
+          <w:sz w:val="24"/>
+          <w:szCs w:val="24"/>
+        </w:rPr>
+        <w:t>coutTest</w:t>
+      </w:r>
+      <w:r>
+        <w:rPr>
+          <w:rFonts w:ascii="Times New Roman" w:eastAsia="Times New Roman" w:hAnsi="Times New Roman" w:cs="Times New Roman"/>
+          <w:sz w:val="24"/>
+          <w:szCs w:val="24"/>
+        </w:rPr>
+        <w:t xml:space="preserve">, le coût de la </w:t>
+      </w:r>
+      <w:r>
+        <w:rPr>
+          <w:rFonts w:ascii="Times New Roman" w:eastAsia="Times New Roman" w:hAnsi="Times New Roman" w:cs="Times New Roman"/>
+          <w:sz w:val="24"/>
+          <w:szCs w:val="24"/>
+        </w:rPr>
+        <w:t xml:space="preserve">configuration à laquelle le </w:t>
+      </w:r>
+      <w:r>
+        <w:rPr>
+          <w:rFonts w:ascii="Times New Roman" w:eastAsia="Times New Roman" w:hAnsi="Times New Roman" w:cs="Times New Roman"/>
+          <w:b/>
+          <w:sz w:val="24"/>
+          <w:szCs w:val="24"/>
+        </w:rPr>
+        <w:t>mouvement</w:t>
+      </w:r>
+      <w:r>
+        <w:rPr>
+          <w:rFonts w:ascii="Times New Roman" w:eastAsia="Times New Roman" w:hAnsi="Times New Roman" w:cs="Times New Roman"/>
+          <w:sz w:val="24"/>
+          <w:szCs w:val="24"/>
+        </w:rPr>
+        <w:t xml:space="preserve"> a été appliqué</w:t>
+      </w:r>
+    </w:p>
+    <w:p>
+      <w:pPr>
+        <w:pStyle w:val="Paragraphedeliste"/>
+        <w:numPr>
+          <w:ilvl w:val="2"/>
+          <w:numId w:val="19"/>
+        </w:numPr>
+        <w:jc w:val="both"/>
+        <w:rPr>
+          <w:rFonts w:ascii="Times New Roman" w:eastAsia="Times New Roman" w:hAnsi="Times New Roman" w:cs="Times New Roman"/>
+          <w:sz w:val="24"/>
+          <w:szCs w:val="24"/>
+        </w:rPr>
+      </w:pPr>
+      <w:r>
+        <w:rPr>
+          <w:rFonts w:ascii="Times New Roman" w:eastAsia="Times New Roman" w:hAnsi="Times New Roman" w:cs="Times New Roman"/>
+          <w:sz w:val="24"/>
+          <w:szCs w:val="24"/>
+        </w:rPr>
+        <w:t xml:space="preserve">Calcul de </w:t>
+      </w:r>
+      <w:r>
+        <w:rPr>
+          <w:rFonts w:ascii="Times New Roman" w:eastAsia="Times New Roman" w:hAnsi="Times New Roman" w:cs="Times New Roman"/>
+          <w:b/>
+          <w:sz w:val="24"/>
+          <w:szCs w:val="24"/>
+        </w:rPr>
+        <w:t>delta = coutTest – coutActuelle</w:t>
+      </w:r>
+    </w:p>
+    <w:p>
+      <w:pPr>
+        <w:pStyle w:val="Paragraphedeliste"/>
+        <w:numPr>
+          <w:ilvl w:val="2"/>
+          <w:numId w:val="19"/>
+        </w:numPr>
+        <w:jc w:val="both"/>
+        <w:rPr>
+          <w:rFonts w:ascii="Times New Roman" w:eastAsia="Times New Roman" w:hAnsi="Times New Roman" w:cs="Times New Roman"/>
+          <w:sz w:val="24"/>
+          <w:szCs w:val="24"/>
+        </w:rPr>
+      </w:pPr>
+      <w:r>
+        <w:rPr>
+          <w:rFonts w:ascii="Times New Roman" w:eastAsia="Times New Roman" w:hAnsi="Times New Roman" w:cs="Times New Roman"/>
+          <w:sz w:val="24"/>
+          <w:szCs w:val="24"/>
+        </w:rPr>
+        <w:t xml:space="preserve">SI </w:t>
+      </w:r>
+      <w:r>
+        <w:rPr>
+          <w:rFonts w:ascii="Times New Roman" w:eastAsia="Times New Roman" w:hAnsi="Times New Roman" w:cs="Times New Roman"/>
+          <w:b/>
+          <w:sz w:val="24"/>
+          <w:szCs w:val="24"/>
+        </w:rPr>
+        <w:t>mouvement</w:t>
+      </w:r>
+      <w:r>
+        <w:rPr>
+          <w:rFonts w:ascii="Times New Roman" w:eastAsia="Times New Roman" w:hAnsi="Times New Roman" w:cs="Times New Roman"/>
+          <w:sz w:val="24"/>
+          <w:szCs w:val="24"/>
+        </w:rPr>
+        <w:t xml:space="preserve"> n’est pas tabou pour l’itération en cours, OU si le </w:t>
+      </w:r>
+      <w:r>
+        <w:rPr>
+          <w:rFonts w:ascii="Times New Roman" w:eastAsia="Times New Roman" w:hAnsi="Times New Roman" w:cs="Times New Roman"/>
+          <w:b/>
+          <w:sz w:val="24"/>
+          <w:szCs w:val="24"/>
+        </w:rPr>
+        <w:t xml:space="preserve">mouvement </w:t>
+      </w:r>
+      <w:r>
+        <w:rPr>
+          <w:rFonts w:ascii="Times New Roman" w:eastAsia="Times New Roman" w:hAnsi="Times New Roman" w:cs="Times New Roman"/>
+          <w:sz w:val="24"/>
+          <w:szCs w:val="24"/>
+        </w:rPr>
+        <w:t>testé est meilleur que les précédents (</w:t>
+      </w:r>
+      <w:r>
+        <w:rPr>
+          <w:rFonts w:ascii="Times New Roman" w:eastAsia="Times New Roman" w:hAnsi="Times New Roman" w:cs="Times New Roman"/>
+          <w:b/>
+          <w:sz w:val="24"/>
+          <w:szCs w:val="24"/>
+        </w:rPr>
+        <w:t xml:space="preserve">delta </w:t>
+      </w:r>
+      <w:r>
+        <w:rPr>
+          <w:rFonts w:ascii="Times New Roman" w:eastAsia="Times New Roman" w:hAnsi="Times New Roman" w:cs="Times New Roman"/>
+          <w:sz w:val="24"/>
+          <w:szCs w:val="24"/>
+        </w:rPr>
+        <w:t>est minimisé)</w:t>
+      </w:r>
+    </w:p>
+    <w:p>
+      <w:pPr>
+        <w:pStyle w:val="Paragraphedeliste"/>
+        <w:numPr>
+          <w:ilvl w:val="3"/>
+          <w:numId w:val="19"/>
+        </w:numPr>
+        <w:jc w:val="both"/>
+        <w:rPr>
+          <w:rFonts w:ascii="Times New Roman" w:eastAsia="Times New Roman" w:hAnsi="Times New Roman" w:cs="Times New Roman"/>
+          <w:sz w:val="24"/>
+          <w:szCs w:val="24"/>
+        </w:rPr>
+      </w:pPr>
+      <w:r>
+        <w:rPr>
+          <w:rFonts w:ascii="Times New Roman" w:eastAsia="Times New Roman" w:hAnsi="Times New Roman" w:cs="Times New Roman"/>
+          <w:sz w:val="24"/>
+          <w:szCs w:val="24"/>
+        </w:rPr>
+        <w:t xml:space="preserve">SI le </w:t>
+      </w:r>
+      <w:r>
+        <w:rPr>
+          <w:rFonts w:ascii="Times New Roman" w:eastAsia="Times New Roman" w:hAnsi="Times New Roman" w:cs="Times New Roman"/>
+          <w:b/>
+          <w:sz w:val="24"/>
+          <w:szCs w:val="24"/>
+        </w:rPr>
+        <w:t>mouvement</w:t>
+      </w:r>
+      <w:r>
+        <w:rPr>
+          <w:rFonts w:ascii="Times New Roman" w:eastAsia="Times New Roman" w:hAnsi="Times New Roman" w:cs="Times New Roman"/>
+          <w:sz w:val="24"/>
+          <w:szCs w:val="24"/>
+        </w:rPr>
+        <w:t xml:space="preserve"> testé est strictement meilleur que les précédents</w:t>
+      </w:r>
+    </w:p>
+    <w:p>
+      <w:pPr>
+        <w:pStyle w:val="Paragraphedeliste"/>
+        <w:numPr>
+          <w:ilvl w:val="4"/>
+          <w:numId w:val="19"/>
+        </w:numPr>
+        <w:jc w:val="both"/>
+        <w:rPr>
+          <w:rFonts w:ascii="Times New Roman" w:eastAsia="Times New Roman" w:hAnsi="Times New Roman" w:cs="Times New Roman"/>
+          <w:sz w:val="24"/>
+          <w:szCs w:val="24"/>
+        </w:rPr>
+      </w:pPr>
+      <w:r>
+        <w:rPr>
+          <w:rFonts w:ascii="Times New Roman" w:eastAsia="Times New Roman" w:hAnsi="Times New Roman" w:cs="Times New Roman"/>
+          <w:sz w:val="24"/>
+          <w:szCs w:val="24"/>
+        </w:rPr>
+        <w:t>Remettre à zéro la liste des meilleurs mouvements</w:t>
+      </w:r>
+    </w:p>
+    <w:p>
+      <w:pPr>
+        <w:pStyle w:val="Paragraphedeliste"/>
+        <w:numPr>
+          <w:ilvl w:val="3"/>
+          <w:numId w:val="19"/>
+        </w:numPr>
+        <w:jc w:val="both"/>
+        <w:rPr>
+          <w:rFonts w:ascii="Times New Roman" w:eastAsia="Times New Roman" w:hAnsi="Times New Roman" w:cs="Times New Roman"/>
+          <w:sz w:val="24"/>
+          <w:szCs w:val="24"/>
+        </w:rPr>
+      </w:pPr>
+      <w:r>
+        <w:rPr>
+          <w:rFonts w:ascii="Times New Roman" w:eastAsia="Times New Roman" w:hAnsi="Times New Roman" w:cs="Times New Roman"/>
+          <w:sz w:val="24"/>
+          <w:szCs w:val="24"/>
+        </w:rPr>
+        <w:t>FIN SI</w:t>
+      </w:r>
+    </w:p>
+    <w:p>
+      <w:pPr>
+        <w:pStyle w:val="Paragraphedeliste"/>
+        <w:numPr>
+          <w:ilvl w:val="3"/>
+          <w:numId w:val="19"/>
+        </w:numPr>
+        <w:jc w:val="both"/>
+        <w:rPr>
+          <w:rFonts w:ascii="Times New Roman" w:eastAsia="Times New Roman" w:hAnsi="Times New Roman" w:cs="Times New Roman"/>
+          <w:sz w:val="24"/>
+          <w:szCs w:val="24"/>
+        </w:rPr>
+      </w:pPr>
+      <w:r>
+        <w:rPr>
+          <w:rFonts w:ascii="Times New Roman" w:eastAsia="Times New Roman" w:hAnsi="Times New Roman" w:cs="Times New Roman"/>
+          <w:sz w:val="24"/>
+          <w:szCs w:val="24"/>
+        </w:rPr>
+        <w:t xml:space="preserve">Ajouter le </w:t>
+      </w:r>
+      <w:r>
+        <w:rPr>
+          <w:rFonts w:ascii="Times New Roman" w:eastAsia="Times New Roman" w:hAnsi="Times New Roman" w:cs="Times New Roman"/>
+          <w:b/>
+          <w:sz w:val="24"/>
+          <w:szCs w:val="24"/>
+        </w:rPr>
+        <w:t>mouvement</w:t>
+      </w:r>
+      <w:r>
+        <w:rPr>
+          <w:rFonts w:ascii="Times New Roman" w:eastAsia="Times New Roman" w:hAnsi="Times New Roman" w:cs="Times New Roman"/>
+          <w:sz w:val="24"/>
+          <w:szCs w:val="24"/>
+        </w:rPr>
+        <w:t xml:space="preserve"> à la liste des meilleurs mouvements</w:t>
+      </w:r>
+    </w:p>
+    <w:p>
+      <w:pPr>
+        <w:pStyle w:val="Paragraphedeliste"/>
+        <w:numPr>
+          <w:ilvl w:val="2"/>
+          <w:numId w:val="19"/>
+        </w:numPr>
+        <w:jc w:val="both"/>
+        <w:rPr>
+          <w:rFonts w:ascii="Times New Roman" w:eastAsia="Times New Roman" w:hAnsi="Times New Roman" w:cs="Times New Roman"/>
+          <w:sz w:val="24"/>
+          <w:szCs w:val="24"/>
+        </w:rPr>
+      </w:pPr>
+      <w:r>
+        <w:rPr>
+          <w:rFonts w:ascii="Times New Roman" w:eastAsia="Times New Roman" w:hAnsi="Times New Roman" w:cs="Times New Roman"/>
+          <w:sz w:val="24"/>
+          <w:szCs w:val="24"/>
+        </w:rPr>
+        <w:t>FIN SI</w:t>
+      </w:r>
+    </w:p>
+    <w:p>
+      <w:pPr>
+        <w:pStyle w:val="Paragraphedeliste"/>
+        <w:numPr>
+          <w:ilvl w:val="1"/>
+          <w:numId w:val="19"/>
+        </w:numPr>
+        <w:jc w:val="both"/>
+        <w:rPr>
+          <w:rFonts w:ascii="Times New Roman" w:eastAsia="Times New Roman" w:hAnsi="Times New Roman" w:cs="Times New Roman"/>
+          <w:sz w:val="24"/>
+          <w:szCs w:val="24"/>
+        </w:rPr>
+      </w:pPr>
+      <w:r>
+        <w:rPr>
+          <w:rFonts w:ascii="Times New Roman" w:eastAsia="Times New Roman" w:hAnsi="Times New Roman" w:cs="Times New Roman"/>
+          <w:sz w:val="24"/>
+          <w:szCs w:val="24"/>
+        </w:rPr>
+        <w:t>FIN TANT QUE</w:t>
+      </w:r>
+    </w:p>
+    <w:p>
+      <w:pPr>
+        <w:pStyle w:val="Paragraphedeliste"/>
+        <w:numPr>
+          <w:ilvl w:val="1"/>
+          <w:numId w:val="19"/>
+        </w:numPr>
+        <w:jc w:val="both"/>
+        <w:rPr>
+          <w:rFonts w:ascii="Times New Roman" w:eastAsia="Times New Roman" w:hAnsi="Times New Roman" w:cs="Times New Roman"/>
+          <w:sz w:val="24"/>
+          <w:szCs w:val="24"/>
+        </w:rPr>
+      </w:pPr>
+      <w:r>
+        <w:rPr>
+          <w:rFonts w:ascii="Times New Roman" w:eastAsia="Times New Roman" w:hAnsi="Times New Roman" w:cs="Times New Roman"/>
+          <w:sz w:val="24"/>
+          <w:szCs w:val="24"/>
+        </w:rPr>
+        <w:t xml:space="preserve">Choix du </w:t>
+      </w:r>
+      <w:r>
+        <w:rPr>
+          <w:rFonts w:ascii="Times New Roman" w:eastAsia="Times New Roman" w:hAnsi="Times New Roman" w:cs="Times New Roman"/>
+          <w:b/>
+          <w:sz w:val="24"/>
+          <w:szCs w:val="24"/>
+        </w:rPr>
+        <w:t>meilleurMouvement</w:t>
+      </w:r>
+      <w:r>
+        <w:rPr>
+          <w:rFonts w:ascii="Times New Roman" w:eastAsia="Times New Roman" w:hAnsi="Times New Roman" w:cs="Times New Roman"/>
+          <w:sz w:val="24"/>
+          <w:szCs w:val="24"/>
+        </w:rPr>
+        <w:t xml:space="preserve">, ayant pour coût </w:t>
+      </w:r>
+      <w:r>
+        <w:rPr>
+          <w:rFonts w:ascii="Times New Roman" w:eastAsia="Times New Roman" w:hAnsi="Times New Roman" w:cs="Times New Roman"/>
+          <w:b/>
+          <w:sz w:val="24"/>
+          <w:szCs w:val="24"/>
+        </w:rPr>
+        <w:t>coutMin</w:t>
+      </w:r>
+      <w:r>
+        <w:rPr>
+          <w:rFonts w:ascii="Times New Roman" w:eastAsia="Times New Roman" w:hAnsi="Times New Roman" w:cs="Times New Roman"/>
+          <w:sz w:val="24"/>
+          <w:szCs w:val="24"/>
+        </w:rPr>
+        <w:t>,</w:t>
+      </w:r>
+      <w:r>
+        <w:rPr>
+          <w:rFonts w:ascii="Times New Roman" w:eastAsia="Times New Roman" w:hAnsi="Times New Roman" w:cs="Times New Roman"/>
+          <w:sz w:val="24"/>
+          <w:szCs w:val="24"/>
+        </w:rPr>
+        <w:t xml:space="preserve"> parmi la liste des meilleurs mouvements selon un tirage au sort à distribution uniforme. Disons que ce mouvement a pour origine </w:t>
+      </w:r>
+      <w:r>
+        <w:rPr>
+          <w:rFonts w:ascii="Times New Roman" w:eastAsia="Times New Roman" w:hAnsi="Times New Roman" w:cs="Times New Roman"/>
+          <w:b/>
+          <w:sz w:val="24"/>
+          <w:szCs w:val="24"/>
+        </w:rPr>
+        <w:t>Matrice[l][c]</w:t>
+      </w:r>
+      <w:r>
+        <w:rPr>
+          <w:rFonts w:ascii="Times New Roman" w:eastAsia="Times New Roman" w:hAnsi="Times New Roman" w:cs="Times New Roman"/>
+          <w:sz w:val="24"/>
+          <w:szCs w:val="24"/>
+        </w:rPr>
+        <w:t xml:space="preserve"> = a et rend </w:t>
+      </w:r>
+      <w:r>
+        <w:rPr>
+          <w:rFonts w:ascii="Times New Roman" w:eastAsia="Times New Roman" w:hAnsi="Times New Roman" w:cs="Times New Roman"/>
+          <w:b/>
+          <w:sz w:val="24"/>
+          <w:szCs w:val="24"/>
+        </w:rPr>
+        <w:t>Matrice[l][c]</w:t>
+      </w:r>
+      <w:r>
+        <w:rPr>
+          <w:rFonts w:ascii="Times New Roman" w:eastAsia="Times New Roman" w:hAnsi="Times New Roman" w:cs="Times New Roman"/>
+          <w:sz w:val="24"/>
+          <w:szCs w:val="24"/>
+        </w:rPr>
+        <w:t xml:space="preserve"> = b.</w:t>
+      </w:r>
+    </w:p>
+    <w:p>
+      <w:pPr>
+        <w:pStyle w:val="Paragraphedeliste"/>
+        <w:numPr>
+          <w:ilvl w:val="1"/>
+          <w:numId w:val="19"/>
+        </w:numPr>
+        <w:jc w:val="both"/>
+        <w:rPr>
+          <w:rFonts w:ascii="Times New Roman" w:eastAsia="Times New Roman" w:hAnsi="Times New Roman" w:cs="Times New Roman"/>
+          <w:sz w:val="24"/>
+          <w:szCs w:val="24"/>
+        </w:rPr>
+      </w:pPr>
+      <w:r>
+        <w:rPr>
+          <w:rFonts w:ascii="Times New Roman" w:eastAsia="Times New Roman" w:hAnsi="Times New Roman" w:cs="Times New Roman"/>
+          <w:sz w:val="24"/>
+          <w:szCs w:val="24"/>
+        </w:rPr>
+        <w:t xml:space="preserve">Application du </w:t>
+      </w:r>
+      <w:r>
+        <w:rPr>
+          <w:rFonts w:ascii="Times New Roman" w:eastAsia="Times New Roman" w:hAnsi="Times New Roman" w:cs="Times New Roman"/>
+          <w:b/>
+          <w:sz w:val="24"/>
+          <w:szCs w:val="24"/>
+        </w:rPr>
+        <w:t>meilleurMouvement</w:t>
+      </w:r>
+      <w:r>
+        <w:rPr>
+          <w:rFonts w:ascii="Times New Roman" w:eastAsia="Times New Roman" w:hAnsi="Times New Roman" w:cs="Times New Roman"/>
+          <w:sz w:val="24"/>
+          <w:szCs w:val="24"/>
+        </w:rPr>
+        <w:t xml:space="preserve"> à la </w:t>
+      </w:r>
+      <w:r>
+        <w:rPr>
+          <w:rFonts w:ascii="Times New Roman" w:eastAsia="Times New Roman" w:hAnsi="Times New Roman" w:cs="Times New Roman"/>
+          <w:b/>
+          <w:sz w:val="24"/>
+          <w:szCs w:val="24"/>
+        </w:rPr>
+        <w:t>configTestee</w:t>
+      </w:r>
+    </w:p>
+    <w:p>
+      <w:pPr>
+        <w:pStyle w:val="Paragraphedeliste"/>
+        <w:numPr>
+          <w:ilvl w:val="1"/>
+          <w:numId w:val="19"/>
+        </w:numPr>
+        <w:jc w:val="both"/>
+        <w:rPr>
+          <w:rFonts w:ascii="Times New Roman" w:eastAsia="Times New Roman" w:hAnsi="Times New Roman" w:cs="Times New Roman"/>
+          <w:sz w:val="24"/>
+          <w:szCs w:val="24"/>
+        </w:rPr>
+      </w:pPr>
+      <w:r>
+        <w:rPr>
+          <w:rFonts w:ascii="Times New Roman" w:eastAsia="Times New Roman" w:hAnsi="Times New Roman" w:cs="Times New Roman"/>
+          <w:b/>
+          <w:sz w:val="24"/>
+          <w:szCs w:val="24"/>
+        </w:rPr>
+        <w:t>listeTaboue[l][c][a]</w:t>
+      </w:r>
+      <w:r>
+        <w:rPr>
+          <w:rFonts w:ascii="Times New Roman" w:eastAsia="Times New Roman" w:hAnsi="Times New Roman" w:cs="Times New Roman"/>
+          <w:sz w:val="24"/>
+          <w:szCs w:val="24"/>
+        </w:rPr>
+        <w:t xml:space="preserve"> = </w:t>
+      </w:r>
+      <w:r>
+        <w:rPr>
+          <w:rFonts w:ascii="Times New Roman" w:eastAsia="Times New Roman" w:hAnsi="Times New Roman" w:cs="Times New Roman"/>
+          <w:b/>
+          <w:sz w:val="24"/>
+          <w:szCs w:val="24"/>
+        </w:rPr>
+        <w:t xml:space="preserve">numIteration </w:t>
+      </w:r>
+      <w:r>
+        <w:rPr>
+          <w:rFonts w:ascii="Times New Roman" w:eastAsia="Times New Roman" w:hAnsi="Times New Roman" w:cs="Times New Roman"/>
+          <w:sz w:val="24"/>
+          <w:szCs w:val="24"/>
+        </w:rPr>
+        <w:t xml:space="preserve">+ </w:t>
+      </w:r>
+      <w:r>
+        <w:rPr>
+          <w:rFonts w:ascii="Times New Roman" w:eastAsia="Times New Roman" w:hAnsi="Times New Roman" w:cs="Times New Roman"/>
+          <w:b/>
+          <w:sz w:val="24"/>
+          <w:szCs w:val="24"/>
+        </w:rPr>
+        <w:t>longueurListe</w:t>
+      </w:r>
+    </w:p>
+    <w:p>
+      <w:pPr>
+        <w:pStyle w:val="Paragraphedeliste"/>
+        <w:numPr>
+          <w:ilvl w:val="1"/>
+          <w:numId w:val="19"/>
+        </w:numPr>
+        <w:jc w:val="both"/>
+        <w:rPr>
+          <w:rFonts w:ascii="Times New Roman" w:eastAsia="Times New Roman" w:hAnsi="Times New Roman" w:cs="Times New Roman"/>
+          <w:sz w:val="24"/>
+          <w:szCs w:val="24"/>
+        </w:rPr>
+      </w:pPr>
+      <w:r>
+        <w:rPr>
+          <w:rFonts w:ascii="Times New Roman" w:eastAsia="Times New Roman" w:hAnsi="Times New Roman" w:cs="Times New Roman"/>
+          <w:sz w:val="24"/>
+          <w:szCs w:val="24"/>
+        </w:rPr>
+        <w:t xml:space="preserve">SI </w:t>
+      </w:r>
+      <w:r>
+        <w:rPr>
+          <w:rFonts w:ascii="Times New Roman" w:eastAsia="Times New Roman" w:hAnsi="Times New Roman" w:cs="Times New Roman"/>
+          <w:b/>
+          <w:sz w:val="24"/>
+          <w:szCs w:val="24"/>
+        </w:rPr>
+        <w:t xml:space="preserve">coutMin </w:t>
+      </w:r>
+      <w:r>
+        <w:rPr>
+          <w:rFonts w:ascii="Times New Roman" w:eastAsia="Times New Roman" w:hAnsi="Times New Roman" w:cs="Times New Roman"/>
+          <w:sz w:val="24"/>
+          <w:szCs w:val="24"/>
+        </w:rPr>
+        <w:t>&lt;</w:t>
+      </w:r>
+      <w:r>
+        <w:rPr>
+          <w:rFonts w:ascii="Times New Roman" w:eastAsia="Times New Roman" w:hAnsi="Times New Roman" w:cs="Times New Roman"/>
+          <w:b/>
+          <w:sz w:val="24"/>
+          <w:szCs w:val="24"/>
+        </w:rPr>
+        <w:t xml:space="preserve"> coutMeilleure</w:t>
+      </w:r>
+    </w:p>
+    <w:p>
+      <w:pPr>
+        <w:pStyle w:val="Paragraphedeliste"/>
+        <w:numPr>
+          <w:ilvl w:val="2"/>
+          <w:numId w:val="19"/>
+        </w:numPr>
+        <w:jc w:val="both"/>
+        <w:rPr>
+          <w:rFonts w:ascii="Times New Roman" w:eastAsia="Times New Roman" w:hAnsi="Times New Roman" w:cs="Times New Roman"/>
+          <w:sz w:val="24"/>
+          <w:szCs w:val="24"/>
+        </w:rPr>
+      </w:pPr>
+      <w:r>
+        <w:rPr>
+          <w:rFonts w:ascii="Times New Roman" w:eastAsia="Times New Roman" w:hAnsi="Times New Roman" w:cs="Times New Roman"/>
+          <w:b/>
+          <w:sz w:val="24"/>
+          <w:szCs w:val="24"/>
+        </w:rPr>
+        <w:t xml:space="preserve">meilleureConfig </w:t>
+      </w:r>
+      <w:r>
+        <w:rPr>
+          <w:rFonts w:ascii="Times New Roman" w:eastAsia="Times New Roman" w:hAnsi="Times New Roman" w:cs="Times New Roman"/>
+          <w:sz w:val="24"/>
+          <w:szCs w:val="24"/>
+        </w:rPr>
+        <w:t>=</w:t>
+      </w:r>
+      <w:r>
+        <w:rPr>
+          <w:rFonts w:ascii="Times New Roman" w:eastAsia="Times New Roman" w:hAnsi="Times New Roman" w:cs="Times New Roman"/>
+          <w:b/>
+          <w:sz w:val="24"/>
+          <w:szCs w:val="24"/>
+        </w:rPr>
+        <w:t xml:space="preserve"> configTestee</w:t>
+      </w:r>
+    </w:p>
+    <w:p>
+      <w:pPr>
+        <w:pStyle w:val="Paragraphedeliste"/>
+        <w:numPr>
+          <w:ilvl w:val="2"/>
+          <w:numId w:val="19"/>
+        </w:numPr>
+        <w:jc w:val="both"/>
+        <w:rPr>
+          <w:rFonts w:ascii="Times New Roman" w:eastAsia="Times New Roman" w:hAnsi="Times New Roman" w:cs="Times New Roman"/>
+          <w:sz w:val="24"/>
+          <w:szCs w:val="24"/>
+        </w:rPr>
+      </w:pPr>
+      <w:r>
+        <w:rPr>
+          <w:rFonts w:ascii="Times New Roman" w:eastAsia="Times New Roman" w:hAnsi="Times New Roman" w:cs="Times New Roman"/>
+          <w:b/>
+          <w:sz w:val="24"/>
+          <w:szCs w:val="24"/>
+        </w:rPr>
+        <w:t xml:space="preserve">coutMeilleure </w:t>
+      </w:r>
+      <w:r>
+        <w:rPr>
+          <w:rFonts w:ascii="Times New Roman" w:eastAsia="Times New Roman" w:hAnsi="Times New Roman" w:cs="Times New Roman"/>
+          <w:sz w:val="24"/>
+          <w:szCs w:val="24"/>
+        </w:rPr>
+        <w:t>=</w:t>
+      </w:r>
+      <w:r>
+        <w:rPr>
+          <w:rFonts w:ascii="Times New Roman" w:eastAsia="Times New Roman" w:hAnsi="Times New Roman" w:cs="Times New Roman"/>
+          <w:b/>
+          <w:sz w:val="24"/>
+          <w:szCs w:val="24"/>
+        </w:rPr>
+        <w:t xml:space="preserve"> coutMin</w:t>
+      </w:r>
+    </w:p>
+    <w:p>
+      <w:pPr>
+        <w:pStyle w:val="Paragraphedeliste"/>
+        <w:numPr>
+          <w:ilvl w:val="2"/>
+          <w:numId w:val="19"/>
+        </w:numPr>
+        <w:jc w:val="both"/>
+        <w:rPr>
+          <w:rFonts w:ascii="Times New Roman" w:eastAsia="Times New Roman" w:hAnsi="Times New Roman" w:cs="Times New Roman"/>
+          <w:sz w:val="24"/>
+          <w:szCs w:val="24"/>
+        </w:rPr>
+      </w:pPr>
+      <w:r>
+        <w:rPr>
+          <w:rFonts w:ascii="Times New Roman" w:eastAsia="Times New Roman" w:hAnsi="Times New Roman" w:cs="Times New Roman"/>
+          <w:b/>
+          <w:sz w:val="24"/>
+          <w:szCs w:val="24"/>
+        </w:rPr>
+        <w:t>nbIterationsSansMouvement</w:t>
+      </w:r>
+      <w:r>
+        <w:rPr>
+          <w:rFonts w:ascii="Times New Roman" w:eastAsia="Times New Roman" w:hAnsi="Times New Roman" w:cs="Times New Roman"/>
+          <w:b/>
+          <w:sz w:val="24"/>
+          <w:szCs w:val="24"/>
+        </w:rPr>
+        <w:t xml:space="preserve"> </w:t>
+      </w:r>
+      <w:r>
+        <w:rPr>
+          <w:rFonts w:ascii="Times New Roman" w:eastAsia="Times New Roman" w:hAnsi="Times New Roman" w:cs="Times New Roman"/>
+          <w:sz w:val="24"/>
+          <w:szCs w:val="24"/>
+        </w:rPr>
+        <w:t>= 0</w:t>
+      </w:r>
+    </w:p>
+    <w:p>
+      <w:pPr>
+        <w:pStyle w:val="Paragraphedeliste"/>
+        <w:numPr>
+          <w:ilvl w:val="1"/>
+          <w:numId w:val="19"/>
+        </w:numPr>
+        <w:jc w:val="both"/>
+        <w:rPr>
+          <w:rFonts w:ascii="Times New Roman" w:eastAsia="Times New Roman" w:hAnsi="Times New Roman" w:cs="Times New Roman"/>
+          <w:sz w:val="24"/>
+          <w:szCs w:val="24"/>
+        </w:rPr>
+      </w:pPr>
+      <w:r>
+        <w:rPr>
+          <w:rFonts w:ascii="Times New Roman" w:eastAsia="Times New Roman" w:hAnsi="Times New Roman" w:cs="Times New Roman"/>
+          <w:sz w:val="24"/>
+          <w:szCs w:val="24"/>
+        </w:rPr>
+        <w:t>FIN SI</w:t>
+      </w:r>
+    </w:p>
+    <w:p>
+      <w:pPr>
+        <w:pStyle w:val="Paragraphedeliste"/>
+        <w:numPr>
+          <w:ilvl w:val="1"/>
+          <w:numId w:val="19"/>
+        </w:numPr>
+        <w:jc w:val="both"/>
+        <w:rPr>
+          <w:rFonts w:ascii="Times New Roman" w:eastAsia="Times New Roman" w:hAnsi="Times New Roman" w:cs="Times New Roman"/>
+          <w:sz w:val="24"/>
+          <w:szCs w:val="24"/>
+        </w:rPr>
+      </w:pPr>
+      <w:r>
+        <w:rPr>
+          <w:rFonts w:ascii="Times New Roman" w:eastAsia="Times New Roman" w:hAnsi="Times New Roman" w:cs="Times New Roman"/>
+          <w:b/>
+          <w:sz w:val="24"/>
+          <w:szCs w:val="24"/>
+        </w:rPr>
+        <w:t>numIteration++</w:t>
+      </w:r>
+    </w:p>
+    <w:p>
+      <w:pPr>
+        <w:pStyle w:val="Paragraphedeliste"/>
+        <w:numPr>
+          <w:ilvl w:val="0"/>
+          <w:numId w:val="19"/>
+        </w:numPr>
+        <w:jc w:val="both"/>
+        <w:rPr>
+          <w:rFonts w:ascii="Times New Roman" w:eastAsia="Times New Roman" w:hAnsi="Times New Roman" w:cs="Times New Roman"/>
+          <w:sz w:val="24"/>
+          <w:szCs w:val="24"/>
+        </w:rPr>
+      </w:pPr>
+      <w:r>
+        <w:rPr>
+          <w:rFonts w:ascii="Times New Roman" w:eastAsia="Times New Roman" w:hAnsi="Times New Roman" w:cs="Times New Roman"/>
+          <w:sz w:val="24"/>
+          <w:szCs w:val="24"/>
+        </w:rPr>
+        <w:t>FIN TANT QUE</w:t>
+      </w:r>
+    </w:p>
+    <w:p>
+      <w:pPr>
+        <w:pStyle w:val="Paragraphedeliste"/>
+        <w:numPr>
+          <w:ilvl w:val="0"/>
+          <w:numId w:val="19"/>
+        </w:numPr>
+        <w:jc w:val="both"/>
+        <w:rPr>
+          <w:rFonts w:ascii="Times New Roman" w:eastAsia="Times New Roman" w:hAnsi="Times New Roman" w:cs="Times New Roman"/>
+          <w:sz w:val="24"/>
+          <w:szCs w:val="24"/>
+        </w:rPr>
+      </w:pPr>
+      <w:r>
+        <w:rPr>
+          <w:rFonts w:ascii="Times New Roman" w:eastAsia="Times New Roman" w:hAnsi="Times New Roman" w:cs="Times New Roman"/>
+          <w:sz w:val="24"/>
+          <w:szCs w:val="24"/>
+        </w:rPr>
+        <w:t xml:space="preserve">RETOURNER </w:t>
+      </w:r>
+      <w:r>
+        <w:rPr>
+          <w:rFonts w:ascii="Times New Roman" w:eastAsia="Times New Roman" w:hAnsi="Times New Roman" w:cs="Times New Roman"/>
+          <w:b/>
+          <w:sz w:val="24"/>
+          <w:szCs w:val="24"/>
+        </w:rPr>
+        <w:t>meilleureConfig</w:t>
+      </w:r>
+    </w:p>
+    <w:p>
+      <w:pPr>
+        <w:pStyle w:val="Titre1"/>
+        <w:jc w:val="both"/>
+        <w:rPr>
+          <w:rFonts w:ascii="Times New Roman" w:hAnsi="Times New Roman" w:cs="Times New Roman"/>
+        </w:rPr>
+      </w:pPr>
+      <w:r>
+        <w:rPr>
+          <w:rFonts w:ascii="Times New Roman" w:hAnsi="Times New Roman" w:cs="Times New Roman"/>
+        </w:rPr>
+        <w:t>IV – Résultats expérimentaux</w:t>
+      </w:r>
+    </w:p>
+    <w:p>
+      <w:pPr>
+        <w:pStyle w:val="Titre2"/>
+        <w:jc w:val="both"/>
+        <w:rPr>
+          <w:rFonts w:ascii="Times New Roman" w:hAnsi="Times New Roman" w:cs="Times New Roman"/>
+        </w:rPr>
+      </w:pPr>
+      <w:r>
+        <w:rPr>
+          <w:rFonts w:ascii="Times New Roman" w:hAnsi="Times New Roman" w:cs="Times New Roman"/>
+        </w:rPr>
+        <w:t>A – Présentation des données utilisées</w:t>
+      </w:r>
+    </w:p>
+    <w:p>
+      <w:pPr>
+        <w:ind w:firstLine="360"/>
+        <w:jc w:val="both"/>
+        <w:rPr>
+          <w:rFonts w:ascii="Times New Roman" w:hAnsi="Times New Roman" w:cs="Times New Roman"/>
+          <w:sz w:val="24"/>
+          <w:szCs w:val="24"/>
+        </w:rPr>
+      </w:pPr>
+      <w:r>
+        <w:rPr>
+          <w:rFonts w:ascii="Times New Roman" w:hAnsi="Times New Roman" w:cs="Times New Roman"/>
+          <w:sz w:val="24"/>
+          <w:szCs w:val="24"/>
+        </w:rPr>
+        <w:t>Les données utilisées à des fins de test sont constituées de 7 exemplaires, chacun correspondant à un couple (v,k) différent. Les cas traités par la suite sont les suivants :</w:t>
+      </w:r>
+    </w:p>
+    <w:p>
+      <w:pPr>
+        <w:pStyle w:val="Paragraphedeliste"/>
+        <w:numPr>
+          <w:ilvl w:val="0"/>
+          <w:numId w:val="7"/>
+        </w:numPr>
+        <w:jc w:val="both"/>
+        <w:rPr>
+          <w:rFonts w:ascii="Times New Roman" w:hAnsi="Times New Roman" w:cs="Times New Roman"/>
+          <w:sz w:val="24"/>
+          <w:szCs w:val="24"/>
+        </w:rPr>
+      </w:pPr>
+      <w:r>
+        <w:rPr>
+          <w:rFonts w:ascii="Times New Roman" w:hAnsi="Times New Roman" w:cs="Times New Roman"/>
+          <w:sz w:val="24"/>
+          <w:szCs w:val="24"/>
+        </w:rPr>
+        <w:t>v = 2, k = 4 – au mieux, avec l’algorithme de recuit simulé, on a pu avoir N = 5.</w:t>
+      </w:r>
+    </w:p>
+    <w:p>
+      <w:pPr>
+        <w:pStyle w:val="Paragraphedeliste"/>
+        <w:numPr>
+          <w:ilvl w:val="0"/>
+          <w:numId w:val="7"/>
+        </w:numPr>
+        <w:jc w:val="both"/>
+        <w:rPr>
+          <w:rFonts w:ascii="Times New Roman" w:hAnsi="Times New Roman" w:cs="Times New Roman"/>
+          <w:sz w:val="24"/>
+          <w:szCs w:val="24"/>
+        </w:rPr>
+      </w:pPr>
+      <w:r>
+        <w:rPr>
+          <w:rFonts w:ascii="Times New Roman" w:hAnsi="Times New Roman" w:cs="Times New Roman"/>
+          <w:sz w:val="24"/>
+          <w:szCs w:val="24"/>
+        </w:rPr>
+        <w:t>v = 3, k = 20 - au mieux, avec l’algorithme de recuit simulé, on a pu avoir N = 18.</w:t>
+      </w:r>
+    </w:p>
+    <w:p>
+      <w:pPr>
+        <w:pStyle w:val="Paragraphedeliste"/>
+        <w:numPr>
+          <w:ilvl w:val="0"/>
+          <w:numId w:val="7"/>
+        </w:numPr>
+        <w:jc w:val="both"/>
+        <w:rPr>
+          <w:rFonts w:ascii="Times New Roman" w:hAnsi="Times New Roman" w:cs="Times New Roman"/>
+          <w:sz w:val="24"/>
+          <w:szCs w:val="24"/>
+        </w:rPr>
+      </w:pPr>
+      <w:r>
+        <w:rPr>
+          <w:rFonts w:ascii="Times New Roman" w:hAnsi="Times New Roman" w:cs="Times New Roman"/>
+          <w:sz w:val="24"/>
+          <w:szCs w:val="24"/>
+        </w:rPr>
+        <w:t>v = 3, k = 60 - au mieux, avec l’algorithme de recuit simulé, on a pu avoir N = 23.</w:t>
+      </w:r>
+    </w:p>
+    <w:p>
+      <w:pPr>
+        <w:pStyle w:val="Paragraphedeliste"/>
+        <w:numPr>
+          <w:ilvl w:val="0"/>
+          <w:numId w:val="7"/>
+        </w:numPr>
+        <w:jc w:val="both"/>
+        <w:rPr>
+          <w:rFonts w:ascii="Times New Roman" w:hAnsi="Times New Roman" w:cs="Times New Roman"/>
+          <w:sz w:val="24"/>
+          <w:szCs w:val="24"/>
+        </w:rPr>
+      </w:pPr>
+      <w:r>
+        <w:rPr>
+          <w:rFonts w:ascii="Times New Roman" w:hAnsi="Times New Roman" w:cs="Times New Roman"/>
+          <w:sz w:val="24"/>
+          <w:szCs w:val="24"/>
+        </w:rPr>
+        <w:t>v = 5, k = 10 - au mieux, avec l’algorithme de recuit simulé, on a pu avoir N = 38.</w:t>
+      </w:r>
+    </w:p>
+    <w:p>
+      <w:pPr>
+        <w:pStyle w:val="Paragraphedeliste"/>
+        <w:numPr>
+          <w:ilvl w:val="0"/>
+          <w:numId w:val="7"/>
+        </w:numPr>
+        <w:jc w:val="both"/>
+        <w:rPr>
+          <w:rFonts w:ascii="Times New Roman" w:hAnsi="Times New Roman" w:cs="Times New Roman"/>
+          <w:sz w:val="24"/>
+          <w:szCs w:val="24"/>
+        </w:rPr>
+      </w:pPr>
+      <w:r>
+        <w:rPr>
+          <w:rFonts w:ascii="Times New Roman" w:hAnsi="Times New Roman" w:cs="Times New Roman"/>
+          <w:sz w:val="24"/>
+          <w:szCs w:val="24"/>
+        </w:rPr>
+        <w:t>v = 5, k = 15 - au mieux, avec l’algorithme de recuit simulé, on a pu avoir N = 44.</w:t>
+      </w:r>
+    </w:p>
+    <w:p>
+      <w:pPr>
+        <w:pStyle w:val="Paragraphedeliste"/>
+        <w:numPr>
+          <w:ilvl w:val="0"/>
+          <w:numId w:val="7"/>
+        </w:numPr>
+        <w:jc w:val="both"/>
+        <w:rPr>
+          <w:rFonts w:ascii="Times New Roman" w:hAnsi="Times New Roman" w:cs="Times New Roman"/>
+          <w:sz w:val="24"/>
+          <w:szCs w:val="24"/>
+        </w:rPr>
+      </w:pPr>
+      <w:r>
+        <w:rPr>
+          <w:rFonts w:ascii="Times New Roman" w:hAnsi="Times New Roman" w:cs="Times New Roman"/>
+          <w:sz w:val="24"/>
+          <w:szCs w:val="24"/>
+        </w:rPr>
+        <w:t>v = 8, k = 10 - au mieux, avec l’algorithme de recuit simulé, on a pu avoir N = 97.</w:t>
+      </w:r>
+    </w:p>
+    <w:p>
+      <w:pPr>
+        <w:pStyle w:val="Paragraphedeliste"/>
+        <w:numPr>
+          <w:ilvl w:val="0"/>
+          <w:numId w:val="7"/>
+        </w:numPr>
+        <w:jc w:val="both"/>
+        <w:rPr>
+          <w:rFonts w:ascii="Times New Roman" w:hAnsi="Times New Roman" w:cs="Times New Roman"/>
+          <w:sz w:val="24"/>
+          <w:szCs w:val="24"/>
+        </w:rPr>
+      </w:pPr>
+      <w:r>
+        <w:rPr>
+          <w:rFonts w:ascii="Times New Roman" w:hAnsi="Times New Roman" w:cs="Times New Roman"/>
+          <w:sz w:val="24"/>
+          <w:szCs w:val="24"/>
+        </w:rPr>
+        <w:t>v = 8, k = 15 - au mieux, avec l’algorithme de recuit simulé, on a pu avoir N = 111</w:t>
+      </w:r>
+    </w:p>
+    <w:p>
+      <w:pPr>
+        <w:pStyle w:val="Titre2"/>
+        <w:jc w:val="both"/>
+        <w:rPr>
+          <w:rFonts w:ascii="Times New Roman" w:hAnsi="Times New Roman" w:cs="Times New Roman"/>
+        </w:rPr>
+      </w:pPr>
+      <w:r>
+        <w:rPr>
+          <w:rFonts w:ascii="Times New Roman" w:hAnsi="Times New Roman" w:cs="Times New Roman"/>
+        </w:rPr>
+        <w:t>B – Présentation des tests préliminaires</w:t>
+      </w:r>
+    </w:p>
+    <w:p>
+      <w:pPr>
+        <w:jc w:val="both"/>
+        <w:rPr>
+          <w:rFonts w:ascii="Times New Roman" w:hAnsi="Times New Roman" w:cs="Times New Roman"/>
+          <w:sz w:val="24"/>
+          <w:szCs w:val="24"/>
+        </w:rPr>
+      </w:pPr>
+      <w:r>
+        <w:rPr>
+          <w:rFonts w:ascii="Times New Roman" w:hAnsi="Times New Roman" w:cs="Times New Roman"/>
+          <w:sz w:val="24"/>
+          <w:szCs w:val="24"/>
+        </w:rPr>
+        <w:t>Blabla</w:t>
+      </w:r>
+    </w:p>
+    <w:p>
+      <w:pPr>
+        <w:pStyle w:val="Titre2"/>
+        <w:jc w:val="both"/>
+        <w:rPr>
+          <w:rFonts w:ascii="Times New Roman" w:hAnsi="Times New Roman" w:cs="Times New Roman"/>
+        </w:rPr>
+      </w:pPr>
+      <w:r>
+        <w:rPr>
+          <w:rFonts w:ascii="Times New Roman" w:hAnsi="Times New Roman" w:cs="Times New Roman"/>
+        </w:rPr>
+        <w:t>C – Résultats obtenus</w:t>
+      </w:r>
+    </w:p>
+    <w:p>
+      <w:pPr>
+        <w:jc w:val="both"/>
+        <w:rPr>
+          <w:rFonts w:ascii="Times New Roman" w:hAnsi="Times New Roman" w:cs="Times New Roman"/>
+          <w:sz w:val="24"/>
+          <w:szCs w:val="24"/>
+        </w:rPr>
+      </w:pPr>
+      <w:r>
+        <w:rPr>
+          <w:rFonts w:ascii="Times New Roman" w:hAnsi="Times New Roman" w:cs="Times New Roman"/>
+          <w:sz w:val="24"/>
+          <w:szCs w:val="24"/>
+        </w:rPr>
+        <w:t>Blabla</w:t>
+      </w:r>
+    </w:p>
+    <w:p>
+      <w:pPr>
+        <w:pStyle w:val="Titre2"/>
+        <w:jc w:val="both"/>
+        <w:rPr>
+          <w:rFonts w:ascii="Times New Roman" w:hAnsi="Times New Roman" w:cs="Times New Roman"/>
+        </w:rPr>
+      </w:pPr>
+      <w:r>
+        <w:rPr>
+          <w:rFonts w:ascii="Times New Roman" w:hAnsi="Times New Roman" w:cs="Times New Roman"/>
+        </w:rPr>
+        <w:t>D – Commentaires</w:t>
+      </w:r>
+    </w:p>
+    <w:p>
+      <w:pPr>
+        <w:jc w:val="both"/>
+        <w:rPr>
+          <w:rFonts w:ascii="Times New Roman" w:hAnsi="Times New Roman" w:cs="Times New Roman"/>
+          <w:sz w:val="24"/>
+          <w:szCs w:val="24"/>
+        </w:rPr>
+      </w:pPr>
+      <w:r>
+        <w:rPr>
+          <w:rFonts w:ascii="Times New Roman" w:hAnsi="Times New Roman" w:cs="Times New Roman"/>
+          <w:sz w:val="24"/>
+          <w:szCs w:val="24"/>
+        </w:rPr>
+        <w:t>Blabla</w:t>
+      </w:r>
+    </w:p>
+    <w:p>
+      <w:pPr>
+        <w:pStyle w:val="Titre1"/>
+        <w:jc w:val="both"/>
+        <w:rPr>
+          <w:rFonts w:ascii="Times New Roman" w:hAnsi="Times New Roman" w:cs="Times New Roman"/>
+        </w:rPr>
+      </w:pPr>
+      <w:r>
+        <w:rPr>
+          <w:rFonts w:ascii="Times New Roman" w:hAnsi="Times New Roman" w:cs="Times New Roman"/>
+        </w:rPr>
+        <w:t>V – Techniques de diversification</w:t>
+      </w:r>
       <w:bookmarkStart w:id="0" w:name="_GoBack"/>
       <w:bookmarkEnd w:id="0"/>
     </w:p>
@@ -2494,13 +4235,7 @@
         <w:rPr>
           <w:rFonts w:ascii="Times New Roman" w:hAnsi="Times New Roman" w:cs="Times New Roman"/>
         </w:rPr>
-        <w:t xml:space="preserve">B – </w:t>
-      </w:r>
-      <w:r>
-        <w:rPr>
-          <w:rFonts w:ascii="Times New Roman" w:hAnsi="Times New Roman" w:cs="Times New Roman"/>
-        </w:rPr>
-        <w:t>Description de haut niveau de l’algorithme tabou</w:t>
+        <w:t>1 – Présentation</w:t>
       </w:r>
     </w:p>
     <w:p>
@@ -2508,409 +4243,84 @@
         <w:ind w:firstLine="708"/>
         <w:jc w:val="both"/>
         <w:rPr>
-          <w:rFonts w:ascii="Times New Roman" w:eastAsia="Times New Roman" w:hAnsi="Times New Roman" w:cs="Times New Roman"/>
-          <w:sz w:val="24"/>
-          <w:szCs w:val="24"/>
-        </w:rPr>
-      </w:pPr>
-      <w:r>
-        <w:rPr>
-          <w:rFonts w:ascii="Times New Roman" w:eastAsia="Times New Roman" w:hAnsi="Times New Roman" w:cs="Times New Roman"/>
-          <w:sz w:val="24"/>
-          <w:szCs w:val="24"/>
-        </w:rPr>
-        <w:t>Description de haut niveau de l’algorithme tabou de base.</w:t>
-      </w:r>
-    </w:p>
-    <w:p>
-      <w:pPr>
-        <w:pStyle w:val="Titre2"/>
-        <w:jc w:val="both"/>
-        <w:rPr>
-          <w:rFonts w:ascii="Times New Roman" w:hAnsi="Times New Roman" w:cs="Times New Roman"/>
-        </w:rPr>
-      </w:pPr>
-      <w:r>
-        <w:rPr>
-          <w:rFonts w:ascii="Times New Roman" w:hAnsi="Times New Roman" w:cs="Times New Roman"/>
-        </w:rPr>
-        <w:t>C – Résultats</w:t>
-      </w:r>
-    </w:p>
-    <w:p>
-      <w:pPr>
-        <w:jc w:val="both"/>
-        <w:rPr>
-          <w:rFonts w:ascii="Times New Roman" w:hAnsi="Times New Roman" w:cs="Times New Roman"/>
-          <w:sz w:val="24"/>
-          <w:szCs w:val="24"/>
-        </w:rPr>
-      </w:pPr>
-      <w:r>
-        <w:rPr>
-          <w:rFonts w:ascii="Times New Roman" w:hAnsi="Times New Roman" w:cs="Times New Roman"/>
-          <w:sz w:val="24"/>
-          <w:szCs w:val="24"/>
-        </w:rPr>
-        <w:tab/>
-        <w:t>Implémentation de la liste taboue.</w:t>
-      </w:r>
-    </w:p>
-    <w:p>
-      <w:pPr>
-        <w:pStyle w:val="Titre1"/>
-        <w:jc w:val="both"/>
-        <w:rPr>
-          <w:rFonts w:ascii="Times New Roman" w:hAnsi="Times New Roman" w:cs="Times New Roman"/>
-        </w:rPr>
-      </w:pPr>
-      <w:r>
-        <w:rPr>
-          <w:rFonts w:ascii="Times New Roman" w:hAnsi="Times New Roman" w:cs="Times New Roman"/>
-        </w:rPr>
-        <w:t>IV – Résultats expérimentaux</w:t>
-      </w:r>
-    </w:p>
-    <w:p>
-      <w:pPr>
-        <w:pStyle w:val="Titre2"/>
-        <w:jc w:val="both"/>
-        <w:rPr>
-          <w:rFonts w:ascii="Times New Roman" w:hAnsi="Times New Roman" w:cs="Times New Roman"/>
-        </w:rPr>
-      </w:pPr>
-      <w:r>
-        <w:rPr>
-          <w:rFonts w:ascii="Times New Roman" w:hAnsi="Times New Roman" w:cs="Times New Roman"/>
-        </w:rPr>
-        <w:t>A – Présentation des données utilisées</w:t>
-      </w:r>
-    </w:p>
-    <w:p>
-      <w:pPr>
-        <w:ind w:firstLine="360"/>
-        <w:jc w:val="both"/>
-        <w:rPr>
-          <w:rFonts w:ascii="Times New Roman" w:hAnsi="Times New Roman" w:cs="Times New Roman"/>
-          <w:sz w:val="24"/>
-          <w:szCs w:val="24"/>
-        </w:rPr>
-      </w:pPr>
-      <w:r>
-        <w:rPr>
-          <w:rFonts w:ascii="Times New Roman" w:hAnsi="Times New Roman" w:cs="Times New Roman"/>
-          <w:sz w:val="24"/>
-          <w:szCs w:val="24"/>
-        </w:rPr>
-        <w:t>Les données utilisées à des fins de test sont constituées de 7 exemplaires, chacun correspondant à un couple (v,k) différent. Les cas traités par la suite sont les suivants :</w:t>
-      </w:r>
-    </w:p>
-    <w:p>
-      <w:pPr>
-        <w:pStyle w:val="Paragraphedeliste"/>
-        <w:numPr>
-          <w:ilvl w:val="0"/>
-          <w:numId w:val="7"/>
-        </w:numPr>
-        <w:jc w:val="both"/>
-        <w:rPr>
-          <w:rFonts w:ascii="Times New Roman" w:hAnsi="Times New Roman" w:cs="Times New Roman"/>
-          <w:sz w:val="24"/>
-          <w:szCs w:val="24"/>
-        </w:rPr>
-      </w:pPr>
-      <w:r>
-        <w:rPr>
-          <w:rFonts w:ascii="Times New Roman" w:hAnsi="Times New Roman" w:cs="Times New Roman"/>
-          <w:sz w:val="24"/>
-          <w:szCs w:val="24"/>
-        </w:rPr>
-        <w:t>v = 2, k = 4 – au mieux, avec l’algorithme de recuit simulé, on a pu avoir N = 5.</w:t>
-      </w:r>
-    </w:p>
-    <w:p>
-      <w:pPr>
-        <w:pStyle w:val="Paragraphedeliste"/>
-        <w:numPr>
-          <w:ilvl w:val="0"/>
-          <w:numId w:val="7"/>
-        </w:numPr>
-        <w:jc w:val="both"/>
-        <w:rPr>
-          <w:rFonts w:ascii="Times New Roman" w:hAnsi="Times New Roman" w:cs="Times New Roman"/>
-          <w:sz w:val="24"/>
-          <w:szCs w:val="24"/>
-        </w:rPr>
-      </w:pPr>
-      <w:r>
-        <w:rPr>
-          <w:rFonts w:ascii="Times New Roman" w:hAnsi="Times New Roman" w:cs="Times New Roman"/>
-          <w:sz w:val="24"/>
-          <w:szCs w:val="24"/>
-        </w:rPr>
-        <w:t>v = 3, k = 20 - au mieux, avec l’algorithme de recuit simulé, on a pu avoir N = 18.</w:t>
-      </w:r>
-    </w:p>
-    <w:p>
-      <w:pPr>
-        <w:pStyle w:val="Paragraphedeliste"/>
-        <w:numPr>
-          <w:ilvl w:val="0"/>
-          <w:numId w:val="7"/>
-        </w:numPr>
-        <w:jc w:val="both"/>
-        <w:rPr>
-          <w:rFonts w:ascii="Times New Roman" w:hAnsi="Times New Roman" w:cs="Times New Roman"/>
-          <w:sz w:val="24"/>
-          <w:szCs w:val="24"/>
-        </w:rPr>
-      </w:pPr>
-      <w:r>
-        <w:rPr>
-          <w:rFonts w:ascii="Times New Roman" w:hAnsi="Times New Roman" w:cs="Times New Roman"/>
-          <w:sz w:val="24"/>
-          <w:szCs w:val="24"/>
-        </w:rPr>
-        <w:t>v = 3, k = 60 - au mieux, avec l’algorithme de recuit simulé, on a pu avoir N = 23.</w:t>
-      </w:r>
-    </w:p>
-    <w:p>
-      <w:pPr>
-        <w:pStyle w:val="Paragraphedeliste"/>
-        <w:numPr>
-          <w:ilvl w:val="0"/>
-          <w:numId w:val="7"/>
-        </w:numPr>
-        <w:jc w:val="both"/>
-        <w:rPr>
-          <w:rFonts w:ascii="Times New Roman" w:hAnsi="Times New Roman" w:cs="Times New Roman"/>
-          <w:sz w:val="24"/>
-          <w:szCs w:val="24"/>
-        </w:rPr>
-      </w:pPr>
-      <w:r>
-        <w:rPr>
-          <w:rFonts w:ascii="Times New Roman" w:hAnsi="Times New Roman" w:cs="Times New Roman"/>
-          <w:sz w:val="24"/>
-          <w:szCs w:val="24"/>
-        </w:rPr>
-        <w:t>v = 5, k = 10 - au mieux, avec l’algorithme de recuit simulé, on a pu avoir N = 38.</w:t>
-      </w:r>
-    </w:p>
-    <w:p>
-      <w:pPr>
-        <w:pStyle w:val="Paragraphedeliste"/>
-        <w:numPr>
-          <w:ilvl w:val="0"/>
-          <w:numId w:val="7"/>
-        </w:numPr>
-        <w:jc w:val="both"/>
-        <w:rPr>
-          <w:rFonts w:ascii="Times New Roman" w:hAnsi="Times New Roman" w:cs="Times New Roman"/>
-          <w:sz w:val="24"/>
-          <w:szCs w:val="24"/>
-        </w:rPr>
-      </w:pPr>
-      <w:r>
-        <w:rPr>
-          <w:rFonts w:ascii="Times New Roman" w:hAnsi="Times New Roman" w:cs="Times New Roman"/>
-          <w:sz w:val="24"/>
-          <w:szCs w:val="24"/>
-        </w:rPr>
-        <w:t>v = 5, k = 15 - au mieux, avec l’algorithme de recuit simulé, on a pu avoir N = 44.</w:t>
-      </w:r>
-    </w:p>
-    <w:p>
-      <w:pPr>
-        <w:pStyle w:val="Paragraphedeliste"/>
-        <w:numPr>
-          <w:ilvl w:val="0"/>
-          <w:numId w:val="7"/>
-        </w:numPr>
-        <w:jc w:val="both"/>
-        <w:rPr>
-          <w:rFonts w:ascii="Times New Roman" w:hAnsi="Times New Roman" w:cs="Times New Roman"/>
-          <w:sz w:val="24"/>
-          <w:szCs w:val="24"/>
-        </w:rPr>
-      </w:pPr>
-      <w:r>
-        <w:rPr>
-          <w:rFonts w:ascii="Times New Roman" w:hAnsi="Times New Roman" w:cs="Times New Roman"/>
-          <w:sz w:val="24"/>
-          <w:szCs w:val="24"/>
-        </w:rPr>
-        <w:t>v = 8, k = 10 - au mieux, avec l’algorithme de recuit simulé, on a pu avoir N = 97.</w:t>
-      </w:r>
-    </w:p>
-    <w:p>
-      <w:pPr>
-        <w:pStyle w:val="Paragraphedeliste"/>
-        <w:numPr>
-          <w:ilvl w:val="0"/>
-          <w:numId w:val="7"/>
-        </w:numPr>
-        <w:jc w:val="both"/>
-        <w:rPr>
-          <w:rFonts w:ascii="Times New Roman" w:hAnsi="Times New Roman" w:cs="Times New Roman"/>
-          <w:sz w:val="24"/>
-          <w:szCs w:val="24"/>
-        </w:rPr>
-      </w:pPr>
-      <w:r>
-        <w:rPr>
-          <w:rFonts w:ascii="Times New Roman" w:hAnsi="Times New Roman" w:cs="Times New Roman"/>
-          <w:sz w:val="24"/>
-          <w:szCs w:val="24"/>
-        </w:rPr>
-        <w:t>v = 8, k = 15 - au mieux, avec l’algorithme de recuit simulé, on a pu avoir N = 111</w:t>
-      </w:r>
-    </w:p>
-    <w:p>
-      <w:pPr>
-        <w:pStyle w:val="Titre2"/>
-        <w:jc w:val="both"/>
-        <w:rPr>
-          <w:rFonts w:ascii="Times New Roman" w:hAnsi="Times New Roman" w:cs="Times New Roman"/>
-        </w:rPr>
-      </w:pPr>
-      <w:r>
-        <w:rPr>
-          <w:rFonts w:ascii="Times New Roman" w:hAnsi="Times New Roman" w:cs="Times New Roman"/>
-        </w:rPr>
-        <w:t>B – Présentation des tests préliminaires</w:t>
-      </w:r>
-    </w:p>
-    <w:p>
-      <w:pPr>
-        <w:jc w:val="both"/>
-        <w:rPr>
-          <w:rFonts w:ascii="Times New Roman" w:hAnsi="Times New Roman" w:cs="Times New Roman"/>
-          <w:sz w:val="24"/>
-          <w:szCs w:val="24"/>
-        </w:rPr>
-      </w:pPr>
-      <w:r>
-        <w:rPr>
-          <w:rFonts w:ascii="Times New Roman" w:hAnsi="Times New Roman" w:cs="Times New Roman"/>
-          <w:sz w:val="24"/>
-          <w:szCs w:val="24"/>
-        </w:rPr>
-        <w:t>Blabla</w:t>
-      </w:r>
-    </w:p>
-    <w:p>
-      <w:pPr>
-        <w:pStyle w:val="Titre2"/>
-        <w:jc w:val="both"/>
-        <w:rPr>
-          <w:rFonts w:ascii="Times New Roman" w:hAnsi="Times New Roman" w:cs="Times New Roman"/>
-        </w:rPr>
-      </w:pPr>
-      <w:r>
-        <w:rPr>
-          <w:rFonts w:ascii="Times New Roman" w:hAnsi="Times New Roman" w:cs="Times New Roman"/>
-        </w:rPr>
-        <w:t>C – Résultats obtenus</w:t>
-      </w:r>
-    </w:p>
-    <w:p>
-      <w:pPr>
-        <w:jc w:val="both"/>
-        <w:rPr>
-          <w:rFonts w:ascii="Times New Roman" w:hAnsi="Times New Roman" w:cs="Times New Roman"/>
-          <w:sz w:val="24"/>
-          <w:szCs w:val="24"/>
-        </w:rPr>
-      </w:pPr>
-      <w:r>
-        <w:rPr>
-          <w:rFonts w:ascii="Times New Roman" w:hAnsi="Times New Roman" w:cs="Times New Roman"/>
-          <w:sz w:val="24"/>
-          <w:szCs w:val="24"/>
-        </w:rPr>
-        <w:t>Blabla</w:t>
-      </w:r>
-    </w:p>
-    <w:p>
-      <w:pPr>
-        <w:pStyle w:val="Titre2"/>
-        <w:jc w:val="both"/>
-        <w:rPr>
-          <w:rFonts w:ascii="Times New Roman" w:hAnsi="Times New Roman" w:cs="Times New Roman"/>
-        </w:rPr>
-      </w:pPr>
-      <w:r>
-        <w:rPr>
-          <w:rFonts w:ascii="Times New Roman" w:hAnsi="Times New Roman" w:cs="Times New Roman"/>
-        </w:rPr>
-        <w:t>D – Commentaires</w:t>
-      </w:r>
-    </w:p>
-    <w:p>
-      <w:pPr>
-        <w:jc w:val="both"/>
-        <w:rPr>
-          <w:rFonts w:ascii="Times New Roman" w:hAnsi="Times New Roman" w:cs="Times New Roman"/>
-          <w:sz w:val="24"/>
-          <w:szCs w:val="24"/>
-        </w:rPr>
-      </w:pPr>
-      <w:r>
-        <w:rPr>
-          <w:rFonts w:ascii="Times New Roman" w:hAnsi="Times New Roman" w:cs="Times New Roman"/>
-          <w:sz w:val="24"/>
-          <w:szCs w:val="24"/>
-        </w:rPr>
-        <w:t>Blabla</w:t>
-      </w:r>
-    </w:p>
-    <w:p>
-      <w:pPr>
-        <w:pStyle w:val="Titre1"/>
-        <w:jc w:val="both"/>
-        <w:rPr>
-          <w:rFonts w:ascii="Times New Roman" w:hAnsi="Times New Roman" w:cs="Times New Roman"/>
-        </w:rPr>
-      </w:pPr>
-      <w:r>
-        <w:rPr>
-          <w:rFonts w:ascii="Times New Roman" w:hAnsi="Times New Roman" w:cs="Times New Roman"/>
-        </w:rPr>
-        <w:t>V – Techniques de diversification</w:t>
-      </w:r>
-    </w:p>
-    <w:p>
-      <w:pPr>
-        <w:pStyle w:val="Titre2"/>
-        <w:jc w:val="both"/>
-        <w:rPr>
-          <w:rFonts w:ascii="Times New Roman" w:hAnsi="Times New Roman" w:cs="Times New Roman"/>
-        </w:rPr>
-      </w:pPr>
-      <w:r>
-        <w:rPr>
-          <w:rFonts w:ascii="Times New Roman" w:hAnsi="Times New Roman" w:cs="Times New Roman"/>
-        </w:rPr>
-        <w:t>1 – Présentation</w:t>
-      </w:r>
-    </w:p>
-    <w:p>
-      <w:pPr>
-        <w:jc w:val="both"/>
-        <w:rPr>
-          <w:rFonts w:ascii="Times New Roman" w:hAnsi="Times New Roman" w:cs="Times New Roman"/>
-          <w:sz w:val="24"/>
-          <w:szCs w:val="24"/>
-        </w:rPr>
-      </w:pPr>
-      <w:r>
-        <w:rPr>
-          <w:rFonts w:ascii="Times New Roman" w:hAnsi="Times New Roman" w:cs="Times New Roman"/>
-          <w:sz w:val="24"/>
-          <w:szCs w:val="24"/>
-        </w:rPr>
-        <w:t>Blabla</w:t>
+          <w:rFonts w:ascii="Times New Roman" w:hAnsi="Times New Roman" w:cs="Times New Roman"/>
+          <w:sz w:val="24"/>
+          <w:szCs w:val="24"/>
+        </w:rPr>
+      </w:pPr>
+      <w:r>
+        <w:rPr>
+          <w:rFonts w:ascii="Times New Roman" w:hAnsi="Times New Roman" w:cs="Times New Roman"/>
+          <w:sz w:val="24"/>
+          <w:szCs w:val="24"/>
+        </w:rPr>
+        <w:t>La technique de diversification retenue consiste en une approche continue.</w:t>
+      </w:r>
+      <w:r>
+        <w:rPr>
+          <w:rFonts w:ascii="Times New Roman" w:hAnsi="Times New Roman" w:cs="Times New Roman"/>
+          <w:sz w:val="24"/>
+          <w:szCs w:val="24"/>
+        </w:rPr>
+        <w:t xml:space="preserve"> Dans le principe, sachant qu’une exécution de l’algorithme tabou est supposée prendre une durée de l’ordre de la minute, on fixe deux seuils de temps K et K’ régissant la répartition des phases de diversification.</w:t>
+      </w:r>
+    </w:p>
+    <w:p>
+      <w:pPr>
+        <w:ind w:firstLine="708"/>
+        <w:jc w:val="both"/>
+        <w:rPr>
+          <w:rFonts w:ascii="Times New Roman" w:hAnsi="Times New Roman" w:cs="Times New Roman"/>
+          <w:sz w:val="24"/>
+          <w:szCs w:val="24"/>
+        </w:rPr>
+      </w:pPr>
+      <w:r>
+        <w:rPr>
+          <w:rFonts w:ascii="Times New Roman" w:hAnsi="Times New Roman" w:cs="Times New Roman"/>
+          <w:sz w:val="24"/>
+          <w:szCs w:val="24"/>
+        </w:rPr>
+        <w:t>Pendant K secondes, l’algorithme tabou s’exécute normalement, après quoi une phase de diversification de K’ prend le relais. Ces deux phases s’enchaînent à tour de rôle jusqu’à la fin de l’algorithme.</w:t>
+      </w:r>
+    </w:p>
+    <w:p>
+      <w:pPr>
+        <w:ind w:firstLine="708"/>
+        <w:jc w:val="both"/>
+        <w:rPr>
+          <w:rFonts w:ascii="Times New Roman" w:hAnsi="Times New Roman" w:cs="Times New Roman"/>
+          <w:sz w:val="24"/>
+          <w:szCs w:val="24"/>
+        </w:rPr>
+      </w:pPr>
+      <w:r>
+        <w:rPr>
+          <w:rFonts w:ascii="Times New Roman" w:hAnsi="Times New Roman" w:cs="Times New Roman"/>
+          <w:sz w:val="24"/>
+          <w:szCs w:val="24"/>
+        </w:rPr>
+        <w:t>Lors d’une phase de diversification, la fonction de calcul du delta de coût d’un mouvement testé est modifiée. En effet, on prend désormais en compte la fréquence d’utilisation du nouveau symbole dans la configuration en cours dans l’optique de favoriser les symboles les moins présents. De cette façon, on espère maximiser les chances de voir apparaître un symbole au bon endroit pour résoudre un maximum de nouvelles contraintes.</w:t>
+      </w:r>
+    </w:p>
+    <w:p>
+      <w:pPr>
+        <w:ind w:firstLine="708"/>
+        <w:jc w:val="both"/>
+        <w:rPr>
+          <w:rFonts w:ascii="Times New Roman" w:hAnsi="Times New Roman" w:cs="Times New Roman"/>
+          <w:sz w:val="24"/>
+          <w:szCs w:val="24"/>
+        </w:rPr>
+      </w:pPr>
+      <w:r>
+        <w:rPr>
+          <w:rFonts w:ascii="Times New Roman" w:hAnsi="Times New Roman" w:cs="Times New Roman"/>
+          <w:color w:val="FF0000"/>
+          <w:sz w:val="24"/>
+          <w:szCs w:val="24"/>
+        </w:rPr>
+        <w:t>A compléter bien sûr.</w:t>
       </w:r>
     </w:p>
     <w:p>
@@ -4237,6 +5647,119 @@
     </w:lvl>
   </w:abstractNum>
   <w:abstractNum w:abstractNumId="11">
+    <w:nsid w:val="4F1A58E5"/>
+    <w:multiLevelType w:val="hybridMultilevel"/>
+    <w:tmpl w:val="49F013D6"/>
+    <w:lvl w:ilvl="0" w:tplc="040C0001">
+      <w:start w:val="1"/>
+      <w:numFmt w:val="bullet"/>
+      <w:lvlText w:val=""/>
+      <w:lvlJc w:val="left"/>
+      <w:pPr>
+        <w:ind w:left="720" w:hanging="360"/>
+      </w:pPr>
+      <w:rPr>
+        <w:rFonts w:ascii="Symbol" w:hAnsi="Symbol" w:hint="default"/>
+      </w:rPr>
+    </w:lvl>
+    <w:lvl w:ilvl="1" w:tplc="040C0003" w:tentative="1">
+      <w:start w:val="1"/>
+      <w:numFmt w:val="bullet"/>
+      <w:lvlText w:val="o"/>
+      <w:lvlJc w:val="left"/>
+      <w:pPr>
+        <w:ind w:left="1440" w:hanging="360"/>
+      </w:pPr>
+      <w:rPr>
+        <w:rFonts w:ascii="Courier New" w:hAnsi="Courier New" w:cs="Courier New" w:hint="default"/>
+      </w:rPr>
+    </w:lvl>
+    <w:lvl w:ilvl="2" w:tplc="040C0005" w:tentative="1">
+      <w:start w:val="1"/>
+      <w:numFmt w:val="bullet"/>
+      <w:lvlText w:val=""/>
+      <w:lvlJc w:val="left"/>
+      <w:pPr>
+        <w:ind w:left="2160" w:hanging="360"/>
+      </w:pPr>
+      <w:rPr>
+        <w:rFonts w:ascii="Wingdings" w:hAnsi="Wingdings" w:hint="default"/>
+      </w:rPr>
+    </w:lvl>
+    <w:lvl w:ilvl="3" w:tplc="040C0001" w:tentative="1">
+      <w:start w:val="1"/>
+      <w:numFmt w:val="bullet"/>
+      <w:lvlText w:val=""/>
+      <w:lvlJc w:val="left"/>
+      <w:pPr>
+        <w:ind w:left="2880" w:hanging="360"/>
+      </w:pPr>
+      <w:rPr>
+        <w:rFonts w:ascii="Symbol" w:hAnsi="Symbol" w:hint="default"/>
+      </w:rPr>
+    </w:lvl>
+    <w:lvl w:ilvl="4" w:tplc="040C0003" w:tentative="1">
+      <w:start w:val="1"/>
+      <w:numFmt w:val="bullet"/>
+      <w:lvlText w:val="o"/>
+      <w:lvlJc w:val="left"/>
+      <w:pPr>
+        <w:ind w:left="3600" w:hanging="360"/>
+      </w:pPr>
+      <w:rPr>
+        <w:rFonts w:ascii="Courier New" w:hAnsi="Courier New" w:cs="Courier New" w:hint="default"/>
+      </w:rPr>
+    </w:lvl>
+    <w:lvl w:ilvl="5" w:tplc="040C0005" w:tentative="1">
+      <w:start w:val="1"/>
+      <w:numFmt w:val="bullet"/>
+      <w:lvlText w:val=""/>
+      <w:lvlJc w:val="left"/>
+      <w:pPr>
+        <w:ind w:left="4320" w:hanging="360"/>
+      </w:pPr>
+      <w:rPr>
+        <w:rFonts w:ascii="Wingdings" w:hAnsi="Wingdings" w:hint="default"/>
+      </w:rPr>
+    </w:lvl>
+    <w:lvl w:ilvl="6" w:tplc="040C0001" w:tentative="1">
+      <w:start w:val="1"/>
+      <w:numFmt w:val="bullet"/>
+      <w:lvlText w:val=""/>
+      <w:lvlJc w:val="left"/>
+      <w:pPr>
+        <w:ind w:left="5040" w:hanging="360"/>
+      </w:pPr>
+      <w:rPr>
+        <w:rFonts w:ascii="Symbol" w:hAnsi="Symbol" w:hint="default"/>
+      </w:rPr>
+    </w:lvl>
+    <w:lvl w:ilvl="7" w:tplc="040C0003" w:tentative="1">
+      <w:start w:val="1"/>
+      <w:numFmt w:val="bullet"/>
+      <w:lvlText w:val="o"/>
+      <w:lvlJc w:val="left"/>
+      <w:pPr>
+        <w:ind w:left="5760" w:hanging="360"/>
+      </w:pPr>
+      <w:rPr>
+        <w:rFonts w:ascii="Courier New" w:hAnsi="Courier New" w:cs="Courier New" w:hint="default"/>
+      </w:rPr>
+    </w:lvl>
+    <w:lvl w:ilvl="8" w:tplc="040C0005" w:tentative="1">
+      <w:start w:val="1"/>
+      <w:numFmt w:val="bullet"/>
+      <w:lvlText w:val=""/>
+      <w:lvlJc w:val="left"/>
+      <w:pPr>
+        <w:ind w:left="6480" w:hanging="360"/>
+      </w:pPr>
+      <w:rPr>
+        <w:rFonts w:ascii="Wingdings" w:hAnsi="Wingdings" w:hint="default"/>
+      </w:rPr>
+    </w:lvl>
+  </w:abstractNum>
+  <w:abstractNum w:abstractNumId="12">
     <w:nsid w:val="53A536D8"/>
     <w:multiLevelType w:val="hybridMultilevel"/>
     <w:tmpl w:val="9B50E852"/>
@@ -4349,7 +5872,7 @@
       </w:rPr>
     </w:lvl>
   </w:abstractNum>
-  <w:abstractNum w:abstractNumId="12">
+  <w:abstractNum w:abstractNumId="13">
     <w:nsid w:val="55B848BA"/>
     <w:multiLevelType w:val="hybridMultilevel"/>
     <w:tmpl w:val="799E17B6"/>
@@ -4462,7 +5985,7 @@
       </w:rPr>
     </w:lvl>
   </w:abstractNum>
-  <w:abstractNum w:abstractNumId="13">
+  <w:abstractNum w:abstractNumId="14">
     <w:nsid w:val="5B0477B4"/>
     <w:multiLevelType w:val="hybridMultilevel"/>
     <w:tmpl w:val="17E86BA0"/>
@@ -4575,7 +6098,7 @@
       </w:rPr>
     </w:lvl>
   </w:abstractNum>
-  <w:abstractNum w:abstractNumId="14">
+  <w:abstractNum w:abstractNumId="15">
     <w:nsid w:val="5C950C45"/>
     <w:multiLevelType w:val="multilevel"/>
     <w:tmpl w:val="E9A2A192"/>
@@ -4626,7 +6149,7 @@
       <w:lvlJc w:val="left"/>
     </w:lvl>
   </w:abstractNum>
-  <w:abstractNum w:abstractNumId="15">
+  <w:abstractNum w:abstractNumId="16">
     <w:nsid w:val="69006E97"/>
     <w:multiLevelType w:val="multilevel"/>
     <w:tmpl w:val="B748BC9C"/>
@@ -4677,7 +6200,120 @@
       <w:lvlJc w:val="left"/>
     </w:lvl>
   </w:abstractNum>
-  <w:abstractNum w:abstractNumId="16">
+  <w:abstractNum w:abstractNumId="17">
+    <w:nsid w:val="6B88140B"/>
+    <w:multiLevelType w:val="hybridMultilevel"/>
+    <w:tmpl w:val="9CC83A70"/>
+    <w:lvl w:ilvl="0" w:tplc="040C0001">
+      <w:start w:val="1"/>
+      <w:numFmt w:val="bullet"/>
+      <w:lvlText w:val=""/>
+      <w:lvlJc w:val="left"/>
+      <w:pPr>
+        <w:ind w:left="1428" w:hanging="360"/>
+      </w:pPr>
+      <w:rPr>
+        <w:rFonts w:ascii="Symbol" w:hAnsi="Symbol" w:hint="default"/>
+      </w:rPr>
+    </w:lvl>
+    <w:lvl w:ilvl="1" w:tplc="040C0003">
+      <w:start w:val="1"/>
+      <w:numFmt w:val="bullet"/>
+      <w:lvlText w:val="o"/>
+      <w:lvlJc w:val="left"/>
+      <w:pPr>
+        <w:ind w:left="2148" w:hanging="360"/>
+      </w:pPr>
+      <w:rPr>
+        <w:rFonts w:ascii="Courier New" w:hAnsi="Courier New" w:cs="Courier New" w:hint="default"/>
+      </w:rPr>
+    </w:lvl>
+    <w:lvl w:ilvl="2" w:tplc="040C0005">
+      <w:start w:val="1"/>
+      <w:numFmt w:val="bullet"/>
+      <w:lvlText w:val=""/>
+      <w:lvlJc w:val="left"/>
+      <w:pPr>
+        <w:ind w:left="2868" w:hanging="360"/>
+      </w:pPr>
+      <w:rPr>
+        <w:rFonts w:ascii="Wingdings" w:hAnsi="Wingdings" w:hint="default"/>
+      </w:rPr>
+    </w:lvl>
+    <w:lvl w:ilvl="3" w:tplc="040C0001">
+      <w:start w:val="1"/>
+      <w:numFmt w:val="bullet"/>
+      <w:lvlText w:val=""/>
+      <w:lvlJc w:val="left"/>
+      <w:pPr>
+        <w:ind w:left="3588" w:hanging="360"/>
+      </w:pPr>
+      <w:rPr>
+        <w:rFonts w:ascii="Symbol" w:hAnsi="Symbol" w:hint="default"/>
+      </w:rPr>
+    </w:lvl>
+    <w:lvl w:ilvl="4" w:tplc="040C0003">
+      <w:start w:val="1"/>
+      <w:numFmt w:val="bullet"/>
+      <w:lvlText w:val="o"/>
+      <w:lvlJc w:val="left"/>
+      <w:pPr>
+        <w:ind w:left="4308" w:hanging="360"/>
+      </w:pPr>
+      <w:rPr>
+        <w:rFonts w:ascii="Courier New" w:hAnsi="Courier New" w:cs="Courier New" w:hint="default"/>
+      </w:rPr>
+    </w:lvl>
+    <w:lvl w:ilvl="5" w:tplc="040C0005" w:tentative="1">
+      <w:start w:val="1"/>
+      <w:numFmt w:val="bullet"/>
+      <w:lvlText w:val=""/>
+      <w:lvlJc w:val="left"/>
+      <w:pPr>
+        <w:ind w:left="5028" w:hanging="360"/>
+      </w:pPr>
+      <w:rPr>
+        <w:rFonts w:ascii="Wingdings" w:hAnsi="Wingdings" w:hint="default"/>
+      </w:rPr>
+    </w:lvl>
+    <w:lvl w:ilvl="6" w:tplc="040C0001" w:tentative="1">
+      <w:start w:val="1"/>
+      <w:numFmt w:val="bullet"/>
+      <w:lvlText w:val=""/>
+      <w:lvlJc w:val="left"/>
+      <w:pPr>
+        <w:ind w:left="5748" w:hanging="360"/>
+      </w:pPr>
+      <w:rPr>
+        <w:rFonts w:ascii="Symbol" w:hAnsi="Symbol" w:hint="default"/>
+      </w:rPr>
+    </w:lvl>
+    <w:lvl w:ilvl="7" w:tplc="040C0003" w:tentative="1">
+      <w:start w:val="1"/>
+      <w:numFmt w:val="bullet"/>
+      <w:lvlText w:val="o"/>
+      <w:lvlJc w:val="left"/>
+      <w:pPr>
+        <w:ind w:left="6468" w:hanging="360"/>
+      </w:pPr>
+      <w:rPr>
+        <w:rFonts w:ascii="Courier New" w:hAnsi="Courier New" w:cs="Courier New" w:hint="default"/>
+      </w:rPr>
+    </w:lvl>
+    <w:lvl w:ilvl="8" w:tplc="040C0005" w:tentative="1">
+      <w:start w:val="1"/>
+      <w:numFmt w:val="bullet"/>
+      <w:lvlText w:val=""/>
+      <w:lvlJc w:val="left"/>
+      <w:pPr>
+        <w:ind w:left="7188" w:hanging="360"/>
+      </w:pPr>
+      <w:rPr>
+        <w:rFonts w:ascii="Wingdings" w:hAnsi="Wingdings" w:hint="default"/>
+      </w:rPr>
+    </w:lvl>
+  </w:abstractNum>
+  <w:abstractNum w:abstractNumId="18">
     <w:nsid w:val="7BF121ED"/>
     <w:multiLevelType w:val="hybridMultilevel"/>
     <w:tmpl w:val="7C265D6A"/>
@@ -4790,7 +6426,7 @@
       </w:rPr>
     </w:lvl>
   </w:abstractNum>
-  <w:abstractNum w:abstractNumId="17">
+  <w:abstractNum w:abstractNumId="19">
     <w:nsid w:val="7EA72CF8"/>
     <w:multiLevelType w:val="multilevel"/>
     <w:tmpl w:val="DEB44F68"/>
@@ -4851,19 +6487,19 @@
     <w:abstractNumId w:val="6"/>
   </w:num>
   <w:num w:numId="4">
-    <w:abstractNumId w:val="12"/>
+    <w:abstractNumId w:val="13"/>
   </w:num>
   <w:num w:numId="5">
     <w:abstractNumId w:val="3"/>
   </w:num>
   <w:num w:numId="6">
-    <w:abstractNumId w:val="11"/>
+    <w:abstractNumId w:val="12"/>
   </w:num>
   <w:num w:numId="7">
-    <w:abstractNumId w:val="16"/>
+    <w:abstractNumId w:val="18"/>
   </w:num>
   <w:num w:numId="8">
-    <w:abstractNumId w:val="17"/>
+    <w:abstractNumId w:val="19"/>
   </w:num>
   <w:num w:numId="9">
     <w:abstractNumId w:val="7"/>
@@ -4875,10 +6511,10 @@
     <w:abstractNumId w:val="10"/>
   </w:num>
   <w:num w:numId="12">
-    <w:abstractNumId w:val="15"/>
+    <w:abstractNumId w:val="16"/>
   </w:num>
   <w:num w:numId="13">
-    <w:abstractNumId w:val="14"/>
+    <w:abstractNumId w:val="15"/>
   </w:num>
   <w:num w:numId="14">
     <w:abstractNumId w:val="2"/>
@@ -4887,13 +6523,19 @@
     <w:abstractNumId w:val="5"/>
   </w:num>
   <w:num w:numId="16">
-    <w:abstractNumId w:val="13"/>
+    <w:abstractNumId w:val="14"/>
   </w:num>
   <w:num w:numId="17">
     <w:abstractNumId w:val="9"/>
   </w:num>
   <w:num w:numId="18">
     <w:abstractNumId w:val="8"/>
+  </w:num>
+  <w:num w:numId="19">
+    <w:abstractNumId w:val="17"/>
+  </w:num>
+  <w:num w:numId="20">
+    <w:abstractNumId w:val="11"/>
   </w:num>
 </w:numbering>
 </file>
@@ -6110,7 +7752,7 @@
 </file>
 
 <file path=customXml/itemProps1.xml><?xml version="1.0" encoding="utf-8"?>
-<ds:datastoreItem xmlns:ds="http://schemas.openxmlformats.org/officeDocument/2006/customXml" ds:itemID="{F031A218-E034-4CA9-9C8F-A8A07D07E875}">
+<ds:datastoreItem xmlns:ds="http://schemas.openxmlformats.org/officeDocument/2006/customXml" ds:itemID="{90702A61-82EC-415C-960C-9D22BB27F1E2}">
   <ds:schemaRefs>
     <ds:schemaRef ds:uri="http://schemas.openxmlformats.org/officeDocument/2006/bibliography"/>
   </ds:schemaRefs>

</xml_diff>

<commit_message>
dernieres modifs rapport, livrable
</commit_message>
<xml_diff>
--- a/tabou/Rapport.docx
+++ b/tabou/Rapport.docx
@@ -4,7 +4,7 @@
   <w:body>
     <w:p>
       <w:pPr>
-        <w:pStyle w:val="Titre"/>
+        <w:pStyle w:val="Title"/>
         <w:jc w:val="both"/>
         <w:rPr>
           <w:rFonts w:ascii="Times New Roman" w:hAnsi="Times New Roman" w:cs="Times New Roman"/>
@@ -28,16 +28,18 @@
         </w:rPr>
         <w:t xml:space="preserve"> </w:t>
       </w:r>
+      <w:proofErr w:type="spellStart"/>
       <w:r>
         <w:rPr>
           <w:rFonts w:ascii="Times New Roman" w:hAnsi="Times New Roman" w:cs="Times New Roman"/>
         </w:rPr>
         <w:t>Métaheuristiques</w:t>
       </w:r>
+      <w:proofErr w:type="spellEnd"/>
     </w:p>
     <w:p>
       <w:pPr>
-        <w:pStyle w:val="Titre"/>
+        <w:pStyle w:val="Title"/>
         <w:jc w:val="both"/>
         <w:rPr>
           <w:rFonts w:ascii="Times New Roman" w:hAnsi="Times New Roman" w:cs="Times New Roman"/>
@@ -71,14 +73,29 @@
         <w:rPr>
           <w:rFonts w:ascii="Times New Roman" w:hAnsi="Times New Roman" w:cs="Times New Roman"/>
         </w:rPr>
-        <w:t xml:space="preserve"> C</w:t>
-      </w:r>
-      <w:r>
-        <w:rPr>
-          <w:rFonts w:ascii="Times New Roman" w:hAnsi="Times New Roman" w:cs="Times New Roman"/>
-        </w:rPr>
-        <w:t xml:space="preserve">overing </w:t>
-      </w:r>
+        <w:t xml:space="preserve"> </w:t>
+      </w:r>
+      <w:proofErr w:type="spellStart"/>
+      <w:r>
+        <w:rPr>
+          <w:rFonts w:ascii="Times New Roman" w:hAnsi="Times New Roman" w:cs="Times New Roman"/>
+        </w:rPr>
+        <w:t>C</w:t>
+      </w:r>
+      <w:r>
+        <w:rPr>
+          <w:rFonts w:ascii="Times New Roman" w:hAnsi="Times New Roman" w:cs="Times New Roman"/>
+        </w:rPr>
+        <w:t>overing</w:t>
+      </w:r>
+      <w:proofErr w:type="spellEnd"/>
+      <w:r>
+        <w:rPr>
+          <w:rFonts w:ascii="Times New Roman" w:hAnsi="Times New Roman" w:cs="Times New Roman"/>
+        </w:rPr>
+        <w:t xml:space="preserve"> </w:t>
+      </w:r>
+      <w:proofErr w:type="spellStart"/>
       <w:r>
         <w:rPr>
           <w:rFonts w:ascii="Times New Roman" w:hAnsi="Times New Roman" w:cs="Times New Roman"/>
@@ -91,6 +108,7 @@
         </w:rPr>
         <w:t>rray</w:t>
       </w:r>
+      <w:proofErr w:type="spellEnd"/>
     </w:p>
     <w:p>
       <w:pPr>
@@ -137,8 +155,19 @@
           <w:sz w:val="24"/>
           <w:szCs w:val="24"/>
         </w:rPr>
-        <w:t>Florian Korsakissok</w:t>
-      </w:r>
+        <w:t xml:space="preserve">Florian </w:t>
+      </w:r>
+      <w:proofErr w:type="spellStart"/>
+      <w:r>
+        <w:rPr>
+          <w:rFonts w:ascii="Times New Roman" w:hAnsi="Times New Roman" w:cs="Times New Roman"/>
+          <w:i/>
+          <w:sz w:val="24"/>
+          <w:szCs w:val="24"/>
+        </w:rPr>
+        <w:t>Korsakissok</w:t>
+      </w:r>
+      <w:proofErr w:type="spellEnd"/>
       <w:r>
         <w:rPr>
           <w:rFonts w:ascii="Times New Roman" w:hAnsi="Times New Roman" w:cs="Times New Roman"/>
@@ -160,7 +189,7 @@
     </w:p>
     <w:p>
       <w:pPr>
-        <w:pStyle w:val="Titre1"/>
+        <w:pStyle w:val="Heading1"/>
         <w:jc w:val="both"/>
         <w:rPr>
           <w:rFonts w:ascii="Times New Roman" w:hAnsi="Times New Roman" w:cs="Times New Roman"/>
@@ -189,7 +218,43 @@
           <w:sz w:val="24"/>
           <w:szCs w:val="24"/>
         </w:rPr>
-        <w:t xml:space="preserve">Le problème traité est celui du « Covering Array », ou autrement dit d’une matrice de couverture. La résolution d’une instance d’un tel problème dépend de deux paramètres notés v et k. L’objectif est de remplir une matrice contenant k colonnes avec un minimum de lignes, à l’aide </w:t>
+        <w:t>Le problème traité est celui du « </w:t>
+      </w:r>
+      <w:proofErr w:type="spellStart"/>
+      <w:r>
+        <w:rPr>
+          <w:rFonts w:ascii="Times New Roman" w:hAnsi="Times New Roman" w:cs="Times New Roman"/>
+          <w:sz w:val="24"/>
+          <w:szCs w:val="24"/>
+        </w:rPr>
+        <w:t>Covering</w:t>
+      </w:r>
+      <w:proofErr w:type="spellEnd"/>
+      <w:r>
+        <w:rPr>
+          <w:rFonts w:ascii="Times New Roman" w:hAnsi="Times New Roman" w:cs="Times New Roman"/>
+          <w:sz w:val="24"/>
+          <w:szCs w:val="24"/>
+        </w:rPr>
+        <w:t xml:space="preserve"> </w:t>
+      </w:r>
+      <w:proofErr w:type="spellStart"/>
+      <w:r>
+        <w:rPr>
+          <w:rFonts w:ascii="Times New Roman" w:hAnsi="Times New Roman" w:cs="Times New Roman"/>
+          <w:sz w:val="24"/>
+          <w:szCs w:val="24"/>
+        </w:rPr>
+        <w:t>Array</w:t>
+      </w:r>
+      <w:proofErr w:type="spellEnd"/>
+      <w:r>
+        <w:rPr>
+          <w:rFonts w:ascii="Times New Roman" w:hAnsi="Times New Roman" w:cs="Times New Roman"/>
+          <w:sz w:val="24"/>
+          <w:szCs w:val="24"/>
+        </w:rPr>
+        <w:t xml:space="preserve"> », ou autrement dit d’une matrice de couverture. La résolution d’une instance d’un tel problème dépend de deux paramètres notés v et k. L’objectif est de remplir une matrice contenant k colonnes avec un minimum de lignes, à l’aide </w:t>
       </w:r>
       <w:r>
         <w:rPr>
@@ -237,7 +302,7 @@
     </w:p>
     <w:p>
       <w:pPr>
-        <w:pStyle w:val="Paragraphedeliste"/>
+        <w:pStyle w:val="ListParagraph"/>
         <w:numPr>
           <w:ilvl w:val="0"/>
           <w:numId w:val="6"/>
@@ -269,7 +334,7 @@
     </w:p>
     <w:p>
       <w:pPr>
-        <w:pStyle w:val="Paragraphedeliste"/>
+        <w:pStyle w:val="ListParagraph"/>
         <w:numPr>
           <w:ilvl w:val="0"/>
           <w:numId w:val="6"/>
@@ -317,7 +382,7 @@
     </w:p>
     <w:p>
       <w:pPr>
-        <w:pStyle w:val="Paragraphedeliste"/>
+        <w:pStyle w:val="ListParagraph"/>
         <w:numPr>
           <w:ilvl w:val="0"/>
           <w:numId w:val="6"/>
@@ -344,12 +409,48 @@
           <w:sz w:val="24"/>
           <w:szCs w:val="24"/>
         </w:rPr>
-        <w:t xml:space="preserve"> pour tout i, j dans [0 ; k-1], pour tout a, b dans [0 ; v-1], il existe une ligne l telle que M[l][i] = a et M[l][j] = b</w:t>
+        <w:t xml:space="preserve"> pour tout i, j dans [0 ; k-1], pour tout a, b dans [0 ; v-1], il existe une ligne </w:t>
+      </w:r>
+      <w:proofErr w:type="spellStart"/>
+      <w:r>
+        <w:rPr>
+          <w:rFonts w:ascii="Times New Roman" w:hAnsi="Times New Roman" w:cs="Times New Roman"/>
+          <w:sz w:val="24"/>
+          <w:szCs w:val="24"/>
+        </w:rPr>
+        <w:t>l</w:t>
+      </w:r>
+      <w:proofErr w:type="spellEnd"/>
+      <w:r>
+        <w:rPr>
+          <w:rFonts w:ascii="Times New Roman" w:hAnsi="Times New Roman" w:cs="Times New Roman"/>
+          <w:sz w:val="24"/>
+          <w:szCs w:val="24"/>
+        </w:rPr>
+        <w:t xml:space="preserve"> telle que M[l</w:t>
+      </w:r>
+      <w:proofErr w:type="gramStart"/>
+      <w:r>
+        <w:rPr>
+          <w:rFonts w:ascii="Times New Roman" w:hAnsi="Times New Roman" w:cs="Times New Roman"/>
+          <w:sz w:val="24"/>
+          <w:szCs w:val="24"/>
+        </w:rPr>
+        <w:t>][</w:t>
+      </w:r>
+      <w:proofErr w:type="gramEnd"/>
+      <w:r>
+        <w:rPr>
+          <w:rFonts w:ascii="Times New Roman" w:hAnsi="Times New Roman" w:cs="Times New Roman"/>
+          <w:sz w:val="24"/>
+          <w:szCs w:val="24"/>
+        </w:rPr>
+        <w:t>i] = a et M[l][j] = b</w:t>
       </w:r>
     </w:p>
     <w:p>
       <w:pPr>
-        <w:pStyle w:val="Paragraphedeliste"/>
+        <w:pStyle w:val="ListParagraph"/>
         <w:numPr>
           <w:ilvl w:val="0"/>
           <w:numId w:val="6"/>
@@ -414,12 +515,58 @@
           <w:sz w:val="24"/>
           <w:szCs w:val="24"/>
         </w:rPr>
-        <w:t>Dans l’implémentation de l’algorithme proposé, on utilisera souvent la notion de « contrainte élémentaire ». Une contrainte élémentaire est un quadruplet (i,j,a,b), et on dira que cette contrainte est satisfaite si il existe dans la matrice en cours de construction une ligne l telle que M[l][i] = a et M[l][j] = b.</w:t>
+        <w:t>Dans l’implémentation de l’algorithme proposé, on utilisera souvent la notion de « contrainte élémentaire ». Une contrainte élémentaire est un quadruplet (</w:t>
+      </w:r>
+      <w:proofErr w:type="spellStart"/>
+      <w:r>
+        <w:rPr>
+          <w:rFonts w:ascii="Times New Roman" w:hAnsi="Times New Roman" w:cs="Times New Roman"/>
+          <w:sz w:val="24"/>
+          <w:szCs w:val="24"/>
+        </w:rPr>
+        <w:t>i</w:t>
+      </w:r>
+      <w:proofErr w:type="gramStart"/>
+      <w:r>
+        <w:rPr>
+          <w:rFonts w:ascii="Times New Roman" w:hAnsi="Times New Roman" w:cs="Times New Roman"/>
+          <w:sz w:val="24"/>
+          <w:szCs w:val="24"/>
+        </w:rPr>
+        <w:t>,j,a,b</w:t>
+      </w:r>
+      <w:proofErr w:type="spellEnd"/>
+      <w:proofErr w:type="gramEnd"/>
+      <w:r>
+        <w:rPr>
+          <w:rFonts w:ascii="Times New Roman" w:hAnsi="Times New Roman" w:cs="Times New Roman"/>
+          <w:sz w:val="24"/>
+          <w:szCs w:val="24"/>
+        </w:rPr>
+        <w:t xml:space="preserve">), et on dira que cette contrainte est satisfaite si il existe dans la matrice en cours de construction une ligne </w:t>
+      </w:r>
+      <w:proofErr w:type="spellStart"/>
+      <w:r>
+        <w:rPr>
+          <w:rFonts w:ascii="Times New Roman" w:hAnsi="Times New Roman" w:cs="Times New Roman"/>
+          <w:sz w:val="24"/>
+          <w:szCs w:val="24"/>
+        </w:rPr>
+        <w:t>l</w:t>
+      </w:r>
+      <w:proofErr w:type="spellEnd"/>
+      <w:r>
+        <w:rPr>
+          <w:rFonts w:ascii="Times New Roman" w:hAnsi="Times New Roman" w:cs="Times New Roman"/>
+          <w:sz w:val="24"/>
+          <w:szCs w:val="24"/>
+        </w:rPr>
+        <w:t xml:space="preserve"> telle que M[l][i] = a et M[l][j] = b.</w:t>
       </w:r>
     </w:p>
     <w:p>
       <w:pPr>
-        <w:pStyle w:val="Titre1"/>
+        <w:pStyle w:val="Heading1"/>
         <w:jc w:val="both"/>
         <w:rPr>
           <w:rFonts w:ascii="Times New Roman" w:hAnsi="Times New Roman" w:cs="Times New Roman"/>
@@ -440,7 +587,7 @@
     </w:p>
     <w:p>
       <w:pPr>
-        <w:pStyle w:val="Titre2"/>
+        <w:pStyle w:val="Heading2"/>
         <w:jc w:val="both"/>
         <w:rPr>
           <w:rFonts w:ascii="Times New Roman" w:hAnsi="Times New Roman" w:cs="Times New Roman"/>
@@ -479,7 +626,7 @@
     </w:p>
     <w:tbl>
       <w:tblPr>
-        <w:tblStyle w:val="Grilledutableau"/>
+        <w:tblStyle w:val="TableGrid"/>
         <w:tblW w:w="0" w:type="auto"/>
         <w:tblLook w:val="04A0" w:firstRow="1" w:lastRow="0" w:firstColumn="1" w:lastColumn="0" w:noHBand="0" w:noVBand="1"/>
       </w:tblPr>
@@ -661,7 +808,15 @@
                 <w:sz w:val="24"/>
                 <w:szCs w:val="24"/>
               </w:rPr>
-              <w:t xml:space="preserve"> c est nécessairement une colonne contenant encore des contraintes non résolues.</w:t>
+              <w:t xml:space="preserve"> C’e</w:t>
+            </w:r>
+            <w:r>
+              <w:rPr>
+                <w:rFonts w:ascii="Times New Roman" w:eastAsia="Times New Roman" w:hAnsi="Times New Roman" w:cs="Times New Roman"/>
+                <w:sz w:val="24"/>
+                <w:szCs w:val="24"/>
+              </w:rPr>
+              <w:t>st nécessairement une colonne contenant encore des contraintes non résolues.</w:t>
             </w:r>
           </w:p>
         </w:tc>
@@ -679,7 +834,7 @@
     </w:p>
     <w:p>
       <w:pPr>
-        <w:pStyle w:val="Titre2"/>
+        <w:pStyle w:val="Heading2"/>
         <w:jc w:val="both"/>
         <w:rPr>
           <w:rFonts w:ascii="Times New Roman" w:hAnsi="Times New Roman" w:cs="Times New Roman"/>
@@ -746,19 +901,44 @@
           <w:sz w:val="24"/>
           <w:szCs w:val="24"/>
         </w:rPr>
-        <w:t xml:space="preserve">Enfin, la fonction de voisinage prend en entrée une configuration et la renvoie en ayant modifié un coefficient uniquement par un autre symbole admissible. </w:t>
-      </w:r>
-      <w:r>
-        <w:rPr>
-          <w:rFonts w:ascii="Times New Roman" w:eastAsia="Times New Roman" w:hAnsi="Times New Roman" w:cs="Times New Roman"/>
-          <w:sz w:val="24"/>
-          <w:szCs w:val="24"/>
-        </w:rPr>
-        <w:t>Cependant, la colonne sur laquelle est placé ce coefficient ne peut-être qu’une colonne contenant encore des contraintes élémentaires non résolues. En effet, l’exploration de tous les voisinages étant une opération assez coûteuse, réduire leur ensemble est particulièrement pertinent pour économiser du temps de calcul.</w:t>
+        <w:t>Enfin, la fonction de voisinage prend en entrée une configuration et la renvoie en ayant modifié un coefficient uniquement par un autre symbole admissible. La taille de la matrice étant fixe, la seule façon d'affecter une configuration est de changer des symboles. Or, l'opération affectant le moins possible la matrice est de remplacer un seul symbole. Voilà pourquoi le voisin d'une configuration est la même configuration, à un symbole près.</w:t>
       </w:r>
     </w:p>
     <w:p>
       <w:pPr>
+        <w:pStyle w:val="Heading2"/>
+        <w:jc w:val="both"/>
+        <w:rPr>
+          <w:rFonts w:ascii="Times New Roman" w:hAnsi="Times New Roman" w:cs="Times New Roman"/>
+        </w:rPr>
+      </w:pPr>
+      <w:r>
+        <w:rPr>
+          <w:rFonts w:ascii="Times New Roman" w:hAnsi="Times New Roman" w:cs="Times New Roman"/>
+        </w:rPr>
+        <w:t>C –</w:t>
+      </w:r>
+      <w:r>
+        <w:rPr>
+          <w:rFonts w:ascii="Times New Roman" w:hAnsi="Times New Roman" w:cs="Times New Roman"/>
+        </w:rPr>
+        <w:t xml:space="preserve"> </w:t>
+      </w:r>
+      <w:r>
+        <w:rPr>
+          <w:rFonts w:ascii="Times New Roman" w:hAnsi="Times New Roman" w:cs="Times New Roman"/>
+        </w:rPr>
+        <w:t>Implémentation</w:t>
+      </w:r>
+      <w:r>
+        <w:rPr>
+          <w:rFonts w:ascii="Times New Roman" w:hAnsi="Times New Roman" w:cs="Times New Roman"/>
+        </w:rPr>
+        <w:t xml:space="preserve"> de la recherche locale</w:t>
+      </w:r>
+    </w:p>
+    <w:p>
+      <w:pPr>
         <w:ind w:firstLine="708"/>
         <w:jc w:val="both"/>
         <w:rPr>
@@ -773,181 +953,218 @@
           <w:sz w:val="24"/>
           <w:szCs w:val="24"/>
         </w:rPr>
-        <w:t>La taille de la matrice étant fixe, la seule façon d'affecter une configuration est de changer des symboles. Or, l'opération affectant le moins possible la matrice est de remplacer un seul symbole. Voilà pourquoi le voisin d'une configuration est la même configuration, à un symbole près.</w:t>
+        <w:t xml:space="preserve">La performance d'un mouvement d'une configuration S vers une configuration </w:t>
+      </w:r>
+      <w:proofErr w:type="gramStart"/>
+      <w:r>
+        <w:rPr>
+          <w:rFonts w:ascii="Times New Roman" w:eastAsia="Times New Roman" w:hAnsi="Times New Roman" w:cs="Times New Roman"/>
+          <w:sz w:val="24"/>
+          <w:szCs w:val="24"/>
+        </w:rPr>
+        <w:t>S' est</w:t>
+      </w:r>
+      <w:proofErr w:type="gramEnd"/>
+      <w:r>
+        <w:rPr>
+          <w:rFonts w:ascii="Times New Roman" w:eastAsia="Times New Roman" w:hAnsi="Times New Roman" w:cs="Times New Roman"/>
+          <w:sz w:val="24"/>
+          <w:szCs w:val="24"/>
+        </w:rPr>
+        <w:t xml:space="preserve"> donnée par la différence entre f(S') et f(S), où f est la fonction d'évaluation. Plus précisément, f correspond à la fonction "</w:t>
+      </w:r>
+      <w:proofErr w:type="spellStart"/>
+      <w:r>
+        <w:rPr>
+          <w:rFonts w:ascii="Times New Roman" w:eastAsia="Times New Roman" w:hAnsi="Times New Roman" w:cs="Times New Roman"/>
+          <w:sz w:val="24"/>
+          <w:szCs w:val="24"/>
+        </w:rPr>
+        <w:t>verifierSolution</w:t>
+      </w:r>
+      <w:proofErr w:type="spellEnd"/>
+      <w:r>
+        <w:rPr>
+          <w:rFonts w:ascii="Times New Roman" w:eastAsia="Times New Roman" w:hAnsi="Times New Roman" w:cs="Times New Roman"/>
+          <w:sz w:val="24"/>
+          <w:szCs w:val="24"/>
+        </w:rPr>
+        <w:t>(Mouvement)</w:t>
+      </w:r>
+      <w:r>
+        <w:rPr>
+          <w:rFonts w:ascii="Times New Roman" w:eastAsia="Times New Roman" w:hAnsi="Times New Roman" w:cs="Times New Roman"/>
+          <w:sz w:val="24"/>
+          <w:szCs w:val="24"/>
+        </w:rPr>
+        <w:t>" dans le code, qui renvoie le nombre de contraintes élémentaires violées par la configuration</w:t>
+      </w:r>
+      <w:r>
+        <w:rPr>
+          <w:rFonts w:ascii="Times New Roman" w:eastAsia="Times New Roman" w:hAnsi="Times New Roman" w:cs="Times New Roman"/>
+          <w:sz w:val="24"/>
+          <w:szCs w:val="24"/>
+        </w:rPr>
+        <w:t xml:space="preserve"> suite à un mouvement</w:t>
+      </w:r>
+      <w:r>
+        <w:rPr>
+          <w:rFonts w:ascii="Times New Roman" w:eastAsia="Times New Roman" w:hAnsi="Times New Roman" w:cs="Times New Roman"/>
+          <w:sz w:val="24"/>
+          <w:szCs w:val="24"/>
+        </w:rPr>
+        <w:t xml:space="preserve">. </w:t>
+      </w:r>
+      <w:r>
+        <w:rPr>
+          <w:rFonts w:ascii="Times New Roman" w:eastAsia="Times New Roman" w:hAnsi="Times New Roman" w:cs="Times New Roman"/>
+          <w:sz w:val="24"/>
+          <w:szCs w:val="24"/>
+        </w:rPr>
+        <w:t xml:space="preserve">Dans le principe, l’objectif est de vérifier si un mouvement a introduit des violations de contraintes supplémentaires, ou si au contraire il a pu en satisfaire de nouvelles. Une </w:t>
+      </w:r>
+      <w:proofErr w:type="spellStart"/>
+      <w:r>
+        <w:rPr>
+          <w:rFonts w:ascii="Times New Roman" w:eastAsia="Times New Roman" w:hAnsi="Times New Roman" w:cs="Times New Roman"/>
+          <w:sz w:val="24"/>
+          <w:szCs w:val="24"/>
+        </w:rPr>
+        <w:t>CA_Solution</w:t>
+      </w:r>
+      <w:proofErr w:type="spellEnd"/>
+      <w:r>
+        <w:rPr>
+          <w:rFonts w:ascii="Times New Roman" w:eastAsia="Times New Roman" w:hAnsi="Times New Roman" w:cs="Times New Roman"/>
+          <w:sz w:val="24"/>
+          <w:szCs w:val="24"/>
+        </w:rPr>
+        <w:t xml:space="preserve"> est en effet caractérisée, notamment, par l’ensemble des contraintes qu’elle a à satisfaire, chacune étant associée à un booléen de satisfaction. </w:t>
+      </w:r>
+      <w:r>
+        <w:rPr>
+          <w:rFonts w:ascii="Times New Roman" w:eastAsia="Times New Roman" w:hAnsi="Times New Roman" w:cs="Times New Roman"/>
+          <w:sz w:val="24"/>
+          <w:szCs w:val="24"/>
+        </w:rPr>
+        <w:t xml:space="preserve">Un mouvement est caractérisé par la ligne et la colonne concernées, ainsi que les ancien et nouveau symboles à cet emplacement. </w:t>
+      </w:r>
+      <w:r>
+        <w:rPr>
+          <w:rFonts w:ascii="Times New Roman" w:eastAsia="Times New Roman" w:hAnsi="Times New Roman" w:cs="Times New Roman"/>
+          <w:sz w:val="24"/>
+          <w:szCs w:val="24"/>
+        </w:rPr>
+        <w:t xml:space="preserve">En sauvegardant l’état des contraintes avant un mouvement, on est donc en mesure d’effectuer une comparaison suite à celui-ci. </w:t>
+      </w:r>
+      <w:r>
+        <w:rPr>
+          <w:rFonts w:ascii="Times New Roman" w:eastAsia="Times New Roman" w:hAnsi="Times New Roman" w:cs="Times New Roman"/>
+          <w:sz w:val="24"/>
+          <w:szCs w:val="24"/>
+        </w:rPr>
+        <w:t>Une implémentation bas-niveau de la fonction "</w:t>
+      </w:r>
+      <w:proofErr w:type="spellStart"/>
+      <w:r>
+        <w:rPr>
+          <w:rFonts w:ascii="Times New Roman" w:eastAsia="Times New Roman" w:hAnsi="Times New Roman" w:cs="Times New Roman"/>
+          <w:sz w:val="24"/>
+          <w:szCs w:val="24"/>
+        </w:rPr>
+        <w:t>verifierSolution</w:t>
+      </w:r>
+      <w:proofErr w:type="spellEnd"/>
+      <w:r>
+        <w:rPr>
+          <w:rFonts w:ascii="Times New Roman" w:eastAsia="Times New Roman" w:hAnsi="Times New Roman" w:cs="Times New Roman"/>
+          <w:sz w:val="24"/>
+          <w:szCs w:val="24"/>
+        </w:rPr>
+        <w:t xml:space="preserve">(Mouvement)" </w:t>
+      </w:r>
+      <w:r>
+        <w:rPr>
+          <w:rFonts w:ascii="Times New Roman" w:eastAsia="Times New Roman" w:hAnsi="Times New Roman" w:cs="Times New Roman"/>
+          <w:sz w:val="24"/>
+          <w:szCs w:val="24"/>
+        </w:rPr>
+        <w:t>répond donc au pseudocode suivant :</w:t>
       </w:r>
     </w:p>
     <w:p>
       <w:pPr>
-        <w:pStyle w:val="Titre2"/>
         <w:jc w:val="both"/>
         <w:rPr>
-          <w:rFonts w:ascii="Times New Roman" w:hAnsi="Times New Roman" w:cs="Times New Roman"/>
-        </w:rPr>
-      </w:pPr>
-      <w:r>
-        <w:rPr>
-          <w:rFonts w:ascii="Times New Roman" w:hAnsi="Times New Roman" w:cs="Times New Roman"/>
-        </w:rPr>
-        <w:t>C –</w:t>
-      </w:r>
-      <w:r>
-        <w:rPr>
-          <w:rFonts w:ascii="Times New Roman" w:hAnsi="Times New Roman" w:cs="Times New Roman"/>
-        </w:rPr>
-        <w:t xml:space="preserve"> </w:t>
-      </w:r>
-      <w:r>
-        <w:rPr>
-          <w:rFonts w:ascii="Times New Roman" w:hAnsi="Times New Roman" w:cs="Times New Roman"/>
-        </w:rPr>
-        <w:t>Implémentation</w:t>
-      </w:r>
-      <w:r>
-        <w:rPr>
-          <w:rFonts w:ascii="Times New Roman" w:hAnsi="Times New Roman" w:cs="Times New Roman"/>
-        </w:rPr>
-        <w:t xml:space="preserve"> de la recherche locale</w:t>
+          <w:rFonts w:ascii="Times New Roman" w:eastAsia="Times New Roman" w:hAnsi="Times New Roman" w:cs="Times New Roman"/>
+          <w:sz w:val="24"/>
+          <w:szCs w:val="24"/>
+        </w:rPr>
+      </w:pPr>
+      <w:proofErr w:type="spellStart"/>
+      <w:proofErr w:type="gramStart"/>
+      <w:r>
+        <w:rPr>
+          <w:rFonts w:ascii="Times New Roman" w:eastAsia="Times New Roman" w:hAnsi="Times New Roman" w:cs="Times New Roman"/>
+          <w:b/>
+          <w:sz w:val="24"/>
+          <w:szCs w:val="24"/>
+        </w:rPr>
+        <w:t>verifierSolution</w:t>
+      </w:r>
+      <w:proofErr w:type="spellEnd"/>
+      <w:r>
+        <w:rPr>
+          <w:rFonts w:ascii="Times New Roman" w:eastAsia="Times New Roman" w:hAnsi="Times New Roman" w:cs="Times New Roman"/>
+          <w:b/>
+          <w:sz w:val="24"/>
+          <w:szCs w:val="24"/>
+        </w:rPr>
+        <w:t>(</w:t>
+      </w:r>
+      <w:proofErr w:type="spellStart"/>
+      <w:proofErr w:type="gramEnd"/>
+      <w:r>
+        <w:rPr>
+          <w:rFonts w:ascii="Times New Roman" w:eastAsia="Times New Roman" w:hAnsi="Times New Roman" w:cs="Times New Roman"/>
+          <w:b/>
+          <w:sz w:val="24"/>
+          <w:szCs w:val="24"/>
+        </w:rPr>
+        <w:t>CA_Solution</w:t>
+      </w:r>
+      <w:proofErr w:type="spellEnd"/>
+      <w:r>
+        <w:rPr>
+          <w:rFonts w:ascii="Times New Roman" w:eastAsia="Times New Roman" w:hAnsi="Times New Roman" w:cs="Times New Roman"/>
+          <w:b/>
+          <w:sz w:val="24"/>
+          <w:szCs w:val="24"/>
+        </w:rPr>
+        <w:t xml:space="preserve"> sol</w:t>
+      </w:r>
+      <w:r>
+        <w:rPr>
+          <w:rFonts w:ascii="Times New Roman" w:eastAsia="Times New Roman" w:hAnsi="Times New Roman" w:cs="Times New Roman"/>
+          <w:b/>
+          <w:sz w:val="24"/>
+          <w:szCs w:val="24"/>
+        </w:rPr>
+        <w:t>, Mouvement mv</w:t>
+      </w:r>
+      <w:r>
+        <w:rPr>
+          <w:rFonts w:ascii="Times New Roman" w:eastAsia="Times New Roman" w:hAnsi="Times New Roman" w:cs="Times New Roman"/>
+          <w:b/>
+          <w:sz w:val="24"/>
+          <w:szCs w:val="24"/>
+        </w:rPr>
+        <w:t>)</w:t>
       </w:r>
     </w:p>
     <w:p>
       <w:pPr>
-        <w:ind w:firstLine="708"/>
-        <w:jc w:val="both"/>
-        <w:rPr>
-          <w:rFonts w:ascii="Times New Roman" w:eastAsia="Times New Roman" w:hAnsi="Times New Roman" w:cs="Times New Roman"/>
-          <w:sz w:val="24"/>
-          <w:szCs w:val="24"/>
-        </w:rPr>
-      </w:pPr>
-      <w:r>
-        <w:rPr>
-          <w:rFonts w:ascii="Times New Roman" w:eastAsia="Times New Roman" w:hAnsi="Times New Roman" w:cs="Times New Roman"/>
-          <w:sz w:val="24"/>
-          <w:szCs w:val="24"/>
-        </w:rPr>
-        <w:t>La performance d'un mouvement d'une configuration S vers une configuration S' est donnée par la différence entre f(S') et f(S), où f est la fonction d'évaluation. Plus précisément, f correspond à la fonction "verifierSolution</w:t>
-      </w:r>
-      <w:r>
-        <w:rPr>
-          <w:rFonts w:ascii="Times New Roman" w:eastAsia="Times New Roman" w:hAnsi="Times New Roman" w:cs="Times New Roman"/>
-          <w:sz w:val="24"/>
-          <w:szCs w:val="24"/>
-        </w:rPr>
-        <w:t>(Mouvement)</w:t>
-      </w:r>
-      <w:r>
-        <w:rPr>
-          <w:rFonts w:ascii="Times New Roman" w:eastAsia="Times New Roman" w:hAnsi="Times New Roman" w:cs="Times New Roman"/>
-          <w:sz w:val="24"/>
-          <w:szCs w:val="24"/>
-        </w:rPr>
-        <w:t>" dans le code, qui renvoie le nombre de contraintes élémentaires violées par la configuration</w:t>
-      </w:r>
-      <w:r>
-        <w:rPr>
-          <w:rFonts w:ascii="Times New Roman" w:eastAsia="Times New Roman" w:hAnsi="Times New Roman" w:cs="Times New Roman"/>
-          <w:sz w:val="24"/>
-          <w:szCs w:val="24"/>
-        </w:rPr>
-        <w:t xml:space="preserve"> suite à un mouvement</w:t>
-      </w:r>
-      <w:r>
-        <w:rPr>
-          <w:rFonts w:ascii="Times New Roman" w:eastAsia="Times New Roman" w:hAnsi="Times New Roman" w:cs="Times New Roman"/>
-          <w:sz w:val="24"/>
-          <w:szCs w:val="24"/>
-        </w:rPr>
-        <w:t xml:space="preserve">. </w:t>
-      </w:r>
-      <w:r>
-        <w:rPr>
-          <w:rFonts w:ascii="Times New Roman" w:eastAsia="Times New Roman" w:hAnsi="Times New Roman" w:cs="Times New Roman"/>
-          <w:sz w:val="24"/>
-          <w:szCs w:val="24"/>
-        </w:rPr>
-        <w:t xml:space="preserve">Dans le principe, l’objectif est de vérifier si un mouvement a introduit des violations de contraintes supplémentaires, ou si au contraire il a pu en satisfaire de nouvelles. Une CA_Solution est en effet caractérisée, notamment, par l’ensemble des contraintes qu’elle a à satisfaire, chacune étant associée à un booléen de satisfaction. </w:t>
-      </w:r>
-      <w:r>
-        <w:rPr>
-          <w:rFonts w:ascii="Times New Roman" w:eastAsia="Times New Roman" w:hAnsi="Times New Roman" w:cs="Times New Roman"/>
-          <w:sz w:val="24"/>
-          <w:szCs w:val="24"/>
-        </w:rPr>
-        <w:t xml:space="preserve">Un mouvement est caractérisé par la ligne et la colonne concernées, ainsi que les ancien et nouveau symboles à cet emplacement. </w:t>
-      </w:r>
-      <w:r>
-        <w:rPr>
-          <w:rFonts w:ascii="Times New Roman" w:eastAsia="Times New Roman" w:hAnsi="Times New Roman" w:cs="Times New Roman"/>
-          <w:sz w:val="24"/>
-          <w:szCs w:val="24"/>
-        </w:rPr>
-        <w:t xml:space="preserve">En sauvegardant l’état des contraintes avant un mouvement, on est donc en mesure d’effectuer une comparaison suite à celui-ci. </w:t>
-      </w:r>
-      <w:r>
-        <w:rPr>
-          <w:rFonts w:ascii="Times New Roman" w:eastAsia="Times New Roman" w:hAnsi="Times New Roman" w:cs="Times New Roman"/>
-          <w:sz w:val="24"/>
-          <w:szCs w:val="24"/>
-        </w:rPr>
-        <w:t>Une implémentation bas-niveau de la fonction "verifierSolution</w:t>
-      </w:r>
-      <w:r>
-        <w:rPr>
-          <w:rFonts w:ascii="Times New Roman" w:eastAsia="Times New Roman" w:hAnsi="Times New Roman" w:cs="Times New Roman"/>
-          <w:sz w:val="24"/>
-          <w:szCs w:val="24"/>
-        </w:rPr>
-        <w:t xml:space="preserve">(Mouvement)" </w:t>
-      </w:r>
-      <w:r>
-        <w:rPr>
-          <w:rFonts w:ascii="Times New Roman" w:eastAsia="Times New Roman" w:hAnsi="Times New Roman" w:cs="Times New Roman"/>
-          <w:sz w:val="24"/>
-          <w:szCs w:val="24"/>
-        </w:rPr>
-        <w:t>répond donc au pseudocode suivant :</w:t>
-      </w:r>
-    </w:p>
-    <w:p>
-      <w:pPr>
-        <w:jc w:val="both"/>
-        <w:rPr>
-          <w:rFonts w:ascii="Times New Roman" w:eastAsia="Times New Roman" w:hAnsi="Times New Roman" w:cs="Times New Roman"/>
-          <w:sz w:val="24"/>
-          <w:szCs w:val="24"/>
-        </w:rPr>
-      </w:pPr>
-      <w:r>
-        <w:rPr>
-          <w:rFonts w:ascii="Times New Roman" w:eastAsia="Times New Roman" w:hAnsi="Times New Roman" w:cs="Times New Roman"/>
-          <w:b/>
-          <w:sz w:val="24"/>
-          <w:szCs w:val="24"/>
-        </w:rPr>
-        <w:t>verifierSolution(CA_Solution sol</w:t>
-      </w:r>
-      <w:r>
-        <w:rPr>
-          <w:rFonts w:ascii="Times New Roman" w:eastAsia="Times New Roman" w:hAnsi="Times New Roman" w:cs="Times New Roman"/>
-          <w:b/>
-          <w:sz w:val="24"/>
-          <w:szCs w:val="24"/>
-        </w:rPr>
-        <w:t>, Mouvement mv</w:t>
-      </w:r>
-      <w:r>
-        <w:rPr>
-          <w:rFonts w:ascii="Times New Roman" w:eastAsia="Times New Roman" w:hAnsi="Times New Roman" w:cs="Times New Roman"/>
-          <w:b/>
-          <w:sz w:val="24"/>
-          <w:szCs w:val="24"/>
-        </w:rPr>
-        <w:t>)</w:t>
-      </w:r>
-    </w:p>
-    <w:p>
-      <w:pPr>
-        <w:pStyle w:val="Paragraphedeliste"/>
+        <w:pStyle w:val="ListParagraph"/>
         <w:numPr>
           <w:ilvl w:val="0"/>
           <w:numId w:val="17"/>
@@ -959,21 +1176,33 @@
           <w:szCs w:val="24"/>
         </w:rPr>
       </w:pPr>
-      <w:r>
-        <w:rPr>
-          <w:rFonts w:ascii="Times New Roman" w:eastAsia="Times New Roman" w:hAnsi="Times New Roman" w:cs="Times New Roman"/>
-          <w:sz w:val="24"/>
-          <w:szCs w:val="24"/>
-        </w:rPr>
+      <w:proofErr w:type="spellStart"/>
+      <w:r>
+        <w:rPr>
+          <w:rFonts w:ascii="Times New Roman" w:eastAsia="Times New Roman" w:hAnsi="Times New Roman" w:cs="Times New Roman"/>
+          <w:sz w:val="24"/>
+          <w:szCs w:val="24"/>
+        </w:rPr>
+        <w:lastRenderedPageBreak/>
         <w:t>erreursDernierMv</w:t>
       </w:r>
-      <w:r>
-        <w:rPr>
-          <w:rFonts w:ascii="Times New Roman" w:eastAsia="Times New Roman" w:hAnsi="Times New Roman" w:cs="Times New Roman"/>
-          <w:sz w:val="24"/>
-          <w:szCs w:val="24"/>
-        </w:rPr>
-        <w:t xml:space="preserve"> = sol</w:t>
+      <w:proofErr w:type="spellEnd"/>
+      <w:r>
+        <w:rPr>
+          <w:rFonts w:ascii="Times New Roman" w:eastAsia="Times New Roman" w:hAnsi="Times New Roman" w:cs="Times New Roman"/>
+          <w:sz w:val="24"/>
+          <w:szCs w:val="24"/>
+        </w:rPr>
+        <w:t xml:space="preserve"> = </w:t>
+      </w:r>
+      <w:proofErr w:type="spellStart"/>
+      <w:r>
+        <w:rPr>
+          <w:rFonts w:ascii="Times New Roman" w:eastAsia="Times New Roman" w:hAnsi="Times New Roman" w:cs="Times New Roman"/>
+          <w:sz w:val="24"/>
+          <w:szCs w:val="24"/>
+        </w:rPr>
+        <w:t>sol</w:t>
       </w:r>
       <w:r>
         <w:rPr>
@@ -991,10 +1220,11 @@
         </w:rPr>
         <w:t>erreurs</w:t>
       </w:r>
+      <w:proofErr w:type="spellEnd"/>
     </w:p>
     <w:p>
       <w:pPr>
-        <w:pStyle w:val="Paragraphedeliste"/>
+        <w:pStyle w:val="ListParagraph"/>
         <w:numPr>
           <w:ilvl w:val="0"/>
           <w:numId w:val="17"/>
@@ -1025,7 +1255,7 @@
     </w:p>
     <w:p>
       <w:pPr>
-        <w:pStyle w:val="Paragraphedeliste"/>
+        <w:pStyle w:val="ListParagraph"/>
         <w:numPr>
           <w:ilvl w:val="1"/>
           <w:numId w:val="17"/>
@@ -1056,7 +1286,7 @@
     </w:p>
     <w:p>
       <w:pPr>
-        <w:pStyle w:val="Paragraphedeliste"/>
+        <w:pStyle w:val="ListParagraph"/>
         <w:numPr>
           <w:ilvl w:val="2"/>
           <w:numId w:val="17"/>
@@ -1074,16 +1304,44 @@
           <w:sz w:val="24"/>
           <w:szCs w:val="24"/>
         </w:rPr>
-        <w:t xml:space="preserve">copier l’état de la contrainte (k1,mv.colonne,v1,mv.ancienSymbole) </w:t>
-      </w:r>
-      <w:r>
-        <w:rPr>
-          <w:rFonts w:ascii="Times New Roman" w:eastAsia="Times New Roman" w:hAnsi="Times New Roman" w:cs="Times New Roman"/>
-          <w:sz w:val="24"/>
-          <w:szCs w:val="24"/>
-        </w:rPr>
-        <w:t>dans copieContrainteAncien</w:t>
-      </w:r>
+        <w:t>copier l’état de la contrainte (k1</w:t>
+      </w:r>
+      <w:proofErr w:type="gramStart"/>
+      <w:r>
+        <w:rPr>
+          <w:rFonts w:ascii="Times New Roman" w:eastAsia="Times New Roman" w:hAnsi="Times New Roman" w:cs="Times New Roman"/>
+          <w:sz w:val="24"/>
+          <w:szCs w:val="24"/>
+        </w:rPr>
+        <w:t>,mv.colonne,v1,mv.ancienSymbole</w:t>
+      </w:r>
+      <w:proofErr w:type="gramEnd"/>
+      <w:r>
+        <w:rPr>
+          <w:rFonts w:ascii="Times New Roman" w:eastAsia="Times New Roman" w:hAnsi="Times New Roman" w:cs="Times New Roman"/>
+          <w:sz w:val="24"/>
+          <w:szCs w:val="24"/>
+        </w:rPr>
+        <w:t xml:space="preserve">) </w:t>
+      </w:r>
+      <w:r>
+        <w:rPr>
+          <w:rFonts w:ascii="Times New Roman" w:eastAsia="Times New Roman" w:hAnsi="Times New Roman" w:cs="Times New Roman"/>
+          <w:sz w:val="24"/>
+          <w:szCs w:val="24"/>
+        </w:rPr>
+        <w:t xml:space="preserve">dans </w:t>
+      </w:r>
+      <w:proofErr w:type="spellStart"/>
+      <w:r>
+        <w:rPr>
+          <w:rFonts w:ascii="Times New Roman" w:eastAsia="Times New Roman" w:hAnsi="Times New Roman" w:cs="Times New Roman"/>
+          <w:sz w:val="24"/>
+          <w:szCs w:val="24"/>
+        </w:rPr>
+        <w:t>copieContrainteAncien</w:t>
+      </w:r>
+      <w:proofErr w:type="spellEnd"/>
       <w:r>
         <w:rPr>
           <w:rFonts w:ascii="Times New Roman" w:eastAsia="Times New Roman" w:hAnsi="Times New Roman" w:cs="Times New Roman"/>
@@ -1095,7 +1353,7 @@
     </w:p>
     <w:p>
       <w:pPr>
-        <w:pStyle w:val="Paragraphedeliste"/>
+        <w:pStyle w:val="ListParagraph"/>
         <w:numPr>
           <w:ilvl w:val="2"/>
           <w:numId w:val="17"/>
@@ -1113,7 +1371,16 @@
           <w:sz w:val="24"/>
           <w:szCs w:val="24"/>
         </w:rPr>
-        <w:t>copier l’état de la contrainte (k1,mv.colonne,</w:t>
+        <w:t>copier l’état de la contrainte (k1</w:t>
+      </w:r>
+      <w:proofErr w:type="gramStart"/>
+      <w:r>
+        <w:rPr>
+          <w:rFonts w:ascii="Times New Roman" w:eastAsia="Times New Roman" w:hAnsi="Times New Roman" w:cs="Times New Roman"/>
+          <w:sz w:val="24"/>
+          <w:szCs w:val="24"/>
+        </w:rPr>
+        <w:t>,mv.colonne,</w:t>
       </w:r>
       <w:r>
         <w:rPr>
@@ -1129,7 +1396,25 @@
           <w:sz w:val="24"/>
           <w:szCs w:val="24"/>
         </w:rPr>
-        <w:t>Symbole) dans copieContrainte</w:t>
+        <w:t>Symbole</w:t>
+      </w:r>
+      <w:proofErr w:type="gramEnd"/>
+      <w:r>
+        <w:rPr>
+          <w:rFonts w:ascii="Times New Roman" w:eastAsia="Times New Roman" w:hAnsi="Times New Roman" w:cs="Times New Roman"/>
+          <w:sz w:val="24"/>
+          <w:szCs w:val="24"/>
+        </w:rPr>
+        <w:t xml:space="preserve">) dans </w:t>
+      </w:r>
+      <w:proofErr w:type="spellStart"/>
+      <w:r>
+        <w:rPr>
+          <w:rFonts w:ascii="Times New Roman" w:eastAsia="Times New Roman" w:hAnsi="Times New Roman" w:cs="Times New Roman"/>
+          <w:sz w:val="24"/>
+          <w:szCs w:val="24"/>
+        </w:rPr>
+        <w:t>copieContrainte</w:t>
       </w:r>
       <w:r>
         <w:rPr>
@@ -1139,6 +1424,7 @@
         </w:rPr>
         <w:t>Nouveau</w:t>
       </w:r>
+      <w:proofErr w:type="spellEnd"/>
       <w:r>
         <w:rPr>
           <w:rFonts w:ascii="Times New Roman" w:eastAsia="Times New Roman" w:hAnsi="Times New Roman" w:cs="Times New Roman"/>
@@ -1150,7 +1436,7 @@
     </w:p>
     <w:p>
       <w:pPr>
-        <w:pStyle w:val="Paragraphedeliste"/>
+        <w:pStyle w:val="ListParagraph"/>
         <w:numPr>
           <w:ilvl w:val="1"/>
           <w:numId w:val="17"/>
@@ -1173,7 +1459,7 @@
     </w:p>
     <w:p>
       <w:pPr>
-        <w:pStyle w:val="Paragraphedeliste"/>
+        <w:pStyle w:val="ListParagraph"/>
         <w:numPr>
           <w:ilvl w:val="0"/>
           <w:numId w:val="17"/>
@@ -1196,7 +1482,7 @@
     </w:p>
     <w:p>
       <w:pPr>
-        <w:pStyle w:val="Paragraphedeliste"/>
+        <w:pStyle w:val="ListParagraph"/>
         <w:numPr>
           <w:ilvl w:val="0"/>
           <w:numId w:val="17"/>
@@ -1227,7 +1513,7 @@
     </w:p>
     <w:p>
       <w:pPr>
-        <w:pStyle w:val="Paragraphedeliste"/>
+        <w:pStyle w:val="ListParagraph"/>
         <w:numPr>
           <w:ilvl w:val="1"/>
           <w:numId w:val="17"/>
@@ -1245,15 +1531,61 @@
           <w:sz w:val="24"/>
           <w:szCs w:val="24"/>
         </w:rPr>
-        <w:t>SI (copieCon</w:t>
-      </w:r>
-      <w:r>
-        <w:rPr>
-          <w:rFonts w:ascii="Times New Roman" w:eastAsia="Times New Roman" w:hAnsi="Times New Roman" w:cs="Times New Roman"/>
-          <w:sz w:val="24"/>
-          <w:szCs w:val="24"/>
-        </w:rPr>
-        <w:t>trainteAncien[k1][sol[mv.ligne][</w:t>
+        <w:t>SI (</w:t>
+      </w:r>
+      <w:proofErr w:type="spellStart"/>
+      <w:proofErr w:type="gramStart"/>
+      <w:r>
+        <w:rPr>
+          <w:rFonts w:ascii="Times New Roman" w:eastAsia="Times New Roman" w:hAnsi="Times New Roman" w:cs="Times New Roman"/>
+          <w:sz w:val="24"/>
+          <w:szCs w:val="24"/>
+        </w:rPr>
+        <w:t>copieCon</w:t>
+      </w:r>
+      <w:r>
+        <w:rPr>
+          <w:rFonts w:ascii="Times New Roman" w:eastAsia="Times New Roman" w:hAnsi="Times New Roman" w:cs="Times New Roman"/>
+          <w:sz w:val="24"/>
+          <w:szCs w:val="24"/>
+        </w:rPr>
+        <w:t>trainteAncien</w:t>
+      </w:r>
+      <w:proofErr w:type="spellEnd"/>
+      <w:r>
+        <w:rPr>
+          <w:rFonts w:ascii="Times New Roman" w:eastAsia="Times New Roman" w:hAnsi="Times New Roman" w:cs="Times New Roman"/>
+          <w:sz w:val="24"/>
+          <w:szCs w:val="24"/>
+        </w:rPr>
+        <w:t>[</w:t>
+      </w:r>
+      <w:proofErr w:type="gramEnd"/>
+      <w:r>
+        <w:rPr>
+          <w:rFonts w:ascii="Times New Roman" w:eastAsia="Times New Roman" w:hAnsi="Times New Roman" w:cs="Times New Roman"/>
+          <w:sz w:val="24"/>
+          <w:szCs w:val="24"/>
+        </w:rPr>
+        <w:t>k1][sol[</w:t>
+      </w:r>
+      <w:proofErr w:type="spellStart"/>
+      <w:r>
+        <w:rPr>
+          <w:rFonts w:ascii="Times New Roman" w:eastAsia="Times New Roman" w:hAnsi="Times New Roman" w:cs="Times New Roman"/>
+          <w:sz w:val="24"/>
+          <w:szCs w:val="24"/>
+        </w:rPr>
+        <w:t>mv.ligne</w:t>
+      </w:r>
+      <w:proofErr w:type="spellEnd"/>
+      <w:r>
+        <w:rPr>
+          <w:rFonts w:ascii="Times New Roman" w:eastAsia="Times New Roman" w:hAnsi="Times New Roman" w:cs="Times New Roman"/>
+          <w:sz w:val="24"/>
+          <w:szCs w:val="24"/>
+        </w:rPr>
+        <w:t>][</w:t>
       </w:r>
       <w:r>
         <w:rPr>
@@ -1303,6 +1635,7 @@
         </w:rPr>
         <w:t xml:space="preserve">1 != </w:t>
       </w:r>
+      <w:proofErr w:type="spellStart"/>
       <w:r>
         <w:rPr>
           <w:rFonts w:ascii="Times New Roman" w:eastAsia="Times New Roman" w:hAnsi="Times New Roman" w:cs="Times New Roman"/>
@@ -1317,12 +1650,21 @@
           <w:sz w:val="24"/>
           <w:szCs w:val="24"/>
         </w:rPr>
-        <w:t>ligne)</w:t>
+        <w:t>ligne</w:t>
+      </w:r>
+      <w:proofErr w:type="spellEnd"/>
+      <w:r>
+        <w:rPr>
+          <w:rFonts w:ascii="Times New Roman" w:eastAsia="Times New Roman" w:hAnsi="Times New Roman" w:cs="Times New Roman"/>
+          <w:sz w:val="24"/>
+          <w:szCs w:val="24"/>
+        </w:rPr>
+        <w:t>)</w:t>
       </w:r>
     </w:p>
     <w:p>
       <w:pPr>
-        <w:pStyle w:val="Paragraphedeliste"/>
+        <w:pStyle w:val="ListParagraph"/>
         <w:numPr>
           <w:ilvl w:val="2"/>
           <w:numId w:val="17"/>
@@ -1334,6 +1676,8 @@
           <w:szCs w:val="24"/>
         </w:rPr>
       </w:pPr>
+      <w:proofErr w:type="spellStart"/>
+      <w:proofErr w:type="gramStart"/>
       <w:r>
         <w:rPr>
           <w:rFonts w:ascii="Times New Roman" w:eastAsia="Times New Roman" w:hAnsi="Times New Roman" w:cs="Times New Roman"/>
@@ -1348,7 +1692,43 @@
           <w:sz w:val="24"/>
           <w:szCs w:val="24"/>
         </w:rPr>
-        <w:t>raintesAncien[i1][sol[mv.ligne][k</w:t>
+        <w:t>raintesAncien</w:t>
+      </w:r>
+      <w:proofErr w:type="spellEnd"/>
+      <w:r>
+        <w:rPr>
+          <w:rFonts w:ascii="Times New Roman" w:eastAsia="Times New Roman" w:hAnsi="Times New Roman" w:cs="Times New Roman"/>
+          <w:sz w:val="24"/>
+          <w:szCs w:val="24"/>
+        </w:rPr>
+        <w:t>[</w:t>
+      </w:r>
+      <w:proofErr w:type="gramEnd"/>
+      <w:r>
+        <w:rPr>
+          <w:rFonts w:ascii="Times New Roman" w:eastAsia="Times New Roman" w:hAnsi="Times New Roman" w:cs="Times New Roman"/>
+          <w:sz w:val="24"/>
+          <w:szCs w:val="24"/>
+        </w:rPr>
+        <w:t>i1][sol[</w:t>
+      </w:r>
+      <w:proofErr w:type="spellStart"/>
+      <w:r>
+        <w:rPr>
+          <w:rFonts w:ascii="Times New Roman" w:eastAsia="Times New Roman" w:hAnsi="Times New Roman" w:cs="Times New Roman"/>
+          <w:sz w:val="24"/>
+          <w:szCs w:val="24"/>
+        </w:rPr>
+        <w:t>mv.ligne</w:t>
+      </w:r>
+      <w:proofErr w:type="spellEnd"/>
+      <w:r>
+        <w:rPr>
+          <w:rFonts w:ascii="Times New Roman" w:eastAsia="Times New Roman" w:hAnsi="Times New Roman" w:cs="Times New Roman"/>
+          <w:sz w:val="24"/>
+          <w:szCs w:val="24"/>
+        </w:rPr>
+        <w:t>][k</w:t>
       </w:r>
       <w:r>
         <w:rPr>
@@ -1361,7 +1741,7 @@
     </w:p>
     <w:p>
       <w:pPr>
-        <w:pStyle w:val="Paragraphedeliste"/>
+        <w:pStyle w:val="ListParagraph"/>
         <w:numPr>
           <w:ilvl w:val="2"/>
           <w:numId w:val="17"/>
@@ -1373,18 +1753,28 @@
           <w:szCs w:val="24"/>
         </w:rPr>
       </w:pPr>
-      <w:r>
-        <w:rPr>
-          <w:rFonts w:ascii="Times New Roman" w:eastAsia="Times New Roman" w:hAnsi="Times New Roman" w:cs="Times New Roman"/>
-          <w:sz w:val="24"/>
-          <w:szCs w:val="24"/>
-        </w:rPr>
-        <w:t>erreursDernierMv++</w:t>
+      <w:proofErr w:type="spellStart"/>
+      <w:r>
+        <w:rPr>
+          <w:rFonts w:ascii="Times New Roman" w:eastAsia="Times New Roman" w:hAnsi="Times New Roman" w:cs="Times New Roman"/>
+          <w:sz w:val="24"/>
+          <w:szCs w:val="24"/>
+        </w:rPr>
+        <w:t>erreursDernierMv</w:t>
+      </w:r>
+      <w:proofErr w:type="spellEnd"/>
+      <w:r>
+        <w:rPr>
+          <w:rFonts w:ascii="Times New Roman" w:eastAsia="Times New Roman" w:hAnsi="Times New Roman" w:cs="Times New Roman"/>
+          <w:sz w:val="24"/>
+          <w:szCs w:val="24"/>
+        </w:rPr>
+        <w:t>++</w:t>
       </w:r>
     </w:p>
     <w:p>
       <w:pPr>
-        <w:pStyle w:val="Paragraphedeliste"/>
+        <w:pStyle w:val="ListParagraph"/>
         <w:numPr>
           <w:ilvl w:val="1"/>
           <w:numId w:val="17"/>
@@ -1407,7 +1797,7 @@
     </w:p>
     <w:p>
       <w:pPr>
-        <w:pStyle w:val="Paragraphedeliste"/>
+        <w:pStyle w:val="ListParagraph"/>
         <w:numPr>
           <w:ilvl w:val="0"/>
           <w:numId w:val="17"/>
@@ -1430,7 +1820,7 @@
     </w:p>
     <w:p>
       <w:pPr>
-        <w:pStyle w:val="Paragraphedeliste"/>
+        <w:pStyle w:val="ListParagraph"/>
         <w:numPr>
           <w:ilvl w:val="0"/>
           <w:numId w:val="17"/>
@@ -1461,7 +1851,7 @@
     </w:p>
     <w:p>
       <w:pPr>
-        <w:pStyle w:val="Paragraphedeliste"/>
+        <w:pStyle w:val="ListParagraph"/>
         <w:numPr>
           <w:ilvl w:val="1"/>
           <w:numId w:val="17"/>
@@ -1487,24 +1877,64 @@
           <w:sz w:val="24"/>
           <w:szCs w:val="24"/>
         </w:rPr>
-        <w:t>sol[l][</w:t>
-      </w:r>
-      <w:r>
-        <w:rPr>
-          <w:rFonts w:ascii="Times New Roman" w:eastAsia="Times New Roman" w:hAnsi="Times New Roman" w:cs="Times New Roman"/>
-          <w:sz w:val="24"/>
-          <w:szCs w:val="24"/>
-        </w:rPr>
-        <w:t>mv.colonne] = mv.ancienSymbole</w:t>
-      </w:r>
-      <w:r>
-        <w:rPr>
-          <w:rFonts w:ascii="Times New Roman" w:eastAsia="Times New Roman" w:hAnsi="Times New Roman" w:cs="Times New Roman"/>
-          <w:sz w:val="24"/>
-          <w:szCs w:val="24"/>
-        </w:rPr>
-        <w:t xml:space="preserve"> ET l != mv.ligne</w:t>
-      </w:r>
+        <w:t>sol[l</w:t>
+      </w:r>
+      <w:proofErr w:type="gramStart"/>
+      <w:r>
+        <w:rPr>
+          <w:rFonts w:ascii="Times New Roman" w:eastAsia="Times New Roman" w:hAnsi="Times New Roman" w:cs="Times New Roman"/>
+          <w:sz w:val="24"/>
+          <w:szCs w:val="24"/>
+        </w:rPr>
+        <w:t>][</w:t>
+      </w:r>
+      <w:proofErr w:type="spellStart"/>
+      <w:proofErr w:type="gramEnd"/>
+      <w:r>
+        <w:rPr>
+          <w:rFonts w:ascii="Times New Roman" w:eastAsia="Times New Roman" w:hAnsi="Times New Roman" w:cs="Times New Roman"/>
+          <w:sz w:val="24"/>
+          <w:szCs w:val="24"/>
+        </w:rPr>
+        <w:t>mv.colonne</w:t>
+      </w:r>
+      <w:proofErr w:type="spellEnd"/>
+      <w:r>
+        <w:rPr>
+          <w:rFonts w:ascii="Times New Roman" w:eastAsia="Times New Roman" w:hAnsi="Times New Roman" w:cs="Times New Roman"/>
+          <w:sz w:val="24"/>
+          <w:szCs w:val="24"/>
+        </w:rPr>
+        <w:t xml:space="preserve">] = </w:t>
+      </w:r>
+      <w:proofErr w:type="spellStart"/>
+      <w:r>
+        <w:rPr>
+          <w:rFonts w:ascii="Times New Roman" w:eastAsia="Times New Roman" w:hAnsi="Times New Roman" w:cs="Times New Roman"/>
+          <w:sz w:val="24"/>
+          <w:szCs w:val="24"/>
+        </w:rPr>
+        <w:t>mv.ancienSymbole</w:t>
+      </w:r>
+      <w:proofErr w:type="spellEnd"/>
+      <w:r>
+        <w:rPr>
+          <w:rFonts w:ascii="Times New Roman" w:eastAsia="Times New Roman" w:hAnsi="Times New Roman" w:cs="Times New Roman"/>
+          <w:sz w:val="24"/>
+          <w:szCs w:val="24"/>
+        </w:rPr>
+        <w:t xml:space="preserve"> ET l != </w:t>
+      </w:r>
+      <w:proofErr w:type="spellStart"/>
+      <w:r>
+        <w:rPr>
+          <w:rFonts w:ascii="Times New Roman" w:eastAsia="Times New Roman" w:hAnsi="Times New Roman" w:cs="Times New Roman"/>
+          <w:sz w:val="24"/>
+          <w:szCs w:val="24"/>
+        </w:rPr>
+        <w:t>mv.ligne</w:t>
+      </w:r>
+      <w:proofErr w:type="spellEnd"/>
       <w:r>
         <w:rPr>
           <w:rFonts w:ascii="Times New Roman" w:eastAsia="Times New Roman" w:hAnsi="Times New Roman" w:cs="Times New Roman"/>
@@ -1516,7 +1946,7 @@
     </w:p>
     <w:p>
       <w:pPr>
-        <w:pStyle w:val="Paragraphedeliste"/>
+        <w:pStyle w:val="ListParagraph"/>
         <w:numPr>
           <w:ilvl w:val="2"/>
           <w:numId w:val="17"/>
@@ -1547,7 +1977,7 @@
     </w:p>
     <w:p>
       <w:pPr>
-        <w:pStyle w:val="Paragraphedeliste"/>
+        <w:pStyle w:val="ListParagraph"/>
         <w:numPr>
           <w:ilvl w:val="3"/>
           <w:numId w:val="17"/>
@@ -1565,7 +1995,35 @@
           <w:sz w:val="24"/>
           <w:szCs w:val="24"/>
         </w:rPr>
-        <w:t>SI ( !copieContraintesAncien[k1][sol[l][</w:t>
+        <w:t>SI ( !</w:t>
+      </w:r>
+      <w:proofErr w:type="spellStart"/>
+      <w:proofErr w:type="gramStart"/>
+      <w:r>
+        <w:rPr>
+          <w:rFonts w:ascii="Times New Roman" w:eastAsia="Times New Roman" w:hAnsi="Times New Roman" w:cs="Times New Roman"/>
+          <w:sz w:val="24"/>
+          <w:szCs w:val="24"/>
+        </w:rPr>
+        <w:t>copieContraintesAncien</w:t>
+      </w:r>
+      <w:proofErr w:type="spellEnd"/>
+      <w:r>
+        <w:rPr>
+          <w:rFonts w:ascii="Times New Roman" w:eastAsia="Times New Roman" w:hAnsi="Times New Roman" w:cs="Times New Roman"/>
+          <w:sz w:val="24"/>
+          <w:szCs w:val="24"/>
+        </w:rPr>
+        <w:t>[</w:t>
+      </w:r>
+      <w:proofErr w:type="gramEnd"/>
+      <w:r>
+        <w:rPr>
+          <w:rFonts w:ascii="Times New Roman" w:eastAsia="Times New Roman" w:hAnsi="Times New Roman" w:cs="Times New Roman"/>
+          <w:sz w:val="24"/>
+          <w:szCs w:val="24"/>
+        </w:rPr>
+        <w:t>k1][sol[l][</w:t>
       </w:r>
       <w:r>
         <w:rPr>
@@ -1589,12 +2047,22 @@
           <w:sz w:val="24"/>
           <w:szCs w:val="24"/>
         </w:rPr>
-        <w:t>1 != mv.colonne</w:t>
-      </w:r>
+        <w:t xml:space="preserve">1 != </w:t>
+      </w:r>
+      <w:proofErr w:type="spellStart"/>
+      <w:r>
+        <w:rPr>
+          <w:rFonts w:ascii="Times New Roman" w:eastAsia="Times New Roman" w:hAnsi="Times New Roman" w:cs="Times New Roman"/>
+          <w:sz w:val="24"/>
+          <w:szCs w:val="24"/>
+        </w:rPr>
+        <w:t>mv.colonne</w:t>
+      </w:r>
+      <w:proofErr w:type="spellEnd"/>
     </w:p>
     <w:p>
       <w:pPr>
-        <w:pStyle w:val="Paragraphedeliste"/>
+        <w:pStyle w:val="ListParagraph"/>
         <w:numPr>
           <w:ilvl w:val="4"/>
           <w:numId w:val="17"/>
@@ -1606,13 +2074,33 @@
           <w:szCs w:val="24"/>
         </w:rPr>
       </w:pPr>
-      <w:r>
-        <w:rPr>
-          <w:rFonts w:ascii="Times New Roman" w:eastAsia="Times New Roman" w:hAnsi="Times New Roman" w:cs="Times New Roman"/>
-          <w:sz w:val="24"/>
-          <w:szCs w:val="24"/>
-        </w:rPr>
-        <w:t>copieContraintesAncien[k</w:t>
+      <w:proofErr w:type="spellStart"/>
+      <w:proofErr w:type="gramStart"/>
+      <w:r>
+        <w:rPr>
+          <w:rFonts w:ascii="Times New Roman" w:eastAsia="Times New Roman" w:hAnsi="Times New Roman" w:cs="Times New Roman"/>
+          <w:sz w:val="24"/>
+          <w:szCs w:val="24"/>
+        </w:rPr>
+        <w:t>copieContraintesAncien</w:t>
+      </w:r>
+      <w:proofErr w:type="spellEnd"/>
+      <w:r>
+        <w:rPr>
+          <w:rFonts w:ascii="Times New Roman" w:eastAsia="Times New Roman" w:hAnsi="Times New Roman" w:cs="Times New Roman"/>
+          <w:sz w:val="24"/>
+          <w:szCs w:val="24"/>
+        </w:rPr>
+        <w:t>[</w:t>
+      </w:r>
+      <w:proofErr w:type="gramEnd"/>
+      <w:r>
+        <w:rPr>
+          <w:rFonts w:ascii="Times New Roman" w:eastAsia="Times New Roman" w:hAnsi="Times New Roman" w:cs="Times New Roman"/>
+          <w:sz w:val="24"/>
+          <w:szCs w:val="24"/>
+        </w:rPr>
+        <w:t>k</w:t>
       </w:r>
       <w:r>
         <w:rPr>
@@ -1652,12 +2140,22 @@
           <w:sz w:val="24"/>
           <w:szCs w:val="24"/>
         </w:rPr>
-        <w:t xml:space="preserve"> = true</w:t>
-      </w:r>
+        <w:t xml:space="preserve"> = </w:t>
+      </w:r>
+      <w:proofErr w:type="spellStart"/>
+      <w:r>
+        <w:rPr>
+          <w:rFonts w:ascii="Times New Roman" w:eastAsia="Times New Roman" w:hAnsi="Times New Roman" w:cs="Times New Roman"/>
+          <w:sz w:val="24"/>
+          <w:szCs w:val="24"/>
+        </w:rPr>
+        <w:t>true</w:t>
+      </w:r>
+      <w:proofErr w:type="spellEnd"/>
     </w:p>
     <w:p>
       <w:pPr>
-        <w:pStyle w:val="Paragraphedeliste"/>
+        <w:pStyle w:val="ListParagraph"/>
         <w:numPr>
           <w:ilvl w:val="4"/>
           <w:numId w:val="17"/>
@@ -1669,18 +2167,28 @@
           <w:szCs w:val="24"/>
         </w:rPr>
       </w:pPr>
-      <w:r>
-        <w:rPr>
-          <w:rFonts w:ascii="Times New Roman" w:eastAsia="Times New Roman" w:hAnsi="Times New Roman" w:cs="Times New Roman"/>
-          <w:sz w:val="24"/>
-          <w:szCs w:val="24"/>
-        </w:rPr>
-        <w:t>erreursDernierMv—</w:t>
+      <w:proofErr w:type="spellStart"/>
+      <w:r>
+        <w:rPr>
+          <w:rFonts w:ascii="Times New Roman" w:eastAsia="Times New Roman" w:hAnsi="Times New Roman" w:cs="Times New Roman"/>
+          <w:sz w:val="24"/>
+          <w:szCs w:val="24"/>
+        </w:rPr>
+        <w:t>erreursDernierMv</w:t>
+      </w:r>
+      <w:proofErr w:type="spellEnd"/>
+      <w:r>
+        <w:rPr>
+          <w:rFonts w:ascii="Times New Roman" w:eastAsia="Times New Roman" w:hAnsi="Times New Roman" w:cs="Times New Roman"/>
+          <w:sz w:val="24"/>
+          <w:szCs w:val="24"/>
+        </w:rPr>
+        <w:t>—</w:t>
       </w:r>
     </w:p>
     <w:p>
       <w:pPr>
-        <w:pStyle w:val="Paragraphedeliste"/>
+        <w:pStyle w:val="ListParagraph"/>
         <w:numPr>
           <w:ilvl w:val="3"/>
           <w:numId w:val="17"/>
@@ -1703,7 +2211,7 @@
     </w:p>
     <w:p>
       <w:pPr>
-        <w:pStyle w:val="Paragraphedeliste"/>
+        <w:pStyle w:val="ListParagraph"/>
         <w:numPr>
           <w:ilvl w:val="2"/>
           <w:numId w:val="17"/>
@@ -1726,7 +2234,7 @@
     </w:p>
     <w:p>
       <w:pPr>
-        <w:pStyle w:val="Paragraphedeliste"/>
+        <w:pStyle w:val="ListParagraph"/>
         <w:numPr>
           <w:ilvl w:val="1"/>
           <w:numId w:val="17"/>
@@ -1749,7 +2257,7 @@
     </w:p>
     <w:p>
       <w:pPr>
-        <w:pStyle w:val="Paragraphedeliste"/>
+        <w:pStyle w:val="ListParagraph"/>
         <w:numPr>
           <w:ilvl w:val="0"/>
           <w:numId w:val="17"/>
@@ -1772,7 +2280,7 @@
     </w:p>
     <w:p>
       <w:pPr>
-        <w:pStyle w:val="Paragraphedeliste"/>
+        <w:pStyle w:val="ListParagraph"/>
         <w:numPr>
           <w:ilvl w:val="0"/>
           <w:numId w:val="17"/>
@@ -1795,7 +2303,7 @@
     </w:p>
     <w:p>
       <w:pPr>
-        <w:pStyle w:val="Paragraphedeliste"/>
+        <w:pStyle w:val="ListParagraph"/>
         <w:numPr>
           <w:ilvl w:val="1"/>
           <w:numId w:val="17"/>
@@ -1813,24 +2321,62 @@
           <w:sz w:val="24"/>
           <w:szCs w:val="24"/>
         </w:rPr>
-        <w:t>SI (!copi</w:t>
-      </w:r>
-      <w:r>
-        <w:rPr>
-          <w:rFonts w:ascii="Times New Roman" w:eastAsia="Times New Roman" w:hAnsi="Times New Roman" w:cs="Times New Roman"/>
-          <w:sz w:val="24"/>
-          <w:szCs w:val="24"/>
-        </w:rPr>
-        <w:t>eContraintesNouveau[k</w:t>
-      </w:r>
-      <w:r>
-        <w:rPr>
-          <w:rFonts w:ascii="Times New Roman" w:eastAsia="Times New Roman" w:hAnsi="Times New Roman" w:cs="Times New Roman"/>
-          <w:sz w:val="24"/>
-          <w:szCs w:val="24"/>
-        </w:rPr>
-        <w:t>1][sol[mv.ligne</w:t>
-      </w:r>
+        <w:t>SI (</w:t>
+      </w:r>
+      <w:proofErr w:type="gramStart"/>
+      <w:r>
+        <w:rPr>
+          <w:rFonts w:ascii="Times New Roman" w:eastAsia="Times New Roman" w:hAnsi="Times New Roman" w:cs="Times New Roman"/>
+          <w:sz w:val="24"/>
+          <w:szCs w:val="24"/>
+        </w:rPr>
+        <w:t>!</w:t>
+      </w:r>
+      <w:proofErr w:type="spellStart"/>
+      <w:r>
+        <w:rPr>
+          <w:rFonts w:ascii="Times New Roman" w:eastAsia="Times New Roman" w:hAnsi="Times New Roman" w:cs="Times New Roman"/>
+          <w:sz w:val="24"/>
+          <w:szCs w:val="24"/>
+        </w:rPr>
+        <w:t>copi</w:t>
+      </w:r>
+      <w:r>
+        <w:rPr>
+          <w:rFonts w:ascii="Times New Roman" w:eastAsia="Times New Roman" w:hAnsi="Times New Roman" w:cs="Times New Roman"/>
+          <w:sz w:val="24"/>
+          <w:szCs w:val="24"/>
+        </w:rPr>
+        <w:t>eContraintesNouveau</w:t>
+      </w:r>
+      <w:proofErr w:type="spellEnd"/>
+      <w:proofErr w:type="gramEnd"/>
+      <w:r>
+        <w:rPr>
+          <w:rFonts w:ascii="Times New Roman" w:eastAsia="Times New Roman" w:hAnsi="Times New Roman" w:cs="Times New Roman"/>
+          <w:sz w:val="24"/>
+          <w:szCs w:val="24"/>
+        </w:rPr>
+        <w:t>[k</w:t>
+      </w:r>
+      <w:r>
+        <w:rPr>
+          <w:rFonts w:ascii="Times New Roman" w:eastAsia="Times New Roman" w:hAnsi="Times New Roman" w:cs="Times New Roman"/>
+          <w:sz w:val="24"/>
+          <w:szCs w:val="24"/>
+        </w:rPr>
+        <w:t>1][sol[</w:t>
+      </w:r>
+      <w:proofErr w:type="spellStart"/>
+      <w:r>
+        <w:rPr>
+          <w:rFonts w:ascii="Times New Roman" w:eastAsia="Times New Roman" w:hAnsi="Times New Roman" w:cs="Times New Roman"/>
+          <w:sz w:val="24"/>
+          <w:szCs w:val="24"/>
+        </w:rPr>
+        <w:t>mv.ligne</w:t>
+      </w:r>
+      <w:proofErr w:type="spellEnd"/>
       <w:r>
         <w:rPr>
           <w:rFonts w:ascii="Times New Roman" w:eastAsia="Times New Roman" w:hAnsi="Times New Roman" w:cs="Times New Roman"/>
@@ -1845,12 +2391,30 @@
           <w:sz w:val="24"/>
           <w:szCs w:val="24"/>
         </w:rPr>
-        <w:t>1 != mv.colonne)</w:t>
+        <w:t xml:space="preserve">1 != </w:t>
+      </w:r>
+      <w:proofErr w:type="spellStart"/>
+      <w:r>
+        <w:rPr>
+          <w:rFonts w:ascii="Times New Roman" w:eastAsia="Times New Roman" w:hAnsi="Times New Roman" w:cs="Times New Roman"/>
+          <w:sz w:val="24"/>
+          <w:szCs w:val="24"/>
+        </w:rPr>
+        <w:t>mv.colonne</w:t>
+      </w:r>
+      <w:proofErr w:type="spellEnd"/>
+      <w:r>
+        <w:rPr>
+          <w:rFonts w:ascii="Times New Roman" w:eastAsia="Times New Roman" w:hAnsi="Times New Roman" w:cs="Times New Roman"/>
+          <w:sz w:val="24"/>
+          <w:szCs w:val="24"/>
+        </w:rPr>
+        <w:t>)</w:t>
       </w:r>
     </w:p>
     <w:p>
       <w:pPr>
-        <w:pStyle w:val="Paragraphedeliste"/>
+        <w:pStyle w:val="ListParagraph"/>
         <w:numPr>
           <w:ilvl w:val="2"/>
           <w:numId w:val="17"/>
@@ -1862,6 +2426,8 @@
           <w:szCs w:val="24"/>
         </w:rPr>
       </w:pPr>
+      <w:proofErr w:type="spellStart"/>
+      <w:proofErr w:type="gramStart"/>
       <w:r>
         <w:rPr>
           <w:rFonts w:ascii="Times New Roman" w:eastAsia="Times New Roman" w:hAnsi="Times New Roman" w:cs="Times New Roman"/>
@@ -1876,16 +2442,44 @@
           <w:sz w:val="24"/>
           <w:szCs w:val="24"/>
         </w:rPr>
-        <w:t>eContraintesNouveau[k</w:t>
-      </w:r>
-      <w:r>
-        <w:rPr>
-          <w:rFonts w:ascii="Times New Roman" w:eastAsia="Times New Roman" w:hAnsi="Times New Roman" w:cs="Times New Roman"/>
-          <w:sz w:val="24"/>
-          <w:szCs w:val="24"/>
-        </w:rPr>
-        <w:t>1][sol[mv.ligne</w:t>
-      </w:r>
+        <w:t>eContraintesNouveau</w:t>
+      </w:r>
+      <w:proofErr w:type="spellEnd"/>
+      <w:r>
+        <w:rPr>
+          <w:rFonts w:ascii="Times New Roman" w:eastAsia="Times New Roman" w:hAnsi="Times New Roman" w:cs="Times New Roman"/>
+          <w:sz w:val="24"/>
+          <w:szCs w:val="24"/>
+        </w:rPr>
+        <w:t>[</w:t>
+      </w:r>
+      <w:proofErr w:type="gramEnd"/>
+      <w:r>
+        <w:rPr>
+          <w:rFonts w:ascii="Times New Roman" w:eastAsia="Times New Roman" w:hAnsi="Times New Roman" w:cs="Times New Roman"/>
+          <w:sz w:val="24"/>
+          <w:szCs w:val="24"/>
+        </w:rPr>
+        <w:t>k</w:t>
+      </w:r>
+      <w:r>
+        <w:rPr>
+          <w:rFonts w:ascii="Times New Roman" w:eastAsia="Times New Roman" w:hAnsi="Times New Roman" w:cs="Times New Roman"/>
+          <w:sz w:val="24"/>
+          <w:szCs w:val="24"/>
+        </w:rPr>
+        <w:t>1][sol[</w:t>
+      </w:r>
+      <w:proofErr w:type="spellStart"/>
+      <w:r>
+        <w:rPr>
+          <w:rFonts w:ascii="Times New Roman" w:eastAsia="Times New Roman" w:hAnsi="Times New Roman" w:cs="Times New Roman"/>
+          <w:sz w:val="24"/>
+          <w:szCs w:val="24"/>
+        </w:rPr>
+        <w:t>mv.ligne</w:t>
+      </w:r>
+      <w:proofErr w:type="spellEnd"/>
       <w:r>
         <w:rPr>
           <w:rFonts w:ascii="Times New Roman" w:eastAsia="Times New Roman" w:hAnsi="Times New Roman" w:cs="Times New Roman"/>
@@ -1900,12 +2494,22 @@
           <w:sz w:val="24"/>
           <w:szCs w:val="24"/>
         </w:rPr>
-        <w:t>k1]] = true</w:t>
-      </w:r>
+        <w:t xml:space="preserve">k1]] = </w:t>
+      </w:r>
+      <w:proofErr w:type="spellStart"/>
+      <w:r>
+        <w:rPr>
+          <w:rFonts w:ascii="Times New Roman" w:eastAsia="Times New Roman" w:hAnsi="Times New Roman" w:cs="Times New Roman"/>
+          <w:sz w:val="24"/>
+          <w:szCs w:val="24"/>
+        </w:rPr>
+        <w:t>true</w:t>
+      </w:r>
+      <w:proofErr w:type="spellEnd"/>
     </w:p>
     <w:p>
       <w:pPr>
-        <w:pStyle w:val="Paragraphedeliste"/>
+        <w:pStyle w:val="ListParagraph"/>
         <w:numPr>
           <w:ilvl w:val="2"/>
           <w:numId w:val="17"/>
@@ -1917,18 +2521,28 @@
           <w:szCs w:val="24"/>
         </w:rPr>
       </w:pPr>
-      <w:r>
-        <w:rPr>
-          <w:rFonts w:ascii="Times New Roman" w:eastAsia="Times New Roman" w:hAnsi="Times New Roman" w:cs="Times New Roman"/>
-          <w:sz w:val="24"/>
-          <w:szCs w:val="24"/>
-        </w:rPr>
-        <w:t>erreursDernierMv--;</w:t>
+      <w:proofErr w:type="spellStart"/>
+      <w:r>
+        <w:rPr>
+          <w:rFonts w:ascii="Times New Roman" w:eastAsia="Times New Roman" w:hAnsi="Times New Roman" w:cs="Times New Roman"/>
+          <w:sz w:val="24"/>
+          <w:szCs w:val="24"/>
+        </w:rPr>
+        <w:t>erreursDernierMv</w:t>
+      </w:r>
+      <w:proofErr w:type="spellEnd"/>
+      <w:r>
+        <w:rPr>
+          <w:rFonts w:ascii="Times New Roman" w:eastAsia="Times New Roman" w:hAnsi="Times New Roman" w:cs="Times New Roman"/>
+          <w:sz w:val="24"/>
+          <w:szCs w:val="24"/>
+        </w:rPr>
+        <w:t>--;</w:t>
       </w:r>
     </w:p>
     <w:p>
       <w:pPr>
-        <w:pStyle w:val="Paragraphedeliste"/>
+        <w:pStyle w:val="ListParagraph"/>
         <w:numPr>
           <w:ilvl w:val="1"/>
           <w:numId w:val="17"/>
@@ -1959,7 +2573,7 @@
     </w:p>
     <w:p>
       <w:pPr>
-        <w:pStyle w:val="Paragraphedeliste"/>
+        <w:pStyle w:val="ListParagraph"/>
         <w:numPr>
           <w:ilvl w:val="0"/>
           <w:numId w:val="17"/>
@@ -1982,7 +2596,7 @@
     </w:p>
     <w:p>
       <w:pPr>
-        <w:pStyle w:val="Paragraphedeliste"/>
+        <w:pStyle w:val="ListParagraph"/>
         <w:numPr>
           <w:ilvl w:val="0"/>
           <w:numId w:val="17"/>
@@ -2000,8 +2614,18 @@
           <w:sz w:val="24"/>
           <w:szCs w:val="24"/>
         </w:rPr>
-        <w:t>RETOURNER erreursDernierMv</w:t>
-      </w:r>
+        <w:t xml:space="preserve">RETOURNER </w:t>
+      </w:r>
+      <w:proofErr w:type="spellStart"/>
+      <w:r>
+        <w:rPr>
+          <w:rFonts w:ascii="Times New Roman" w:eastAsia="Times New Roman" w:hAnsi="Times New Roman" w:cs="Times New Roman"/>
+          <w:sz w:val="24"/>
+          <w:szCs w:val="24"/>
+        </w:rPr>
+        <w:t>erreursDernierMv</w:t>
+      </w:r>
+      <w:proofErr w:type="spellEnd"/>
     </w:p>
     <w:p>
       <w:pPr>
@@ -2019,8 +2643,18 @@
           <w:sz w:val="24"/>
           <w:szCs w:val="24"/>
         </w:rPr>
-        <w:t>L'impact d'un mouvement de S vers S' sur la fonction d'évaluation vaut donc :</w:t>
-      </w:r>
+        <w:t xml:space="preserve">L'impact d'un mouvement de S vers S' sur la fonction d'évaluation vaut donc </w:t>
+      </w:r>
+      <w:proofErr w:type="gramStart"/>
+      <w:r>
+        <w:rPr>
+          <w:rFonts w:ascii="Times New Roman" w:eastAsia="Times New Roman" w:hAnsi="Times New Roman" w:cs="Times New Roman"/>
+          <w:sz w:val="24"/>
+          <w:szCs w:val="24"/>
+        </w:rPr>
+        <w:t>:</w:t>
+      </w:r>
+      <w:proofErr w:type="gramEnd"/>
       <w:r>
         <w:rPr>
           <w:rFonts w:ascii="Times New Roman" w:eastAsia="Times New Roman" w:hAnsi="Times New Roman" w:cs="Times New Roman"/>
@@ -2029,21 +2663,75 @@
         </w:rPr>
         <w:br/>
       </w:r>
-      <w:r>
-        <w:rPr>
-          <w:rFonts w:ascii="Times New Roman" w:eastAsia="Times New Roman" w:hAnsi="Times New Roman" w:cs="Times New Roman"/>
-          <w:sz w:val="24"/>
-          <w:szCs w:val="24"/>
-        </w:rPr>
-        <w:t>δ</w:t>
-      </w:r>
-      <w:r>
-        <w:rPr>
-          <w:rFonts w:ascii="Times New Roman" w:eastAsia="Times New Roman" w:hAnsi="Times New Roman" w:cs="Times New Roman"/>
-          <w:sz w:val="24"/>
-          <w:szCs w:val="24"/>
-        </w:rPr>
-        <w:t>(.) = verifierSolution(S') - verifierSolution(S).</w:t>
+      <w:proofErr w:type="spellStart"/>
+      <w:r>
+        <w:rPr>
+          <w:rFonts w:ascii="Times New Roman" w:eastAsia="Times New Roman" w:hAnsi="Times New Roman" w:cs="Times New Roman"/>
+          <w:sz w:val="24"/>
+          <w:szCs w:val="24"/>
+        </w:rPr>
+        <w:t>verifierSolution</w:t>
+      </w:r>
+      <w:proofErr w:type="spellEnd"/>
+      <w:r>
+        <w:rPr>
+          <w:rFonts w:ascii="Times New Roman" w:eastAsia="Times New Roman" w:hAnsi="Times New Roman" w:cs="Times New Roman"/>
+          <w:sz w:val="24"/>
+          <w:szCs w:val="24"/>
+        </w:rPr>
+        <w:t>(S, mv</w:t>
+      </w:r>
+      <w:r>
+        <w:rPr>
+          <w:rFonts w:ascii="Times New Roman" w:eastAsia="Times New Roman" w:hAnsi="Times New Roman" w:cs="Times New Roman"/>
+          <w:sz w:val="24"/>
+          <w:szCs w:val="24"/>
+        </w:rPr>
+        <w:t>)</w:t>
+      </w:r>
+      <w:r>
+        <w:rPr>
+          <w:rFonts w:ascii="Times New Roman" w:eastAsia="Times New Roman" w:hAnsi="Times New Roman" w:cs="Times New Roman"/>
+          <w:sz w:val="24"/>
+          <w:szCs w:val="24"/>
+        </w:rPr>
+        <w:t xml:space="preserve"> = </w:t>
+      </w:r>
+      <w:proofErr w:type="spellStart"/>
+      <w:r>
+        <w:rPr>
+          <w:rFonts w:ascii="Times New Roman" w:eastAsia="Times New Roman" w:hAnsi="Times New Roman" w:cs="Times New Roman"/>
+          <w:sz w:val="24"/>
+          <w:szCs w:val="24"/>
+        </w:rPr>
+        <w:t>verifierSolution</w:t>
+      </w:r>
+      <w:proofErr w:type="spellEnd"/>
+      <w:r>
+        <w:rPr>
+          <w:rFonts w:ascii="Times New Roman" w:eastAsia="Times New Roman" w:hAnsi="Times New Roman" w:cs="Times New Roman"/>
+          <w:sz w:val="24"/>
+          <w:szCs w:val="24"/>
+        </w:rPr>
+        <w:t xml:space="preserve">(S') - </w:t>
+      </w:r>
+      <w:proofErr w:type="spellStart"/>
+      <w:r>
+        <w:rPr>
+          <w:rFonts w:ascii="Times New Roman" w:eastAsia="Times New Roman" w:hAnsi="Times New Roman" w:cs="Times New Roman"/>
+          <w:sz w:val="24"/>
+          <w:szCs w:val="24"/>
+        </w:rPr>
+        <w:t>verifierSolution</w:t>
+      </w:r>
+      <w:proofErr w:type="spellEnd"/>
+      <w:r>
+        <w:rPr>
+          <w:rFonts w:ascii="Times New Roman" w:eastAsia="Times New Roman" w:hAnsi="Times New Roman" w:cs="Times New Roman"/>
+          <w:sz w:val="24"/>
+          <w:szCs w:val="24"/>
+        </w:rPr>
+        <w:t>(S).</w:t>
       </w:r>
     </w:p>
     <w:p>
@@ -2067,7 +2755,7 @@
     </w:p>
     <w:p>
       <w:pPr>
-        <w:pStyle w:val="Paragraphedeliste"/>
+        <w:pStyle w:val="ListParagraph"/>
         <w:numPr>
           <w:ilvl w:val="0"/>
           <w:numId w:val="17"/>
@@ -2090,7 +2778,7 @@
     </w:p>
     <w:p>
       <w:pPr>
-        <w:pStyle w:val="Paragraphedeliste"/>
+        <w:pStyle w:val="ListParagraph"/>
         <w:numPr>
           <w:ilvl w:val="1"/>
           <w:numId w:val="17"/>
@@ -2113,7 +2801,7 @@
     </w:p>
     <w:p>
       <w:pPr>
-        <w:pStyle w:val="Paragraphedeliste"/>
+        <w:pStyle w:val="ListParagraph"/>
         <w:numPr>
           <w:ilvl w:val="1"/>
           <w:numId w:val="17"/>
@@ -2136,7 +2824,7 @@
     </w:p>
     <w:p>
       <w:pPr>
-        <w:pStyle w:val="Paragraphedeliste"/>
+        <w:pStyle w:val="ListParagraph"/>
         <w:numPr>
           <w:ilvl w:val="0"/>
           <w:numId w:val="17"/>
@@ -2159,7 +2847,7 @@
     </w:p>
     <w:p>
       <w:pPr>
-        <w:pStyle w:val="Paragraphedeliste"/>
+        <w:pStyle w:val="ListParagraph"/>
         <w:numPr>
           <w:ilvl w:val="0"/>
           <w:numId w:val="17"/>
@@ -2177,12 +2865,13 @@
           <w:sz w:val="24"/>
           <w:szCs w:val="24"/>
         </w:rPr>
+        <w:lastRenderedPageBreak/>
         <w:t>POUR chaque colonne k1 (k passages)</w:t>
       </w:r>
     </w:p>
     <w:p>
       <w:pPr>
-        <w:pStyle w:val="Paragraphedeliste"/>
+        <w:pStyle w:val="ListParagraph"/>
         <w:numPr>
           <w:ilvl w:val="0"/>
           <w:numId w:val="17"/>
@@ -2205,7 +2894,7 @@
     </w:p>
     <w:p>
       <w:pPr>
-        <w:pStyle w:val="Paragraphedeliste"/>
+        <w:pStyle w:val="ListParagraph"/>
         <w:numPr>
           <w:ilvl w:val="0"/>
           <w:numId w:val="17"/>
@@ -2228,7 +2917,7 @@
     </w:p>
     <w:p>
       <w:pPr>
-        <w:pStyle w:val="Paragraphedeliste"/>
+        <w:pStyle w:val="ListParagraph"/>
         <w:numPr>
           <w:ilvl w:val="1"/>
           <w:numId w:val="17"/>
@@ -2251,7 +2940,7 @@
     </w:p>
     <w:p>
       <w:pPr>
-        <w:pStyle w:val="Paragraphedeliste"/>
+        <w:pStyle w:val="ListParagraph"/>
         <w:numPr>
           <w:ilvl w:val="1"/>
           <w:numId w:val="17"/>
@@ -2274,7 +2963,7 @@
     </w:p>
     <w:p>
       <w:pPr>
-        <w:pStyle w:val="Paragraphedeliste"/>
+        <w:pStyle w:val="ListParagraph"/>
         <w:numPr>
           <w:ilvl w:val="0"/>
           <w:numId w:val="17"/>
@@ -2297,7 +2986,7 @@
     </w:p>
     <w:p>
       <w:pPr>
-        <w:pStyle w:val="Paragraphedeliste"/>
+        <w:pStyle w:val="ListParagraph"/>
         <w:numPr>
           <w:ilvl w:val="0"/>
           <w:numId w:val="17"/>
@@ -2320,7 +3009,7 @@
     </w:p>
     <w:p>
       <w:pPr>
-        <w:pStyle w:val="Paragraphedeliste"/>
+        <w:pStyle w:val="ListParagraph"/>
         <w:numPr>
           <w:ilvl w:val="0"/>
           <w:numId w:val="17"/>
@@ -2381,12 +3070,94 @@
           <w:sz w:val="24"/>
           <w:szCs w:val="24"/>
         </w:rPr>
-        <w:t>. Le premier est de complexité O(kv), le deuxième en O(k), le troisième en O(Nk) et le quatrième en O(k). Finalement, l’ensemble de la fonction a donc une complexité en O(k*(v+N)).</w:t>
+        <w:t xml:space="preserve">. Le premier est de complexité </w:t>
+      </w:r>
+      <w:proofErr w:type="gramStart"/>
+      <w:r>
+        <w:rPr>
+          <w:rFonts w:ascii="Times New Roman" w:eastAsia="Times New Roman" w:hAnsi="Times New Roman" w:cs="Times New Roman"/>
+          <w:sz w:val="24"/>
+          <w:szCs w:val="24"/>
+        </w:rPr>
+        <w:t>O(</w:t>
+      </w:r>
+      <w:proofErr w:type="spellStart"/>
+      <w:proofErr w:type="gramEnd"/>
+      <w:r>
+        <w:rPr>
+          <w:rFonts w:ascii="Times New Roman" w:eastAsia="Times New Roman" w:hAnsi="Times New Roman" w:cs="Times New Roman"/>
+          <w:sz w:val="24"/>
+          <w:szCs w:val="24"/>
+        </w:rPr>
+        <w:t>kv</w:t>
+      </w:r>
+      <w:proofErr w:type="spellEnd"/>
+      <w:r>
+        <w:rPr>
+          <w:rFonts w:ascii="Times New Roman" w:eastAsia="Times New Roman" w:hAnsi="Times New Roman" w:cs="Times New Roman"/>
+          <w:sz w:val="24"/>
+          <w:szCs w:val="24"/>
+        </w:rPr>
+        <w:t>), le deuxième en O(k), le troisième en O(</w:t>
+      </w:r>
+      <w:proofErr w:type="spellStart"/>
+      <w:r>
+        <w:rPr>
+          <w:rFonts w:ascii="Times New Roman" w:eastAsia="Times New Roman" w:hAnsi="Times New Roman" w:cs="Times New Roman"/>
+          <w:sz w:val="24"/>
+          <w:szCs w:val="24"/>
+        </w:rPr>
+        <w:t>Nk</w:t>
+      </w:r>
+      <w:proofErr w:type="spellEnd"/>
+      <w:r>
+        <w:rPr>
+          <w:rFonts w:ascii="Times New Roman" w:eastAsia="Times New Roman" w:hAnsi="Times New Roman" w:cs="Times New Roman"/>
+          <w:sz w:val="24"/>
+          <w:szCs w:val="24"/>
+        </w:rPr>
+        <w:t xml:space="preserve">) et le quatrième en O(k). Finalement, l’ensemble de la fonction a donc une complexité en </w:t>
+      </w:r>
+      <w:proofErr w:type="gramStart"/>
+      <w:r>
+        <w:rPr>
+          <w:rFonts w:ascii="Times New Roman" w:eastAsia="Times New Roman" w:hAnsi="Times New Roman" w:cs="Times New Roman"/>
+          <w:sz w:val="24"/>
+          <w:szCs w:val="24"/>
+        </w:rPr>
+        <w:t>O(</w:t>
+      </w:r>
+      <w:proofErr w:type="gramEnd"/>
+      <w:r>
+        <w:rPr>
+          <w:rFonts w:ascii="Times New Roman" w:eastAsia="Times New Roman" w:hAnsi="Times New Roman" w:cs="Times New Roman"/>
+          <w:sz w:val="24"/>
+          <w:szCs w:val="24"/>
+        </w:rPr>
+        <w:t>k*(</w:t>
+      </w:r>
+      <w:proofErr w:type="spellStart"/>
+      <w:r>
+        <w:rPr>
+          <w:rFonts w:ascii="Times New Roman" w:eastAsia="Times New Roman" w:hAnsi="Times New Roman" w:cs="Times New Roman"/>
+          <w:sz w:val="24"/>
+          <w:szCs w:val="24"/>
+        </w:rPr>
+        <w:t>v+N</w:t>
+      </w:r>
+      <w:proofErr w:type="spellEnd"/>
+      <w:r>
+        <w:rPr>
+          <w:rFonts w:ascii="Times New Roman" w:eastAsia="Times New Roman" w:hAnsi="Times New Roman" w:cs="Times New Roman"/>
+          <w:sz w:val="24"/>
+          <w:szCs w:val="24"/>
+        </w:rPr>
+        <w:t>)).</w:t>
       </w:r>
     </w:p>
     <w:p>
       <w:pPr>
-        <w:pStyle w:val="Titre1"/>
+        <w:pStyle w:val="Heading1"/>
         <w:jc w:val="both"/>
         <w:rPr>
           <w:rFonts w:ascii="Times New Roman" w:hAnsi="Times New Roman" w:cs="Times New Roman"/>
@@ -2407,7 +3178,7 @@
     </w:p>
     <w:p>
       <w:pPr>
-        <w:pStyle w:val="Titre2"/>
+        <w:pStyle w:val="Heading2"/>
         <w:jc w:val="both"/>
         <w:rPr>
           <w:rFonts w:ascii="Times New Roman" w:hAnsi="Times New Roman" w:cs="Times New Roman"/>
@@ -2461,7 +3232,25 @@
           <w:sz w:val="24"/>
           <w:szCs w:val="24"/>
         </w:rPr>
-        <w:t>Cette liste se présente sous la forme d’une matrice cubique dont les dimensions sont N pour le nombre de lignes de la matrice, k pour le nombre de colonnes, et v pour le nombre de symboles possibles. En considérant que chaque itération de l’algorithme est numérotée, un coefficient i tel que Tabou[l][c][w] = i traduit le fait que le symbole w est interdit dans la solution à la ligne l, colonne c, jusqu’à l’itération i.</w:t>
+        <w:t>Cette liste se présente sous la forme d’une matrice cubique dont les dimensions sont N pour le nombre de lignes de la matrice, k pour le nombre de colonnes, et v pour le nombre de symboles possibles. En considérant que chaque itération de l’algorithme est numérotée, un coefficient i tel que Tabou[l</w:t>
+      </w:r>
+      <w:proofErr w:type="gramStart"/>
+      <w:r>
+        <w:rPr>
+          <w:rFonts w:ascii="Times New Roman" w:hAnsi="Times New Roman" w:cs="Times New Roman"/>
+          <w:sz w:val="24"/>
+          <w:szCs w:val="24"/>
+        </w:rPr>
+        <w:t>][</w:t>
+      </w:r>
+      <w:proofErr w:type="gramEnd"/>
+      <w:r>
+        <w:rPr>
+          <w:rFonts w:ascii="Times New Roman" w:hAnsi="Times New Roman" w:cs="Times New Roman"/>
+          <w:sz w:val="24"/>
+          <w:szCs w:val="24"/>
+        </w:rPr>
+        <w:t>c][w] = i traduit le fait que le symbole w est interdit dans la solution à la ligne l, colonne c, jusqu’à l’itération i.</w:t>
       </w:r>
     </w:p>
     <w:p>
@@ -2496,12 +3285,48 @@
           <w:sz w:val="24"/>
           <w:szCs w:val="24"/>
         </w:rPr>
-        <w:t xml:space="preserve"> l’état que l’on vient de quitter. C’est-à-dire que si ce mouvement a lieu à l’itération j, et que l’on veut bannir l’état initial pendant q itérations, on verra dans la liste taboue : Tabou[l][c][a] = j+q.</w:t>
+        <w:t xml:space="preserve"> l’état que l’on vient de quitter. C’est-à-dire que si ce mouvement a lieu à l’itération j, et que l’on veut bannir l’état initial pendant q itérations, on verra dans la liste taboue : Tabou[l</w:t>
+      </w:r>
+      <w:proofErr w:type="gramStart"/>
+      <w:r>
+        <w:rPr>
+          <w:rFonts w:ascii="Times New Roman" w:hAnsi="Times New Roman" w:cs="Times New Roman"/>
+          <w:sz w:val="24"/>
+          <w:szCs w:val="24"/>
+        </w:rPr>
+        <w:t>][</w:t>
+      </w:r>
+      <w:proofErr w:type="gramEnd"/>
+      <w:r>
+        <w:rPr>
+          <w:rFonts w:ascii="Times New Roman" w:hAnsi="Times New Roman" w:cs="Times New Roman"/>
+          <w:sz w:val="24"/>
+          <w:szCs w:val="24"/>
+        </w:rPr>
+        <w:t xml:space="preserve">c][a] = </w:t>
+      </w:r>
+      <w:proofErr w:type="spellStart"/>
+      <w:r>
+        <w:rPr>
+          <w:rFonts w:ascii="Times New Roman" w:hAnsi="Times New Roman" w:cs="Times New Roman"/>
+          <w:sz w:val="24"/>
+          <w:szCs w:val="24"/>
+        </w:rPr>
+        <w:t>j+q</w:t>
+      </w:r>
+      <w:proofErr w:type="spellEnd"/>
+      <w:r>
+        <w:rPr>
+          <w:rFonts w:ascii="Times New Roman" w:hAnsi="Times New Roman" w:cs="Times New Roman"/>
+          <w:sz w:val="24"/>
+          <w:szCs w:val="24"/>
+        </w:rPr>
+        <w:t>.</w:t>
       </w:r>
     </w:p>
     <w:p>
       <w:pPr>
-        <w:pStyle w:val="Titre2"/>
+        <w:pStyle w:val="Heading2"/>
         <w:jc w:val="both"/>
         <w:rPr>
           <w:rFonts w:ascii="Times New Roman" w:hAnsi="Times New Roman" w:cs="Times New Roman"/>
@@ -2550,7 +3375,7 @@
     </w:p>
     <w:p>
       <w:pPr>
-        <w:pStyle w:val="Paragraphedeliste"/>
+        <w:pStyle w:val="ListParagraph"/>
         <w:numPr>
           <w:ilvl w:val="0"/>
           <w:numId w:val="20"/>
@@ -2562,6 +3387,7 @@
           <w:szCs w:val="24"/>
         </w:rPr>
       </w:pPr>
+      <w:proofErr w:type="spellStart"/>
       <w:r>
         <w:rPr>
           <w:rFonts w:ascii="Times New Roman" w:hAnsi="Times New Roman" w:cs="Times New Roman"/>
@@ -2569,8 +3395,29 @@
           <w:sz w:val="24"/>
           <w:szCs w:val="24"/>
         </w:rPr>
-        <w:t>CA_Solution* configInit</w:t>
-      </w:r>
+        <w:t>CA_Solution</w:t>
+      </w:r>
+      <w:proofErr w:type="spellEnd"/>
+      <w:r>
+        <w:rPr>
+          <w:rFonts w:ascii="Times New Roman" w:hAnsi="Times New Roman" w:cs="Times New Roman"/>
+          <w:b/>
+          <w:sz w:val="24"/>
+          <w:szCs w:val="24"/>
+        </w:rPr>
+        <w:t xml:space="preserve">* </w:t>
+      </w:r>
+      <w:proofErr w:type="spellStart"/>
+      <w:r>
+        <w:rPr>
+          <w:rFonts w:ascii="Times New Roman" w:hAnsi="Times New Roman" w:cs="Times New Roman"/>
+          <w:b/>
+          <w:sz w:val="24"/>
+          <w:szCs w:val="24"/>
+        </w:rPr>
+        <w:t>configInit</w:t>
+      </w:r>
+      <w:proofErr w:type="spellEnd"/>
       <w:r>
         <w:rPr>
           <w:rFonts w:ascii="Times New Roman" w:hAnsi="Times New Roman" w:cs="Times New Roman"/>
@@ -2590,7 +3437,7 @@
     </w:p>
     <w:p>
       <w:pPr>
-        <w:pStyle w:val="Paragraphedeliste"/>
+        <w:pStyle w:val="ListParagraph"/>
         <w:numPr>
           <w:ilvl w:val="0"/>
           <w:numId w:val="20"/>
@@ -2602,6 +3449,7 @@
           <w:szCs w:val="24"/>
         </w:rPr>
       </w:pPr>
+      <w:proofErr w:type="spellStart"/>
       <w:r>
         <w:rPr>
           <w:rFonts w:ascii="Times New Roman" w:hAnsi="Times New Roman" w:cs="Times New Roman"/>
@@ -2609,8 +3457,29 @@
           <w:sz w:val="24"/>
           <w:szCs w:val="24"/>
         </w:rPr>
-        <w:t>int longueurListe</w:t>
-      </w:r>
+        <w:t>int</w:t>
+      </w:r>
+      <w:proofErr w:type="spellEnd"/>
+      <w:r>
+        <w:rPr>
+          <w:rFonts w:ascii="Times New Roman" w:hAnsi="Times New Roman" w:cs="Times New Roman"/>
+          <w:b/>
+          <w:sz w:val="24"/>
+          <w:szCs w:val="24"/>
+        </w:rPr>
+        <w:t xml:space="preserve"> </w:t>
+      </w:r>
+      <w:proofErr w:type="spellStart"/>
+      <w:r>
+        <w:rPr>
+          <w:rFonts w:ascii="Times New Roman" w:hAnsi="Times New Roman" w:cs="Times New Roman"/>
+          <w:b/>
+          <w:sz w:val="24"/>
+          <w:szCs w:val="24"/>
+        </w:rPr>
+        <w:t>longueurListe</w:t>
+      </w:r>
+      <w:proofErr w:type="spellEnd"/>
       <w:r>
         <w:rPr>
           <w:rFonts w:ascii="Times New Roman" w:hAnsi="Times New Roman" w:cs="Times New Roman"/>
@@ -2650,7 +3519,7 @@
     </w:p>
     <w:p>
       <w:pPr>
-        <w:pStyle w:val="Paragraphedeliste"/>
+        <w:pStyle w:val="ListParagraph"/>
         <w:numPr>
           <w:ilvl w:val="0"/>
           <w:numId w:val="19"/>
@@ -2670,6 +3539,7 @@
         </w:rPr>
         <w:t xml:space="preserve">Déclaration de </w:t>
       </w:r>
+      <w:proofErr w:type="spellStart"/>
       <w:r>
         <w:rPr>
           <w:rFonts w:ascii="Times New Roman" w:eastAsia="Times New Roman" w:hAnsi="Times New Roman" w:cs="Times New Roman"/>
@@ -2677,7 +3547,17 @@
           <w:sz w:val="24"/>
           <w:szCs w:val="24"/>
         </w:rPr>
-        <w:t xml:space="preserve">configTestee </w:t>
+        <w:t>configTestee</w:t>
+      </w:r>
+      <w:proofErr w:type="spellEnd"/>
+      <w:r>
+        <w:rPr>
+          <w:rFonts w:ascii="Times New Roman" w:eastAsia="Times New Roman" w:hAnsi="Times New Roman" w:cs="Times New Roman"/>
+          <w:b/>
+          <w:sz w:val="24"/>
+          <w:szCs w:val="24"/>
+        </w:rPr>
+        <w:t xml:space="preserve"> </w:t>
       </w:r>
       <w:r>
         <w:rPr>
@@ -2695,6 +3575,7 @@
         </w:rPr>
         <w:t xml:space="preserve">) et de </w:t>
       </w:r>
+      <w:proofErr w:type="spellStart"/>
       <w:r>
         <w:rPr>
           <w:rFonts w:ascii="Times New Roman" w:eastAsia="Times New Roman" w:hAnsi="Times New Roman" w:cs="Times New Roman"/>
@@ -2704,6 +3585,7 @@
         </w:rPr>
         <w:t>meilleureConfig</w:t>
       </w:r>
+      <w:proofErr w:type="spellEnd"/>
       <w:r>
         <w:rPr>
           <w:rFonts w:ascii="Times New Roman" w:eastAsia="Times New Roman" w:hAnsi="Times New Roman" w:cs="Times New Roman"/>
@@ -2731,7 +3613,7 @@
     </w:p>
     <w:p>
       <w:pPr>
-        <w:pStyle w:val="Paragraphedeliste"/>
+        <w:pStyle w:val="ListParagraph"/>
         <w:numPr>
           <w:ilvl w:val="0"/>
           <w:numId w:val="19"/>
@@ -2749,8 +3631,10 @@
           <w:sz w:val="24"/>
           <w:szCs w:val="24"/>
         </w:rPr>
+        <w:lastRenderedPageBreak/>
         <w:t xml:space="preserve">Initialisation de la </w:t>
       </w:r>
+      <w:proofErr w:type="spellStart"/>
       <w:r>
         <w:rPr>
           <w:rFonts w:ascii="Times New Roman" w:hAnsi="Times New Roman" w:cs="Times New Roman"/>
@@ -2769,6 +3653,7 @@
         </w:rPr>
         <w:t>taboue</w:t>
       </w:r>
+      <w:proofErr w:type="spellEnd"/>
       <w:r>
         <w:rPr>
           <w:rFonts w:ascii="Times New Roman" w:hAnsi="Times New Roman" w:cs="Times New Roman"/>
@@ -2780,7 +3665,7 @@
     </w:p>
     <w:p>
       <w:pPr>
-        <w:pStyle w:val="Paragraphedeliste"/>
+        <w:pStyle w:val="ListParagraph"/>
         <w:numPr>
           <w:ilvl w:val="0"/>
           <w:numId w:val="19"/>
@@ -2798,7 +3683,25 @@
           <w:sz w:val="24"/>
           <w:szCs w:val="24"/>
         </w:rPr>
-        <w:t>Pour tout i1 dans [0 ;N-1], i2 dans [0 ;k-1],</w:t>
+        <w:t>Pour tout i1 dans [0 </w:t>
+      </w:r>
+      <w:proofErr w:type="gramStart"/>
+      <w:r>
+        <w:rPr>
+          <w:rFonts w:ascii="Times New Roman" w:hAnsi="Times New Roman" w:cs="Times New Roman"/>
+          <w:sz w:val="24"/>
+          <w:szCs w:val="24"/>
+        </w:rPr>
+        <w:t>;N</w:t>
+      </w:r>
+      <w:proofErr w:type="gramEnd"/>
+      <w:r>
+        <w:rPr>
+          <w:rFonts w:ascii="Times New Roman" w:hAnsi="Times New Roman" w:cs="Times New Roman"/>
+          <w:sz w:val="24"/>
+          <w:szCs w:val="24"/>
+        </w:rPr>
+        <w:t>-1], i2 dans [0 ;k-1],</w:t>
       </w:r>
       <w:r>
         <w:rPr>
@@ -2816,6 +3719,7 @@
         </w:rPr>
         <w:t xml:space="preserve">i3 dans [0 ;v-1], </w:t>
       </w:r>
+      <w:proofErr w:type="spellStart"/>
       <w:r>
         <w:rPr>
           <w:rFonts w:ascii="Times New Roman" w:hAnsi="Times New Roman" w:cs="Times New Roman"/>
@@ -2823,7 +3727,17 @@
           <w:sz w:val="24"/>
           <w:szCs w:val="24"/>
         </w:rPr>
-        <w:t>listeTaboue[i1][i2][i3]</w:t>
+        <w:t>listeTaboue</w:t>
+      </w:r>
+      <w:proofErr w:type="spellEnd"/>
+      <w:r>
+        <w:rPr>
+          <w:rFonts w:ascii="Times New Roman" w:hAnsi="Times New Roman" w:cs="Times New Roman"/>
+          <w:b/>
+          <w:sz w:val="24"/>
+          <w:szCs w:val="24"/>
+        </w:rPr>
+        <w:t>[i1][i2][i3]</w:t>
       </w:r>
       <w:r>
         <w:rPr>
@@ -2836,7 +3750,7 @@
     </w:p>
     <w:p>
       <w:pPr>
-        <w:pStyle w:val="Paragraphedeliste"/>
+        <w:pStyle w:val="ListParagraph"/>
         <w:numPr>
           <w:ilvl w:val="0"/>
           <w:numId w:val="19"/>
@@ -2856,6 +3770,7 @@
         </w:rPr>
         <w:t xml:space="preserve">TANT QUE </w:t>
       </w:r>
+      <w:proofErr w:type="spellStart"/>
       <w:r>
         <w:rPr>
           <w:rFonts w:ascii="Times New Roman" w:eastAsia="Times New Roman" w:hAnsi="Times New Roman" w:cs="Times New Roman"/>
@@ -2863,7 +3778,17 @@
           <w:sz w:val="24"/>
           <w:szCs w:val="24"/>
         </w:rPr>
-        <w:t xml:space="preserve">tempsExecution </w:t>
+        <w:t>tempsExecution</w:t>
+      </w:r>
+      <w:proofErr w:type="spellEnd"/>
+      <w:r>
+        <w:rPr>
+          <w:rFonts w:ascii="Times New Roman" w:eastAsia="Times New Roman" w:hAnsi="Times New Roman" w:cs="Times New Roman"/>
+          <w:b/>
+          <w:sz w:val="24"/>
+          <w:szCs w:val="24"/>
+        </w:rPr>
+        <w:t xml:space="preserve"> </w:t>
       </w:r>
       <w:r>
         <w:rPr>
@@ -2881,6 +3806,7 @@
         </w:rPr>
         <w:t xml:space="preserve"> ET </w:t>
       </w:r>
+      <w:proofErr w:type="spellStart"/>
       <w:r>
         <w:rPr>
           <w:rFonts w:ascii="Times New Roman" w:eastAsia="Times New Roman" w:hAnsi="Times New Roman" w:cs="Times New Roman"/>
@@ -2890,6 +3816,7 @@
         </w:rPr>
         <w:t>meilleureConfig</w:t>
       </w:r>
+      <w:proofErr w:type="spellEnd"/>
       <w:r>
         <w:rPr>
           <w:rFonts w:ascii="Times New Roman" w:eastAsia="Times New Roman" w:hAnsi="Times New Roman" w:cs="Times New Roman"/>
@@ -2906,6 +3833,7 @@
         </w:rPr>
         <w:t xml:space="preserve"> </w:t>
       </w:r>
+      <w:proofErr w:type="spellStart"/>
       <w:r>
         <w:rPr>
           <w:rFonts w:ascii="Times New Roman" w:eastAsia="Times New Roman" w:hAnsi="Times New Roman" w:cs="Times New Roman"/>
@@ -2915,6 +3843,7 @@
         </w:rPr>
         <w:t>coutMeilleure</w:t>
       </w:r>
+      <w:proofErr w:type="spellEnd"/>
       <w:r>
         <w:rPr>
           <w:rFonts w:ascii="Times New Roman" w:eastAsia="Times New Roman" w:hAnsi="Times New Roman" w:cs="Times New Roman"/>
@@ -2926,7 +3855,7 @@
     </w:p>
     <w:p>
       <w:pPr>
-        <w:pStyle w:val="Paragraphedeliste"/>
+        <w:pStyle w:val="ListParagraph"/>
         <w:numPr>
           <w:ilvl w:val="1"/>
           <w:numId w:val="19"/>
@@ -2949,7 +3878,7 @@
     </w:p>
     <w:p>
       <w:pPr>
-        <w:pStyle w:val="Paragraphedeliste"/>
+        <w:pStyle w:val="ListParagraph"/>
         <w:numPr>
           <w:ilvl w:val="2"/>
           <w:numId w:val="19"/>
@@ -3030,7 +3959,7 @@
     </w:p>
     <w:p>
       <w:pPr>
-        <w:pStyle w:val="Paragraphedeliste"/>
+        <w:pStyle w:val="ListParagraph"/>
         <w:numPr>
           <w:ilvl w:val="2"/>
           <w:numId w:val="19"/>
@@ -3058,6 +3987,7 @@
         </w:rPr>
         <w:t xml:space="preserve"> </w:t>
       </w:r>
+      <w:proofErr w:type="spellStart"/>
       <w:r>
         <w:rPr>
           <w:rFonts w:ascii="Times New Roman" w:eastAsia="Times New Roman" w:hAnsi="Times New Roman" w:cs="Times New Roman"/>
@@ -3067,6 +3997,7 @@
         </w:rPr>
         <w:t>coutTest</w:t>
       </w:r>
+      <w:proofErr w:type="spellEnd"/>
       <w:r>
         <w:rPr>
           <w:rFonts w:ascii="Times New Roman" w:eastAsia="Times New Roman" w:hAnsi="Times New Roman" w:cs="Times New Roman"/>
@@ -3103,7 +4034,7 @@
     </w:p>
     <w:p>
       <w:pPr>
-        <w:pStyle w:val="Paragraphedeliste"/>
+        <w:pStyle w:val="ListParagraph"/>
         <w:numPr>
           <w:ilvl w:val="2"/>
           <w:numId w:val="19"/>
@@ -3130,12 +4061,43 @@
           <w:sz w:val="24"/>
           <w:szCs w:val="24"/>
         </w:rPr>
-        <w:t>delta = coutTest – coutActuelle</w:t>
-      </w:r>
+        <w:t xml:space="preserve">delta = </w:t>
+      </w:r>
+      <w:proofErr w:type="spellStart"/>
+      <w:r>
+        <w:rPr>
+          <w:rFonts w:ascii="Times New Roman" w:eastAsia="Times New Roman" w:hAnsi="Times New Roman" w:cs="Times New Roman"/>
+          <w:b/>
+          <w:sz w:val="24"/>
+          <w:szCs w:val="24"/>
+        </w:rPr>
+        <w:t>coutTest</w:t>
+      </w:r>
+      <w:proofErr w:type="spellEnd"/>
+      <w:r>
+        <w:rPr>
+          <w:rFonts w:ascii="Times New Roman" w:eastAsia="Times New Roman" w:hAnsi="Times New Roman" w:cs="Times New Roman"/>
+          <w:b/>
+          <w:sz w:val="24"/>
+          <w:szCs w:val="24"/>
+        </w:rPr>
+        <w:t xml:space="preserve"> – </w:t>
+      </w:r>
+      <w:proofErr w:type="spellStart"/>
+      <w:r>
+        <w:rPr>
+          <w:rFonts w:ascii="Times New Roman" w:eastAsia="Times New Roman" w:hAnsi="Times New Roman" w:cs="Times New Roman"/>
+          <w:b/>
+          <w:sz w:val="24"/>
+          <w:szCs w:val="24"/>
+        </w:rPr>
+        <w:t>coutActuelle</w:t>
+      </w:r>
+      <w:proofErr w:type="spellEnd"/>
     </w:p>
     <w:p>
       <w:pPr>
-        <w:pStyle w:val="Paragraphedeliste"/>
+        <w:pStyle w:val="ListParagraph"/>
         <w:numPr>
           <w:ilvl w:val="2"/>
           <w:numId w:val="19"/>
@@ -3209,7 +4171,7 @@
     </w:p>
     <w:p>
       <w:pPr>
-        <w:pStyle w:val="Paragraphedeliste"/>
+        <w:pStyle w:val="ListParagraph"/>
         <w:numPr>
           <w:ilvl w:val="3"/>
           <w:numId w:val="19"/>
@@ -3249,7 +4211,7 @@
     </w:p>
     <w:p>
       <w:pPr>
-        <w:pStyle w:val="Paragraphedeliste"/>
+        <w:pStyle w:val="ListParagraph"/>
         <w:numPr>
           <w:ilvl w:val="4"/>
           <w:numId w:val="19"/>
@@ -3272,7 +4234,7 @@
     </w:p>
     <w:p>
       <w:pPr>
-        <w:pStyle w:val="Paragraphedeliste"/>
+        <w:pStyle w:val="ListParagraph"/>
         <w:numPr>
           <w:ilvl w:val="3"/>
           <w:numId w:val="19"/>
@@ -3295,7 +4257,7 @@
     </w:p>
     <w:p>
       <w:pPr>
-        <w:pStyle w:val="Paragraphedeliste"/>
+        <w:pStyle w:val="ListParagraph"/>
         <w:numPr>
           <w:ilvl w:val="3"/>
           <w:numId w:val="19"/>
@@ -3335,7 +4297,7 @@
     </w:p>
     <w:p>
       <w:pPr>
-        <w:pStyle w:val="Paragraphedeliste"/>
+        <w:pStyle w:val="ListParagraph"/>
         <w:numPr>
           <w:ilvl w:val="2"/>
           <w:numId w:val="19"/>
@@ -3358,7 +4320,7 @@
     </w:p>
     <w:p>
       <w:pPr>
-        <w:pStyle w:val="Paragraphedeliste"/>
+        <w:pStyle w:val="ListParagraph"/>
         <w:numPr>
           <w:ilvl w:val="1"/>
           <w:numId w:val="19"/>
@@ -3381,7 +4343,7 @@
     </w:p>
     <w:p>
       <w:pPr>
-        <w:pStyle w:val="Paragraphedeliste"/>
+        <w:pStyle w:val="ListParagraph"/>
         <w:numPr>
           <w:ilvl w:val="1"/>
           <w:numId w:val="19"/>
@@ -3401,6 +4363,7 @@
         </w:rPr>
         <w:t xml:space="preserve">Choix du </w:t>
       </w:r>
+      <w:proofErr w:type="spellStart"/>
       <w:r>
         <w:rPr>
           <w:rFonts w:ascii="Times New Roman" w:eastAsia="Times New Roman" w:hAnsi="Times New Roman" w:cs="Times New Roman"/>
@@ -3410,6 +4373,7 @@
         </w:rPr>
         <w:t>meilleurMouvement</w:t>
       </w:r>
+      <w:proofErr w:type="spellEnd"/>
       <w:r>
         <w:rPr>
           <w:rFonts w:ascii="Times New Roman" w:eastAsia="Times New Roman" w:hAnsi="Times New Roman" w:cs="Times New Roman"/>
@@ -3418,6 +4382,7 @@
         </w:rPr>
         <w:t xml:space="preserve">, ayant pour coût </w:t>
       </w:r>
+      <w:proofErr w:type="spellStart"/>
       <w:r>
         <w:rPr>
           <w:rFonts w:ascii="Times New Roman" w:eastAsia="Times New Roman" w:hAnsi="Times New Roman" w:cs="Times New Roman"/>
@@ -3427,6 +4392,7 @@
         </w:rPr>
         <w:t>coutMin</w:t>
       </w:r>
+      <w:proofErr w:type="spellEnd"/>
       <w:r>
         <w:rPr>
           <w:rFonts w:ascii="Times New Roman" w:eastAsia="Times New Roman" w:hAnsi="Times New Roman" w:cs="Times New Roman"/>
@@ -3450,7 +4416,27 @@
           <w:sz w:val="24"/>
           <w:szCs w:val="24"/>
         </w:rPr>
-        <w:t>Matrice[l][c]</w:t>
+        <w:t>Matrice[l</w:t>
+      </w:r>
+      <w:proofErr w:type="gramStart"/>
+      <w:r>
+        <w:rPr>
+          <w:rFonts w:ascii="Times New Roman" w:eastAsia="Times New Roman" w:hAnsi="Times New Roman" w:cs="Times New Roman"/>
+          <w:b/>
+          <w:sz w:val="24"/>
+          <w:szCs w:val="24"/>
+        </w:rPr>
+        <w:t>][</w:t>
+      </w:r>
+      <w:proofErr w:type="gramEnd"/>
+      <w:r>
+        <w:rPr>
+          <w:rFonts w:ascii="Times New Roman" w:eastAsia="Times New Roman" w:hAnsi="Times New Roman" w:cs="Times New Roman"/>
+          <w:b/>
+          <w:sz w:val="24"/>
+          <w:szCs w:val="24"/>
+        </w:rPr>
+        <w:t>c]</w:t>
       </w:r>
       <w:r>
         <w:rPr>
@@ -3480,7 +4466,7 @@
     </w:p>
     <w:p>
       <w:pPr>
-        <w:pStyle w:val="Paragraphedeliste"/>
+        <w:pStyle w:val="ListParagraph"/>
         <w:numPr>
           <w:ilvl w:val="1"/>
           <w:numId w:val="19"/>
@@ -3500,6 +4486,7 @@
         </w:rPr>
         <w:t xml:space="preserve">Application du </w:t>
       </w:r>
+      <w:proofErr w:type="spellStart"/>
       <w:r>
         <w:rPr>
           <w:rFonts w:ascii="Times New Roman" w:eastAsia="Times New Roman" w:hAnsi="Times New Roman" w:cs="Times New Roman"/>
@@ -3509,6 +4496,7 @@
         </w:rPr>
         <w:t>meilleurMouvement</w:t>
       </w:r>
+      <w:proofErr w:type="spellEnd"/>
       <w:r>
         <w:rPr>
           <w:rFonts w:ascii="Times New Roman" w:eastAsia="Times New Roman" w:hAnsi="Times New Roman" w:cs="Times New Roman"/>
@@ -3517,6 +4505,7 @@
         </w:rPr>
         <w:t xml:space="preserve"> à la </w:t>
       </w:r>
+      <w:proofErr w:type="spellStart"/>
       <w:r>
         <w:rPr>
           <w:rFonts w:ascii="Times New Roman" w:eastAsia="Times New Roman" w:hAnsi="Times New Roman" w:cs="Times New Roman"/>
@@ -3526,10 +4515,11 @@
         </w:rPr>
         <w:t>configTestee</w:t>
       </w:r>
+      <w:proofErr w:type="spellEnd"/>
     </w:p>
     <w:p>
       <w:pPr>
-        <w:pStyle w:val="Paragraphedeliste"/>
+        <w:pStyle w:val="ListParagraph"/>
         <w:numPr>
           <w:ilvl w:val="1"/>
           <w:numId w:val="19"/>
@@ -3541,6 +4531,7 @@
           <w:szCs w:val="24"/>
         </w:rPr>
       </w:pPr>
+      <w:proofErr w:type="spellStart"/>
       <w:r>
         <w:rPr>
           <w:rFonts w:ascii="Times New Roman" w:eastAsia="Times New Roman" w:hAnsi="Times New Roman" w:cs="Times New Roman"/>
@@ -3548,7 +4539,37 @@
           <w:sz w:val="24"/>
           <w:szCs w:val="24"/>
         </w:rPr>
-        <w:t>listeTaboue[l][c][a]</w:t>
+        <w:t>listeTaboue</w:t>
+      </w:r>
+      <w:proofErr w:type="spellEnd"/>
+      <w:r>
+        <w:rPr>
+          <w:rFonts w:ascii="Times New Roman" w:eastAsia="Times New Roman" w:hAnsi="Times New Roman" w:cs="Times New Roman"/>
+          <w:b/>
+          <w:sz w:val="24"/>
+          <w:szCs w:val="24"/>
+        </w:rPr>
+        <w:t>[l</w:t>
+      </w:r>
+      <w:proofErr w:type="gramStart"/>
+      <w:r>
+        <w:rPr>
+          <w:rFonts w:ascii="Times New Roman" w:eastAsia="Times New Roman" w:hAnsi="Times New Roman" w:cs="Times New Roman"/>
+          <w:b/>
+          <w:sz w:val="24"/>
+          <w:szCs w:val="24"/>
+        </w:rPr>
+        <w:t>][</w:t>
+      </w:r>
+      <w:proofErr w:type="gramEnd"/>
+      <w:r>
+        <w:rPr>
+          <w:rFonts w:ascii="Times New Roman" w:eastAsia="Times New Roman" w:hAnsi="Times New Roman" w:cs="Times New Roman"/>
+          <w:b/>
+          <w:sz w:val="24"/>
+          <w:szCs w:val="24"/>
+        </w:rPr>
+        <w:t>c][a]</w:t>
       </w:r>
       <w:r>
         <w:rPr>
@@ -3558,6 +4579,7 @@
         </w:rPr>
         <w:t xml:space="preserve"> = </w:t>
       </w:r>
+      <w:proofErr w:type="spellStart"/>
       <w:r>
         <w:rPr>
           <w:rFonts w:ascii="Times New Roman" w:eastAsia="Times New Roman" w:hAnsi="Times New Roman" w:cs="Times New Roman"/>
@@ -3565,7 +4587,17 @@
           <w:sz w:val="24"/>
           <w:szCs w:val="24"/>
         </w:rPr>
-        <w:t xml:space="preserve">numIteration </w:t>
+        <w:t>numIteration</w:t>
+      </w:r>
+      <w:proofErr w:type="spellEnd"/>
+      <w:r>
+        <w:rPr>
+          <w:rFonts w:ascii="Times New Roman" w:eastAsia="Times New Roman" w:hAnsi="Times New Roman" w:cs="Times New Roman"/>
+          <w:b/>
+          <w:sz w:val="24"/>
+          <w:szCs w:val="24"/>
+        </w:rPr>
+        <w:t xml:space="preserve"> </w:t>
       </w:r>
       <w:r>
         <w:rPr>
@@ -3575,6 +4607,7 @@
         </w:rPr>
         <w:t xml:space="preserve">+ </w:t>
       </w:r>
+      <w:proofErr w:type="spellStart"/>
       <w:r>
         <w:rPr>
           <w:rFonts w:ascii="Times New Roman" w:eastAsia="Times New Roman" w:hAnsi="Times New Roman" w:cs="Times New Roman"/>
@@ -3584,10 +4617,11 @@
         </w:rPr>
         <w:t>longueurListe</w:t>
       </w:r>
+      <w:proofErr w:type="spellEnd"/>
     </w:p>
     <w:p>
       <w:pPr>
-        <w:pStyle w:val="Paragraphedeliste"/>
+        <w:pStyle w:val="ListParagraph"/>
         <w:numPr>
           <w:ilvl w:val="1"/>
           <w:numId w:val="19"/>
@@ -3607,6 +4641,7 @@
         </w:rPr>
         <w:t xml:space="preserve">SI </w:t>
       </w:r>
+      <w:proofErr w:type="spellStart"/>
       <w:r>
         <w:rPr>
           <w:rFonts w:ascii="Times New Roman" w:eastAsia="Times New Roman" w:hAnsi="Times New Roman" w:cs="Times New Roman"/>
@@ -3614,7 +4649,17 @@
           <w:sz w:val="24"/>
           <w:szCs w:val="24"/>
         </w:rPr>
-        <w:t xml:space="preserve">coutMin </w:t>
+        <w:t>coutMin</w:t>
+      </w:r>
+      <w:proofErr w:type="spellEnd"/>
+      <w:r>
+        <w:rPr>
+          <w:rFonts w:ascii="Times New Roman" w:eastAsia="Times New Roman" w:hAnsi="Times New Roman" w:cs="Times New Roman"/>
+          <w:b/>
+          <w:sz w:val="24"/>
+          <w:szCs w:val="24"/>
+        </w:rPr>
+        <w:t xml:space="preserve"> </w:t>
       </w:r>
       <w:r>
         <w:rPr>
@@ -3631,12 +4676,23 @@
           <w:sz w:val="24"/>
           <w:szCs w:val="24"/>
         </w:rPr>
-        <w:t xml:space="preserve"> coutMeilleure</w:t>
-      </w:r>
+        <w:t xml:space="preserve"> </w:t>
+      </w:r>
+      <w:proofErr w:type="spellStart"/>
+      <w:r>
+        <w:rPr>
+          <w:rFonts w:ascii="Times New Roman" w:eastAsia="Times New Roman" w:hAnsi="Times New Roman" w:cs="Times New Roman"/>
+          <w:b/>
+          <w:sz w:val="24"/>
+          <w:szCs w:val="24"/>
+        </w:rPr>
+        <w:t>coutMeilleure</w:t>
+      </w:r>
+      <w:proofErr w:type="spellEnd"/>
     </w:p>
     <w:p>
       <w:pPr>
-        <w:pStyle w:val="Paragraphedeliste"/>
+        <w:pStyle w:val="ListParagraph"/>
         <w:numPr>
           <w:ilvl w:val="2"/>
           <w:numId w:val="19"/>
@@ -3648,6 +4704,7 @@
           <w:szCs w:val="24"/>
         </w:rPr>
       </w:pPr>
+      <w:proofErr w:type="spellStart"/>
       <w:r>
         <w:rPr>
           <w:rFonts w:ascii="Times New Roman" w:eastAsia="Times New Roman" w:hAnsi="Times New Roman" w:cs="Times New Roman"/>
@@ -3655,7 +4712,17 @@
           <w:sz w:val="24"/>
           <w:szCs w:val="24"/>
         </w:rPr>
-        <w:t xml:space="preserve">meilleureConfig </w:t>
+        <w:t>meilleureConfig</w:t>
+      </w:r>
+      <w:proofErr w:type="spellEnd"/>
+      <w:r>
+        <w:rPr>
+          <w:rFonts w:ascii="Times New Roman" w:eastAsia="Times New Roman" w:hAnsi="Times New Roman" w:cs="Times New Roman"/>
+          <w:b/>
+          <w:sz w:val="24"/>
+          <w:szCs w:val="24"/>
+        </w:rPr>
+        <w:t xml:space="preserve"> </w:t>
       </w:r>
       <w:r>
         <w:rPr>
@@ -3672,12 +4739,23 @@
           <w:sz w:val="24"/>
           <w:szCs w:val="24"/>
         </w:rPr>
-        <w:t xml:space="preserve"> configTestee</w:t>
-      </w:r>
+        <w:t xml:space="preserve"> </w:t>
+      </w:r>
+      <w:proofErr w:type="spellStart"/>
+      <w:r>
+        <w:rPr>
+          <w:rFonts w:ascii="Times New Roman" w:eastAsia="Times New Roman" w:hAnsi="Times New Roman" w:cs="Times New Roman"/>
+          <w:b/>
+          <w:sz w:val="24"/>
+          <w:szCs w:val="24"/>
+        </w:rPr>
+        <w:t>configTestee</w:t>
+      </w:r>
+      <w:proofErr w:type="spellEnd"/>
     </w:p>
     <w:p>
       <w:pPr>
-        <w:pStyle w:val="Paragraphedeliste"/>
+        <w:pStyle w:val="ListParagraph"/>
         <w:numPr>
           <w:ilvl w:val="2"/>
           <w:numId w:val="19"/>
@@ -3689,6 +4767,7 @@
           <w:szCs w:val="24"/>
         </w:rPr>
       </w:pPr>
+      <w:proofErr w:type="spellStart"/>
       <w:r>
         <w:rPr>
           <w:rFonts w:ascii="Times New Roman" w:eastAsia="Times New Roman" w:hAnsi="Times New Roman" w:cs="Times New Roman"/>
@@ -3696,7 +4775,17 @@
           <w:sz w:val="24"/>
           <w:szCs w:val="24"/>
         </w:rPr>
-        <w:t xml:space="preserve">coutMeilleure </w:t>
+        <w:t>coutMeilleure</w:t>
+      </w:r>
+      <w:proofErr w:type="spellEnd"/>
+      <w:r>
+        <w:rPr>
+          <w:rFonts w:ascii="Times New Roman" w:eastAsia="Times New Roman" w:hAnsi="Times New Roman" w:cs="Times New Roman"/>
+          <w:b/>
+          <w:sz w:val="24"/>
+          <w:szCs w:val="24"/>
+        </w:rPr>
+        <w:t xml:space="preserve"> </w:t>
       </w:r>
       <w:r>
         <w:rPr>
@@ -3713,12 +4802,23 @@
           <w:sz w:val="24"/>
           <w:szCs w:val="24"/>
         </w:rPr>
-        <w:t xml:space="preserve"> coutMin</w:t>
-      </w:r>
+        <w:t xml:space="preserve"> </w:t>
+      </w:r>
+      <w:proofErr w:type="spellStart"/>
+      <w:r>
+        <w:rPr>
+          <w:rFonts w:ascii="Times New Roman" w:eastAsia="Times New Roman" w:hAnsi="Times New Roman" w:cs="Times New Roman"/>
+          <w:b/>
+          <w:sz w:val="24"/>
+          <w:szCs w:val="24"/>
+        </w:rPr>
+        <w:t>coutMin</w:t>
+      </w:r>
+      <w:proofErr w:type="spellEnd"/>
     </w:p>
     <w:p>
       <w:pPr>
-        <w:pStyle w:val="Paragraphedeliste"/>
+        <w:pStyle w:val="ListParagraph"/>
         <w:numPr>
           <w:ilvl w:val="1"/>
           <w:numId w:val="19"/>
@@ -3741,7 +4841,7 @@
     </w:p>
     <w:p>
       <w:pPr>
-        <w:pStyle w:val="Paragraphedeliste"/>
+        <w:pStyle w:val="ListParagraph"/>
         <w:numPr>
           <w:ilvl w:val="1"/>
           <w:numId w:val="19"/>
@@ -3753,6 +4853,7 @@
           <w:szCs w:val="24"/>
         </w:rPr>
       </w:pPr>
+      <w:proofErr w:type="spellStart"/>
       <w:r>
         <w:rPr>
           <w:rFonts w:ascii="Times New Roman" w:eastAsia="Times New Roman" w:hAnsi="Times New Roman" w:cs="Times New Roman"/>
@@ -3760,12 +4861,22 @@
           <w:sz w:val="24"/>
           <w:szCs w:val="24"/>
         </w:rPr>
-        <w:t>numIteration++</w:t>
+        <w:t>numIteration</w:t>
+      </w:r>
+      <w:proofErr w:type="spellEnd"/>
+      <w:r>
+        <w:rPr>
+          <w:rFonts w:ascii="Times New Roman" w:eastAsia="Times New Roman" w:hAnsi="Times New Roman" w:cs="Times New Roman"/>
+          <w:b/>
+          <w:sz w:val="24"/>
+          <w:szCs w:val="24"/>
+        </w:rPr>
+        <w:t>++</w:t>
       </w:r>
     </w:p>
     <w:p>
       <w:pPr>
-        <w:pStyle w:val="Paragraphedeliste"/>
+        <w:pStyle w:val="ListParagraph"/>
         <w:numPr>
           <w:ilvl w:val="0"/>
           <w:numId w:val="19"/>
@@ -3788,7 +4899,7 @@
     </w:p>
     <w:p>
       <w:pPr>
-        <w:pStyle w:val="Paragraphedeliste"/>
+        <w:pStyle w:val="ListParagraph"/>
         <w:numPr>
           <w:ilvl w:val="0"/>
           <w:numId w:val="19"/>
@@ -3808,6 +4919,7 @@
         </w:rPr>
         <w:t xml:space="preserve">RETOURNER </w:t>
       </w:r>
+      <w:proofErr w:type="spellStart"/>
       <w:r>
         <w:rPr>
           <w:rFonts w:ascii="Times New Roman" w:eastAsia="Times New Roman" w:hAnsi="Times New Roman" w:cs="Times New Roman"/>
@@ -3817,10 +4929,11 @@
         </w:rPr>
         <w:t>meilleureConfig</w:t>
       </w:r>
+      <w:proofErr w:type="spellEnd"/>
     </w:p>
     <w:p>
       <w:pPr>
-        <w:pStyle w:val="Titre1"/>
+        <w:pStyle w:val="Heading1"/>
         <w:jc w:val="both"/>
         <w:rPr>
           <w:rFonts w:ascii="Times New Roman" w:hAnsi="Times New Roman" w:cs="Times New Roman"/>
@@ -3830,12 +4943,13 @@
         <w:rPr>
           <w:rFonts w:ascii="Times New Roman" w:hAnsi="Times New Roman" w:cs="Times New Roman"/>
         </w:rPr>
+        <w:lastRenderedPageBreak/>
         <w:t>IV – Résultats expérimentaux</w:t>
       </w:r>
     </w:p>
     <w:p>
       <w:pPr>
-        <w:pStyle w:val="Titre2"/>
+        <w:pStyle w:val="Heading2"/>
         <w:jc w:val="both"/>
         <w:rPr>
           <w:rFonts w:ascii="Times New Roman" w:hAnsi="Times New Roman" w:cs="Times New Roman"/>
@@ -3864,12 +4978,40 @@
           <w:sz w:val="24"/>
           <w:szCs w:val="24"/>
         </w:rPr>
-        <w:t>Les données utilisées à des fins de test sont constituées de 7 exemplaires, chacun correspondant à un couple (v,k) différent. Les cas traités par la suite sont les suivants :</w:t>
+        <w:t>Les données utilisées à des fins de test sont constituées de 7 exemplaires, chacun correspondant à un couple (</w:t>
+      </w:r>
+      <w:proofErr w:type="spellStart"/>
+      <w:r>
+        <w:rPr>
+          <w:rFonts w:ascii="Times New Roman" w:hAnsi="Times New Roman" w:cs="Times New Roman"/>
+          <w:sz w:val="24"/>
+          <w:szCs w:val="24"/>
+        </w:rPr>
+        <w:t>v</w:t>
+      </w:r>
+      <w:proofErr w:type="gramStart"/>
+      <w:r>
+        <w:rPr>
+          <w:rFonts w:ascii="Times New Roman" w:hAnsi="Times New Roman" w:cs="Times New Roman"/>
+          <w:sz w:val="24"/>
+          <w:szCs w:val="24"/>
+        </w:rPr>
+        <w:t>,k</w:t>
+      </w:r>
+      <w:proofErr w:type="spellEnd"/>
+      <w:proofErr w:type="gramEnd"/>
+      <w:r>
+        <w:rPr>
+          <w:rFonts w:ascii="Times New Roman" w:hAnsi="Times New Roman" w:cs="Times New Roman"/>
+          <w:sz w:val="24"/>
+          <w:szCs w:val="24"/>
+        </w:rPr>
+        <w:t>) différent. Les cas traités par la suite sont les suivants :</w:t>
       </w:r>
     </w:p>
     <w:p>
       <w:pPr>
-        <w:pStyle w:val="Paragraphedeliste"/>
+        <w:pStyle w:val="ListParagraph"/>
         <w:numPr>
           <w:ilvl w:val="0"/>
           <w:numId w:val="7"/>
@@ -3892,7 +5034,7 @@
     </w:p>
     <w:p>
       <w:pPr>
-        <w:pStyle w:val="Paragraphedeliste"/>
+        <w:pStyle w:val="ListParagraph"/>
         <w:numPr>
           <w:ilvl w:val="0"/>
           <w:numId w:val="7"/>
@@ -3915,7 +5057,7 @@
     </w:p>
     <w:p>
       <w:pPr>
-        <w:pStyle w:val="Paragraphedeliste"/>
+        <w:pStyle w:val="ListParagraph"/>
         <w:numPr>
           <w:ilvl w:val="0"/>
           <w:numId w:val="7"/>
@@ -3938,7 +5080,7 @@
     </w:p>
     <w:p>
       <w:pPr>
-        <w:pStyle w:val="Paragraphedeliste"/>
+        <w:pStyle w:val="ListParagraph"/>
         <w:numPr>
           <w:ilvl w:val="0"/>
           <w:numId w:val="7"/>
@@ -3961,7 +5103,7 @@
     </w:p>
     <w:p>
       <w:pPr>
-        <w:pStyle w:val="Paragraphedeliste"/>
+        <w:pStyle w:val="ListParagraph"/>
         <w:numPr>
           <w:ilvl w:val="0"/>
           <w:numId w:val="7"/>
@@ -3984,7 +5126,7 @@
     </w:p>
     <w:p>
       <w:pPr>
-        <w:pStyle w:val="Paragraphedeliste"/>
+        <w:pStyle w:val="ListParagraph"/>
         <w:numPr>
           <w:ilvl w:val="0"/>
           <w:numId w:val="7"/>
@@ -4007,7 +5149,7 @@
     </w:p>
     <w:p>
       <w:pPr>
-        <w:pStyle w:val="Paragraphedeliste"/>
+        <w:pStyle w:val="ListParagraph"/>
         <w:numPr>
           <w:ilvl w:val="0"/>
           <w:numId w:val="7"/>
@@ -4030,7 +5172,7 @@
     </w:p>
     <w:p>
       <w:pPr>
-        <w:pStyle w:val="Titre2"/>
+        <w:pStyle w:val="Heading2"/>
         <w:rPr>
           <w:rFonts w:ascii="Times New Roman" w:hAnsi="Times New Roman" w:cs="Times New Roman"/>
         </w:rPr>
@@ -4064,7 +5206,25 @@
           <w:sz w:val="24"/>
           <w:szCs w:val="24"/>
         </w:rPr>
-        <w:t>Coefficient trouvé par dfmax : 5.40</w:t>
+        <w:t xml:space="preserve">Coefficient trouvé par </w:t>
+      </w:r>
+      <w:proofErr w:type="spellStart"/>
+      <w:r>
+        <w:rPr>
+          <w:rFonts w:ascii="Times New Roman" w:hAnsi="Times New Roman" w:cs="Times New Roman"/>
+          <w:sz w:val="24"/>
+          <w:szCs w:val="24"/>
+        </w:rPr>
+        <w:t>dfmax</w:t>
+      </w:r>
+      <w:proofErr w:type="spellEnd"/>
+      <w:r>
+        <w:rPr>
+          <w:rFonts w:ascii="Times New Roman" w:hAnsi="Times New Roman" w:cs="Times New Roman"/>
+          <w:sz w:val="24"/>
+          <w:szCs w:val="24"/>
+        </w:rPr>
+        <w:t> : 5.40</w:t>
       </w:r>
     </w:p>
     <w:p>
@@ -4249,8 +5409,18 @@
                 <w:sz w:val="24"/>
                 <w:szCs w:val="24"/>
               </w:rPr>
-              <w:t>7.7 GiB</w:t>
-            </w:r>
+              <w:t xml:space="preserve">7.7 </w:t>
+            </w:r>
+            <w:proofErr w:type="spellStart"/>
+            <w:r>
+              <w:rPr>
+                <w:rFonts w:ascii="Times New Roman" w:hAnsi="Times New Roman" w:cs="Times New Roman"/>
+                <w:sz w:val="24"/>
+                <w:szCs w:val="24"/>
+              </w:rPr>
+              <w:t>GiB</w:t>
+            </w:r>
+            <w:proofErr w:type="spellEnd"/>
           </w:p>
         </w:tc>
       </w:tr>
@@ -4322,7 +5492,27 @@
                 <w:szCs w:val="24"/>
                 <w:lang w:val="en-US"/>
               </w:rPr>
-              <w:t>Intel® CoreTM i7-3610QM CPU @ 2.30GHz × 8</w:t>
+              <w:t xml:space="preserve">Intel® </w:t>
+            </w:r>
+            <w:proofErr w:type="spellStart"/>
+            <w:r>
+              <w:rPr>
+                <w:rFonts w:ascii="Times New Roman" w:hAnsi="Times New Roman" w:cs="Times New Roman"/>
+                <w:sz w:val="24"/>
+                <w:szCs w:val="24"/>
+                <w:lang w:val="en-US"/>
+              </w:rPr>
+              <w:t>CoreTM</w:t>
+            </w:r>
+            <w:proofErr w:type="spellEnd"/>
+            <w:r>
+              <w:rPr>
+                <w:rFonts w:ascii="Times New Roman" w:hAnsi="Times New Roman" w:cs="Times New Roman"/>
+                <w:sz w:val="24"/>
+                <w:szCs w:val="24"/>
+                <w:lang w:val="en-US"/>
+              </w:rPr>
+              <w:t xml:space="preserve"> i7-3610QM CPU @ 2.30GHz × 8</w:t>
             </w:r>
           </w:p>
         </w:tc>
@@ -4341,7 +5531,7 @@
     </w:p>
     <w:p>
       <w:pPr>
-        <w:pStyle w:val="Titre2"/>
+        <w:pStyle w:val="Heading2"/>
         <w:jc w:val="both"/>
         <w:rPr>
           <w:rFonts w:ascii="Times New Roman" w:hAnsi="Times New Roman" w:cs="Times New Roman"/>
@@ -4454,7 +5644,7 @@
     </w:p>
     <w:tbl>
       <w:tblPr>
-        <w:tblStyle w:val="Grilledutableau"/>
+        <w:tblStyle w:val="TableGrid"/>
         <w:tblW w:w="0" w:type="auto"/>
         <w:jc w:val="center"/>
         <w:tblLook w:val="04A0" w:firstRow="1" w:lastRow="0" w:firstColumn="1" w:lastColumn="0" w:noHBand="0" w:noVBand="1"/>
@@ -4490,6 +5680,7 @@
                 <w:sz w:val="24"/>
                 <w:szCs w:val="24"/>
               </w:rPr>
+              <w:lastRenderedPageBreak/>
               <w:t>v</w:t>
             </w:r>
           </w:p>
@@ -5099,7 +6290,7 @@
     </w:p>
     <w:p>
       <w:pPr>
-        <w:pStyle w:val="Titre2"/>
+        <w:pStyle w:val="Heading2"/>
         <w:jc w:val="both"/>
         <w:rPr>
           <w:rFonts w:ascii="Times New Roman" w:hAnsi="Times New Roman" w:cs="Times New Roman"/>
@@ -5226,7 +6417,7 @@
       <w:tblGrid>
         <w:gridCol w:w="460"/>
         <w:gridCol w:w="460"/>
-        <w:gridCol w:w="470"/>
+        <w:gridCol w:w="508"/>
         <w:gridCol w:w="757"/>
         <w:gridCol w:w="822"/>
         <w:gridCol w:w="822"/>
@@ -5666,6 +6857,7 @@
                 <w:lang w:eastAsia="fr-FR"/>
               </w:rPr>
             </w:pPr>
+            <w:proofErr w:type="spellStart"/>
             <w:r>
               <w:rPr>
                 <w:rFonts w:ascii="Liberation Sans" w:eastAsia="Times New Roman" w:hAnsi="Liberation Sans" w:cs="Times New Roman"/>
@@ -5676,6 +6868,7 @@
               </w:rPr>
               <w:t>Moy</w:t>
             </w:r>
+            <w:proofErr w:type="spellEnd"/>
           </w:p>
         </w:tc>
         <w:tc>
@@ -5780,6 +6973,7 @@
                 <w:lang w:eastAsia="fr-FR"/>
               </w:rPr>
             </w:pPr>
+            <w:proofErr w:type="spellStart"/>
             <w:r>
               <w:rPr>
                 <w:rFonts w:ascii="Liberation Sans" w:eastAsia="Times New Roman" w:hAnsi="Liberation Sans" w:cs="Times New Roman"/>
@@ -5790,6 +6984,7 @@
               </w:rPr>
               <w:t>Moy</w:t>
             </w:r>
+            <w:proofErr w:type="spellEnd"/>
           </w:p>
         </w:tc>
         <w:tc>
@@ -5894,6 +7089,7 @@
                 <w:lang w:eastAsia="fr-FR"/>
               </w:rPr>
             </w:pPr>
+            <w:proofErr w:type="spellStart"/>
             <w:r>
               <w:rPr>
                 <w:rFonts w:ascii="Liberation Sans" w:eastAsia="Times New Roman" w:hAnsi="Liberation Sans" w:cs="Times New Roman"/>
@@ -5904,6 +7100,7 @@
               </w:rPr>
               <w:t>Moy</w:t>
             </w:r>
+            <w:proofErr w:type="spellEnd"/>
           </w:p>
         </w:tc>
         <w:tc>
@@ -8856,6 +10053,23 @@
     </w:p>
     <w:p>
       <w:pPr>
+        <w:rPr>
+          <w:rFonts w:ascii="Times New Roman" w:hAnsi="Times New Roman" w:cs="Times New Roman"/>
+          <w:sz w:val="24"/>
+          <w:szCs w:val="24"/>
+        </w:rPr>
+      </w:pPr>
+      <w:r>
+        <w:rPr>
+          <w:rFonts w:ascii="Times New Roman" w:hAnsi="Times New Roman" w:cs="Times New Roman"/>
+          <w:sz w:val="24"/>
+          <w:szCs w:val="24"/>
+        </w:rPr>
+        <w:br w:type="page"/>
+      </w:r>
+    </w:p>
+    <w:p>
+      <w:pPr>
         <w:ind w:firstLine="708"/>
         <w:jc w:val="both"/>
         <w:rPr>
@@ -8864,12 +10078,15 @@
           <w:szCs w:val="24"/>
         </w:rPr>
       </w:pPr>
-      <w:r>
-        <w:rPr>
-          <w:rFonts w:ascii="Times New Roman" w:hAnsi="Times New Roman" w:cs="Times New Roman"/>
-          <w:sz w:val="24"/>
-          <w:szCs w:val="24"/>
-        </w:rPr>
+      <w:bookmarkStart w:id="0" w:name="_GoBack"/>
+      <w:bookmarkEnd w:id="0"/>
+      <w:r>
+        <w:rPr>
+          <w:rFonts w:ascii="Times New Roman" w:hAnsi="Times New Roman" w:cs="Times New Roman"/>
+          <w:sz w:val="24"/>
+          <w:szCs w:val="24"/>
+        </w:rPr>
+        <w:lastRenderedPageBreak/>
         <w:t>Par ailleurs, on livre le profil de la courbe de l’évolution du coût en fonction du nombre d’itérations effectuées. La courbe ci-dessous reflète donc le profil d’exécution du programme pour l’exemple v=8, k=15 :</w:t>
       </w:r>
     </w:p>
@@ -8885,7 +10102,7 @@
       <w:r>
         <w:rPr>
           <w:noProof/>
-          <w:lang w:eastAsia="fr-FR"/>
+          <w:lang w:val="en-US"/>
         </w:rPr>
         <w:drawing>
           <wp:inline distT="0" distB="0" distL="0" distR="0" wp14:anchorId="719134B2" wp14:editId="6A9F82DA">
@@ -8904,7 +10121,7 @@
     </w:p>
     <w:p>
       <w:pPr>
-        <w:pStyle w:val="Titre2"/>
+        <w:pStyle w:val="Heading2"/>
         <w:jc w:val="both"/>
         <w:rPr>
           <w:rFonts w:ascii="Times New Roman" w:hAnsi="Times New Roman" w:cs="Times New Roman"/>
@@ -8939,17 +10156,7 @@
           <w:sz w:val="24"/>
           <w:szCs w:val="24"/>
         </w:rPr>
-        <w:t>Tous les résultats obtenus révèlent de meilleures performances que ceux de l’algorithme de recuit simulé. Par ailleurs, alors que la conception du recuit simulé donnait lieu à des temps d’exécution variables, la présente implémentation de l’algorithme tabou garantit l’obtention de résultats en une minute maximum. Le recuit simulé était certes plus rapide en général, ce q</w:t>
-      </w:r>
-      <w:bookmarkStart w:id="0" w:name="_GoBack"/>
-      <w:bookmarkEnd w:id="0"/>
-      <w:r>
-        <w:rPr>
-          <w:rFonts w:ascii="Times New Roman" w:hAnsi="Times New Roman" w:cs="Times New Roman"/>
-          <w:sz w:val="24"/>
-          <w:szCs w:val="24"/>
-        </w:rPr>
-        <w:t>ui peut laisser à penser que la comparaison des résultats est légèrement biaisée. Cependant, il paraît plus pertinent de commencer à parler de temps de calcul plutôt</w:t>
+        <w:t>Tous les résultats obtenus révèlent de meilleures performances que ceux de l’algorithme de recuit simulé. Par ailleurs, alors que la conception du recuit simulé donnait lieu à des temps d’exécution variables, la présente implémentation de l’algorithme tabou garantit l’obtention de résultats en une minute maximum. Le recuit simulé était certes plus rapide en général, ce qui peut laisser à penser que la comparaison des résultats est légèrement biaisée. Cependant, il paraît plus pertinent de commencer à parler de temps de calcul plutôt</w:t>
       </w:r>
       <w:r>
         <w:rPr>
@@ -9005,7 +10212,7 @@
     </w:p>
     <w:p>
       <w:pPr>
-        <w:pStyle w:val="Titre1"/>
+        <w:pStyle w:val="Heading1"/>
         <w:jc w:val="both"/>
         <w:rPr>
           <w:rFonts w:ascii="Times New Roman" w:hAnsi="Times New Roman" w:cs="Times New Roman"/>
@@ -9020,7 +10227,7 @@
     </w:p>
     <w:p>
       <w:pPr>
-        <w:pStyle w:val="Titre2"/>
+        <w:pStyle w:val="Heading2"/>
         <w:jc w:val="both"/>
         <w:rPr>
           <w:rFonts w:ascii="Times New Roman" w:hAnsi="Times New Roman" w:cs="Times New Roman"/>
@@ -9084,7 +10291,16 @@
           <w:sz w:val="24"/>
           <w:szCs w:val="24"/>
         </w:rPr>
-        <w:t xml:space="preserve"> En pratique, on a choisi de fixer K à 9 secondes, et K’ à 1 seconde. Cela signifie qu’au début de l’algorithme, la phase taboue classique s’exécutera pendant 9 secondes, avant de laisser sa place à 1 seconde de diversification. Ce cycle s’exécutera alors au maximum 6 fois, étant donné que le temps de calcul maximum autorisé est d’une minute.</w:t>
+        <w:t xml:space="preserve"> En pratique, on a choisi de fixer K à 9 secondes, et K’ à 1 seconde. Cela signifie qu’au début de l’algorithme, la phase taboue classique s’exécutera pendant 9 </w:t>
+      </w:r>
+      <w:r>
+        <w:rPr>
+          <w:rFonts w:ascii="Times New Roman" w:hAnsi="Times New Roman" w:cs="Times New Roman"/>
+          <w:sz w:val="24"/>
+          <w:szCs w:val="24"/>
+        </w:rPr>
+        <w:lastRenderedPageBreak/>
+        <w:t>secondes, avant de laisser sa place à 1 seconde de diversification. Ce cycle s’exécutera alors au maximum 6 fois, étant donné que le temps de calcul maximum autorisé est d’une minute.</w:t>
       </w:r>
     </w:p>
     <w:p>
@@ -9124,6 +10340,7 @@
         </w:rPr>
         <w:t xml:space="preserve">Plus concrètement, la phase de diversification fait intervenir trois tableaux de mémoire à long terme concernant la présence de chaque symbole, leur dernière présence, ainsi que leur fréquence d’apparition. La fonction </w:t>
       </w:r>
+      <w:proofErr w:type="spellStart"/>
       <w:r>
         <w:rPr>
           <w:rFonts w:ascii="Times New Roman" w:hAnsi="Times New Roman" w:cs="Times New Roman"/>
@@ -9133,6 +10350,7 @@
         </w:rPr>
         <w:t>choixDiversification</w:t>
       </w:r>
+      <w:proofErr w:type="spellEnd"/>
       <w:r>
         <w:rPr>
           <w:rFonts w:ascii="Times New Roman" w:hAnsi="Times New Roman" w:cs="Times New Roman"/>
@@ -9195,21 +10413,59 @@
           <w:szCs w:val="24"/>
         </w:rPr>
       </w:pPr>
-      <w:r>
-        <w:rPr>
-          <w:rFonts w:ascii="Times New Roman" w:hAnsi="Times New Roman" w:cs="Times New Roman"/>
-          <w:sz w:val="24"/>
-          <w:szCs w:val="24"/>
-        </w:rPr>
-        <w:t>δ’(a,b) = δ</w:t>
-      </w:r>
-      <w:r>
-        <w:rPr>
-          <w:rFonts w:ascii="Times New Roman" w:hAnsi="Times New Roman" w:cs="Times New Roman"/>
-          <w:sz w:val="24"/>
-          <w:szCs w:val="24"/>
-        </w:rPr>
-        <w:t>(a,b) + h</w:t>
+      <w:proofErr w:type="gramStart"/>
+      <w:r>
+        <w:rPr>
+          <w:rFonts w:ascii="Times New Roman" w:hAnsi="Times New Roman" w:cs="Times New Roman"/>
+          <w:sz w:val="24"/>
+          <w:szCs w:val="24"/>
+        </w:rPr>
+        <w:t>δ’(</w:t>
+      </w:r>
+      <w:proofErr w:type="spellStart"/>
+      <w:proofErr w:type="gramEnd"/>
+      <w:r>
+        <w:rPr>
+          <w:rFonts w:ascii="Times New Roman" w:hAnsi="Times New Roman" w:cs="Times New Roman"/>
+          <w:sz w:val="24"/>
+          <w:szCs w:val="24"/>
+        </w:rPr>
+        <w:t>a,b</w:t>
+      </w:r>
+      <w:proofErr w:type="spellEnd"/>
+      <w:r>
+        <w:rPr>
+          <w:rFonts w:ascii="Times New Roman" w:hAnsi="Times New Roman" w:cs="Times New Roman"/>
+          <w:sz w:val="24"/>
+          <w:szCs w:val="24"/>
+        </w:rPr>
+        <w:t>) = δ</w:t>
+      </w:r>
+      <w:r>
+        <w:rPr>
+          <w:rFonts w:ascii="Times New Roman" w:hAnsi="Times New Roman" w:cs="Times New Roman"/>
+          <w:sz w:val="24"/>
+          <w:szCs w:val="24"/>
+        </w:rPr>
+        <w:t>(</w:t>
+      </w:r>
+      <w:proofErr w:type="spellStart"/>
+      <w:r>
+        <w:rPr>
+          <w:rFonts w:ascii="Times New Roman" w:hAnsi="Times New Roman" w:cs="Times New Roman"/>
+          <w:sz w:val="24"/>
+          <w:szCs w:val="24"/>
+        </w:rPr>
+        <w:t>a,b</w:t>
+      </w:r>
+      <w:proofErr w:type="spellEnd"/>
+      <w:r>
+        <w:rPr>
+          <w:rFonts w:ascii="Times New Roman" w:hAnsi="Times New Roman" w:cs="Times New Roman"/>
+          <w:sz w:val="24"/>
+          <w:szCs w:val="24"/>
+        </w:rPr>
+        <w:t>) + h</w:t>
       </w:r>
       <w:r>
         <w:rPr>
@@ -9254,7 +10510,7 @@
     </w:p>
     <w:p>
       <w:pPr>
-        <w:pStyle w:val="Titre2"/>
+        <w:pStyle w:val="Heading2"/>
         <w:jc w:val="both"/>
         <w:rPr>
           <w:rFonts w:ascii="Times New Roman" w:hAnsi="Times New Roman" w:cs="Times New Roman"/>
@@ -9316,7 +10572,7 @@
       <w:tblGrid>
         <w:gridCol w:w="480"/>
         <w:gridCol w:w="480"/>
-        <w:gridCol w:w="480"/>
+        <w:gridCol w:w="508"/>
         <w:gridCol w:w="757"/>
         <w:gridCol w:w="822"/>
         <w:gridCol w:w="822"/>
@@ -9717,6 +10973,7 @@
                 <w:lang w:eastAsia="fr-FR"/>
               </w:rPr>
             </w:pPr>
+            <w:proofErr w:type="spellStart"/>
             <w:r>
               <w:rPr>
                 <w:rFonts w:ascii="Liberation Sans" w:eastAsia="Times New Roman" w:hAnsi="Liberation Sans" w:cs="Times New Roman"/>
@@ -9727,6 +10984,7 @@
               </w:rPr>
               <w:t>Moy</w:t>
             </w:r>
+            <w:proofErr w:type="spellEnd"/>
           </w:p>
         </w:tc>
         <w:tc>
@@ -9831,6 +11089,7 @@
                 <w:lang w:eastAsia="fr-FR"/>
               </w:rPr>
             </w:pPr>
+            <w:proofErr w:type="spellStart"/>
             <w:r>
               <w:rPr>
                 <w:rFonts w:ascii="Liberation Sans" w:eastAsia="Times New Roman" w:hAnsi="Liberation Sans" w:cs="Times New Roman"/>
@@ -9841,6 +11100,7 @@
               </w:rPr>
               <w:t>Moy</w:t>
             </w:r>
+            <w:proofErr w:type="spellEnd"/>
           </w:p>
         </w:tc>
         <w:tc>
@@ -9945,6 +11205,7 @@
                 <w:lang w:eastAsia="fr-FR"/>
               </w:rPr>
             </w:pPr>
+            <w:proofErr w:type="spellStart"/>
             <w:r>
               <w:rPr>
                 <w:rFonts w:ascii="Liberation Sans" w:eastAsia="Times New Roman" w:hAnsi="Liberation Sans" w:cs="Times New Roman"/>
@@ -9955,6 +11216,7 @@
               </w:rPr>
               <w:t>Moy</w:t>
             </w:r>
+            <w:proofErr w:type="spellEnd"/>
           </w:p>
         </w:tc>
         <w:tc>
@@ -12970,10 +14232,11 @@
         <w:docPartUnique/>
       </w:docPartObj>
     </w:sdtPr>
+    <w:sdtEndPr/>
     <w:sdtContent>
       <w:p>
         <w:pPr>
-          <w:pStyle w:val="Pieddepage"/>
+          <w:pStyle w:val="Footer"/>
           <w:jc w:val="right"/>
         </w:pPr>
         <w:r>
@@ -12999,7 +14262,7 @@
   </w:sdt>
   <w:p>
     <w:pPr>
-      <w:pStyle w:val="Pieddepage"/>
+      <w:pStyle w:val="Footer"/>
     </w:pPr>
   </w:p>
 </w:ftr>
@@ -15267,11 +16530,11 @@
     <w:name w:val="Normal"/>
     <w:qFormat/>
   </w:style>
-  <w:style w:type="paragraph" w:styleId="Titre1">
+  <w:style w:type="paragraph" w:styleId="Heading1">
     <w:name w:val="heading 1"/>
     <w:basedOn w:val="Normal"/>
     <w:next w:val="Normal"/>
-    <w:link w:val="Titre1Car"/>
+    <w:link w:val="Heading1Char"/>
     <w:uiPriority w:val="9"/>
     <w:qFormat/>
     <w:rsid w:val="00ED0768"/>
@@ -15290,11 +16553,11 @@
       <w:szCs w:val="28"/>
     </w:rPr>
   </w:style>
-  <w:style w:type="paragraph" w:styleId="Titre2">
+  <w:style w:type="paragraph" w:styleId="Heading2">
     <w:name w:val="heading 2"/>
     <w:basedOn w:val="Normal"/>
     <w:next w:val="Normal"/>
-    <w:link w:val="Titre2Car"/>
+    <w:link w:val="Heading2Char"/>
     <w:uiPriority w:val="9"/>
     <w:unhideWhenUsed/>
     <w:qFormat/>
@@ -15314,11 +16577,11 @@
       <w:szCs w:val="26"/>
     </w:rPr>
   </w:style>
-  <w:style w:type="paragraph" w:styleId="Titre3">
+  <w:style w:type="paragraph" w:styleId="Heading3">
     <w:name w:val="heading 3"/>
     <w:basedOn w:val="Normal"/>
     <w:next w:val="Normal"/>
-    <w:link w:val="Titre3Car"/>
+    <w:link w:val="Heading3Char"/>
     <w:uiPriority w:val="9"/>
     <w:unhideWhenUsed/>
     <w:qFormat/>
@@ -15336,13 +16599,13 @@
       <w:color w:val="4F81BD" w:themeColor="accent1"/>
     </w:rPr>
   </w:style>
-  <w:style w:type="character" w:default="1" w:styleId="Policepardfaut">
+  <w:style w:type="character" w:default="1" w:styleId="DefaultParagraphFont">
     <w:name w:val="Default Paragraph Font"/>
     <w:uiPriority w:val="1"/>
     <w:semiHidden/>
     <w:unhideWhenUsed/>
   </w:style>
-  <w:style w:type="table" w:default="1" w:styleId="TableauNormal">
+  <w:style w:type="table" w:default="1" w:styleId="TableNormal">
     <w:name w:val="Normal Table"/>
     <w:uiPriority w:val="99"/>
     <w:semiHidden/>
@@ -15357,17 +16620,17 @@
       </w:tblCellMar>
     </w:tblPr>
   </w:style>
-  <w:style w:type="numbering" w:default="1" w:styleId="Aucuneliste">
+  <w:style w:type="numbering" w:default="1" w:styleId="NoList">
     <w:name w:val="No List"/>
     <w:uiPriority w:val="99"/>
     <w:semiHidden/>
     <w:unhideWhenUsed/>
   </w:style>
-  <w:style w:type="paragraph" w:styleId="Titre">
+  <w:style w:type="paragraph" w:styleId="Title">
     <w:name w:val="Title"/>
     <w:basedOn w:val="Normal"/>
     <w:next w:val="Normal"/>
-    <w:link w:val="TitreCar"/>
+    <w:link w:val="TitleChar"/>
     <w:uiPriority w:val="10"/>
     <w:qFormat/>
     <w:rsid w:val="00ED0768"/>
@@ -15387,10 +16650,10 @@
       <w:szCs w:val="52"/>
     </w:rPr>
   </w:style>
-  <w:style w:type="character" w:customStyle="1" w:styleId="TitreCar">
-    <w:name w:val="Titre Car"/>
-    <w:basedOn w:val="Policepardfaut"/>
-    <w:link w:val="Titre"/>
+  <w:style w:type="character" w:customStyle="1" w:styleId="TitleChar">
+    <w:name w:val="Title Char"/>
+    <w:basedOn w:val="DefaultParagraphFont"/>
+    <w:link w:val="Title"/>
     <w:uiPriority w:val="10"/>
     <w:rsid w:val="00ED0768"/>
     <w:rPr>
@@ -15402,10 +16665,10 @@
       <w:szCs w:val="52"/>
     </w:rPr>
   </w:style>
-  <w:style w:type="character" w:customStyle="1" w:styleId="Titre1Car">
-    <w:name w:val="Titre 1 Car"/>
-    <w:basedOn w:val="Policepardfaut"/>
-    <w:link w:val="Titre1"/>
+  <w:style w:type="character" w:customStyle="1" w:styleId="Heading1Char">
+    <w:name w:val="Heading 1 Char"/>
+    <w:basedOn w:val="DefaultParagraphFont"/>
+    <w:link w:val="Heading1"/>
     <w:uiPriority w:val="9"/>
     <w:rsid w:val="00ED0768"/>
     <w:rPr>
@@ -15417,10 +16680,10 @@
       <w:szCs w:val="28"/>
     </w:rPr>
   </w:style>
-  <w:style w:type="character" w:customStyle="1" w:styleId="Titre2Car">
-    <w:name w:val="Titre 2 Car"/>
-    <w:basedOn w:val="Policepardfaut"/>
-    <w:link w:val="Titre2"/>
+  <w:style w:type="character" w:customStyle="1" w:styleId="Heading2Char">
+    <w:name w:val="Heading 2 Char"/>
+    <w:basedOn w:val="DefaultParagraphFont"/>
+    <w:link w:val="Heading2"/>
     <w:uiPriority w:val="9"/>
     <w:rsid w:val="00B45FC0"/>
     <w:rPr>
@@ -15432,10 +16695,10 @@
       <w:szCs w:val="26"/>
     </w:rPr>
   </w:style>
-  <w:style w:type="character" w:customStyle="1" w:styleId="Titre3Car">
-    <w:name w:val="Titre 3 Car"/>
-    <w:basedOn w:val="Policepardfaut"/>
-    <w:link w:val="Titre3"/>
+  <w:style w:type="character" w:customStyle="1" w:styleId="Heading3Char">
+    <w:name w:val="Heading 3 Char"/>
+    <w:basedOn w:val="DefaultParagraphFont"/>
+    <w:link w:val="Heading3"/>
     <w:uiPriority w:val="9"/>
     <w:rsid w:val="0084613E"/>
     <w:rPr>
@@ -15445,9 +16708,9 @@
       <w:color w:val="4F81BD" w:themeColor="accent1"/>
     </w:rPr>
   </w:style>
-  <w:style w:type="table" w:styleId="Grilledutableau">
+  <w:style w:type="table" w:styleId="TableGrid">
     <w:name w:val="Table Grid"/>
-    <w:basedOn w:val="TableauNormal"/>
+    <w:basedOn w:val="TableNormal"/>
     <w:uiPriority w:val="59"/>
     <w:rsid w:val="00023F0D"/>
     <w:pPr>
@@ -15471,9 +16734,9 @@
       </w:tblCellMar>
     </w:tblPr>
   </w:style>
-  <w:style w:type="character" w:styleId="Textedelespacerserv">
+  <w:style w:type="character" w:styleId="PlaceholderText">
     <w:name w:val="Placeholder Text"/>
-    <w:basedOn w:val="Policepardfaut"/>
+    <w:basedOn w:val="DefaultParagraphFont"/>
     <w:uiPriority w:val="99"/>
     <w:semiHidden/>
     <w:rsid w:val="00430D13"/>
@@ -15481,10 +16744,10 @@
       <w:color w:val="808080"/>
     </w:rPr>
   </w:style>
-  <w:style w:type="paragraph" w:styleId="Textedebulles">
+  <w:style w:type="paragraph" w:styleId="BalloonText">
     <w:name w:val="Balloon Text"/>
     <w:basedOn w:val="Normal"/>
-    <w:link w:val="TextedebullesCar"/>
+    <w:link w:val="BalloonTextChar"/>
     <w:uiPriority w:val="99"/>
     <w:semiHidden/>
     <w:unhideWhenUsed/>
@@ -15498,10 +16761,10 @@
       <w:szCs w:val="16"/>
     </w:rPr>
   </w:style>
-  <w:style w:type="character" w:customStyle="1" w:styleId="TextedebullesCar">
-    <w:name w:val="Texte de bulles Car"/>
-    <w:basedOn w:val="Policepardfaut"/>
-    <w:link w:val="Textedebulles"/>
+  <w:style w:type="character" w:customStyle="1" w:styleId="BalloonTextChar">
+    <w:name w:val="Balloon Text Char"/>
+    <w:basedOn w:val="DefaultParagraphFont"/>
+    <w:link w:val="BalloonText"/>
     <w:uiPriority w:val="99"/>
     <w:semiHidden/>
     <w:rsid w:val="00430D13"/>
@@ -15511,7 +16774,7 @@
       <w:szCs w:val="16"/>
     </w:rPr>
   </w:style>
-  <w:style w:type="paragraph" w:styleId="Paragraphedeliste">
+  <w:style w:type="paragraph" w:styleId="ListParagraph">
     <w:name w:val="List Paragraph"/>
     <w:basedOn w:val="Normal"/>
     <w:qFormat/>
@@ -15521,10 +16784,10 @@
       <w:contextualSpacing/>
     </w:pPr>
   </w:style>
-  <w:style w:type="paragraph" w:styleId="En-tte">
+  <w:style w:type="paragraph" w:styleId="Header">
     <w:name w:val="header"/>
     <w:basedOn w:val="Normal"/>
-    <w:link w:val="En-tteCar"/>
+    <w:link w:val="HeaderChar"/>
     <w:uiPriority w:val="99"/>
     <w:unhideWhenUsed/>
     <w:rsid w:val="00356F03"/>
@@ -15536,17 +16799,17 @@
       <w:spacing w:after="0" w:line="240" w:lineRule="auto"/>
     </w:pPr>
   </w:style>
-  <w:style w:type="character" w:customStyle="1" w:styleId="En-tteCar">
-    <w:name w:val="En-tête Car"/>
-    <w:basedOn w:val="Policepardfaut"/>
-    <w:link w:val="En-tte"/>
+  <w:style w:type="character" w:customStyle="1" w:styleId="HeaderChar">
+    <w:name w:val="Header Char"/>
+    <w:basedOn w:val="DefaultParagraphFont"/>
+    <w:link w:val="Header"/>
     <w:uiPriority w:val="99"/>
     <w:rsid w:val="00356F03"/>
   </w:style>
-  <w:style w:type="paragraph" w:styleId="Pieddepage">
+  <w:style w:type="paragraph" w:styleId="Footer">
     <w:name w:val="footer"/>
     <w:basedOn w:val="Normal"/>
-    <w:link w:val="PieddepageCar"/>
+    <w:link w:val="FooterChar"/>
     <w:uiPriority w:val="99"/>
     <w:unhideWhenUsed/>
     <w:rsid w:val="00356F03"/>
@@ -15558,10 +16821,10 @@
       <w:spacing w:after="0" w:line="240" w:lineRule="auto"/>
     </w:pPr>
   </w:style>
-  <w:style w:type="character" w:customStyle="1" w:styleId="PieddepageCar">
-    <w:name w:val="Pied de page Car"/>
-    <w:basedOn w:val="Policepardfaut"/>
-    <w:link w:val="Pieddepage"/>
+  <w:style w:type="character" w:customStyle="1" w:styleId="FooterChar">
+    <w:name w:val="Footer Char"/>
+    <w:basedOn w:val="DefaultParagraphFont"/>
+    <w:link w:val="Footer"/>
     <w:uiPriority w:val="99"/>
     <w:rsid w:val="00356F03"/>
   </w:style>
@@ -15728,11 +16991,11 @@
     <w:name w:val="Normal"/>
     <w:qFormat/>
   </w:style>
-  <w:style w:type="paragraph" w:styleId="Titre1">
+  <w:style w:type="paragraph" w:styleId="Heading1">
     <w:name w:val="heading 1"/>
     <w:basedOn w:val="Normal"/>
     <w:next w:val="Normal"/>
-    <w:link w:val="Titre1Car"/>
+    <w:link w:val="Heading1Char"/>
     <w:uiPriority w:val="9"/>
     <w:qFormat/>
     <w:rsid w:val="00ED0768"/>
@@ -15751,11 +17014,11 @@
       <w:szCs w:val="28"/>
     </w:rPr>
   </w:style>
-  <w:style w:type="paragraph" w:styleId="Titre2">
+  <w:style w:type="paragraph" w:styleId="Heading2">
     <w:name w:val="heading 2"/>
     <w:basedOn w:val="Normal"/>
     <w:next w:val="Normal"/>
-    <w:link w:val="Titre2Car"/>
+    <w:link w:val="Heading2Char"/>
     <w:uiPriority w:val="9"/>
     <w:unhideWhenUsed/>
     <w:qFormat/>
@@ -15775,11 +17038,11 @@
       <w:szCs w:val="26"/>
     </w:rPr>
   </w:style>
-  <w:style w:type="paragraph" w:styleId="Titre3">
+  <w:style w:type="paragraph" w:styleId="Heading3">
     <w:name w:val="heading 3"/>
     <w:basedOn w:val="Normal"/>
     <w:next w:val="Normal"/>
-    <w:link w:val="Titre3Car"/>
+    <w:link w:val="Heading3Char"/>
     <w:uiPriority w:val="9"/>
     <w:unhideWhenUsed/>
     <w:qFormat/>
@@ -15797,13 +17060,13 @@
       <w:color w:val="4F81BD" w:themeColor="accent1"/>
     </w:rPr>
   </w:style>
-  <w:style w:type="character" w:default="1" w:styleId="Policepardfaut">
+  <w:style w:type="character" w:default="1" w:styleId="DefaultParagraphFont">
     <w:name w:val="Default Paragraph Font"/>
     <w:uiPriority w:val="1"/>
     <w:semiHidden/>
     <w:unhideWhenUsed/>
   </w:style>
-  <w:style w:type="table" w:default="1" w:styleId="TableauNormal">
+  <w:style w:type="table" w:default="1" w:styleId="TableNormal">
     <w:name w:val="Normal Table"/>
     <w:uiPriority w:val="99"/>
     <w:semiHidden/>
@@ -15818,17 +17081,17 @@
       </w:tblCellMar>
     </w:tblPr>
   </w:style>
-  <w:style w:type="numbering" w:default="1" w:styleId="Aucuneliste">
+  <w:style w:type="numbering" w:default="1" w:styleId="NoList">
     <w:name w:val="No List"/>
     <w:uiPriority w:val="99"/>
     <w:semiHidden/>
     <w:unhideWhenUsed/>
   </w:style>
-  <w:style w:type="paragraph" w:styleId="Titre">
+  <w:style w:type="paragraph" w:styleId="Title">
     <w:name w:val="Title"/>
     <w:basedOn w:val="Normal"/>
     <w:next w:val="Normal"/>
-    <w:link w:val="TitreCar"/>
+    <w:link w:val="TitleChar"/>
     <w:uiPriority w:val="10"/>
     <w:qFormat/>
     <w:rsid w:val="00ED0768"/>
@@ -15848,10 +17111,10 @@
       <w:szCs w:val="52"/>
     </w:rPr>
   </w:style>
-  <w:style w:type="character" w:customStyle="1" w:styleId="TitreCar">
-    <w:name w:val="Titre Car"/>
-    <w:basedOn w:val="Policepardfaut"/>
-    <w:link w:val="Titre"/>
+  <w:style w:type="character" w:customStyle="1" w:styleId="TitleChar">
+    <w:name w:val="Title Char"/>
+    <w:basedOn w:val="DefaultParagraphFont"/>
+    <w:link w:val="Title"/>
     <w:uiPriority w:val="10"/>
     <w:rsid w:val="00ED0768"/>
     <w:rPr>
@@ -15863,10 +17126,10 @@
       <w:szCs w:val="52"/>
     </w:rPr>
   </w:style>
-  <w:style w:type="character" w:customStyle="1" w:styleId="Titre1Car">
-    <w:name w:val="Titre 1 Car"/>
-    <w:basedOn w:val="Policepardfaut"/>
-    <w:link w:val="Titre1"/>
+  <w:style w:type="character" w:customStyle="1" w:styleId="Heading1Char">
+    <w:name w:val="Heading 1 Char"/>
+    <w:basedOn w:val="DefaultParagraphFont"/>
+    <w:link w:val="Heading1"/>
     <w:uiPriority w:val="9"/>
     <w:rsid w:val="00ED0768"/>
     <w:rPr>
@@ -15878,10 +17141,10 @@
       <w:szCs w:val="28"/>
     </w:rPr>
   </w:style>
-  <w:style w:type="character" w:customStyle="1" w:styleId="Titre2Car">
-    <w:name w:val="Titre 2 Car"/>
-    <w:basedOn w:val="Policepardfaut"/>
-    <w:link w:val="Titre2"/>
+  <w:style w:type="character" w:customStyle="1" w:styleId="Heading2Char">
+    <w:name w:val="Heading 2 Char"/>
+    <w:basedOn w:val="DefaultParagraphFont"/>
+    <w:link w:val="Heading2"/>
     <w:uiPriority w:val="9"/>
     <w:rsid w:val="00B45FC0"/>
     <w:rPr>
@@ -15893,10 +17156,10 @@
       <w:szCs w:val="26"/>
     </w:rPr>
   </w:style>
-  <w:style w:type="character" w:customStyle="1" w:styleId="Titre3Car">
-    <w:name w:val="Titre 3 Car"/>
-    <w:basedOn w:val="Policepardfaut"/>
-    <w:link w:val="Titre3"/>
+  <w:style w:type="character" w:customStyle="1" w:styleId="Heading3Char">
+    <w:name w:val="Heading 3 Char"/>
+    <w:basedOn w:val="DefaultParagraphFont"/>
+    <w:link w:val="Heading3"/>
     <w:uiPriority w:val="9"/>
     <w:rsid w:val="0084613E"/>
     <w:rPr>
@@ -15906,9 +17169,9 @@
       <w:color w:val="4F81BD" w:themeColor="accent1"/>
     </w:rPr>
   </w:style>
-  <w:style w:type="table" w:styleId="Grilledutableau">
+  <w:style w:type="table" w:styleId="TableGrid">
     <w:name w:val="Table Grid"/>
-    <w:basedOn w:val="TableauNormal"/>
+    <w:basedOn w:val="TableNormal"/>
     <w:uiPriority w:val="59"/>
     <w:rsid w:val="00023F0D"/>
     <w:pPr>
@@ -15932,9 +17195,9 @@
       </w:tblCellMar>
     </w:tblPr>
   </w:style>
-  <w:style w:type="character" w:styleId="Textedelespacerserv">
+  <w:style w:type="character" w:styleId="PlaceholderText">
     <w:name w:val="Placeholder Text"/>
-    <w:basedOn w:val="Policepardfaut"/>
+    <w:basedOn w:val="DefaultParagraphFont"/>
     <w:uiPriority w:val="99"/>
     <w:semiHidden/>
     <w:rsid w:val="00430D13"/>
@@ -15942,10 +17205,10 @@
       <w:color w:val="808080"/>
     </w:rPr>
   </w:style>
-  <w:style w:type="paragraph" w:styleId="Textedebulles">
+  <w:style w:type="paragraph" w:styleId="BalloonText">
     <w:name w:val="Balloon Text"/>
     <w:basedOn w:val="Normal"/>
-    <w:link w:val="TextedebullesCar"/>
+    <w:link w:val="BalloonTextChar"/>
     <w:uiPriority w:val="99"/>
     <w:semiHidden/>
     <w:unhideWhenUsed/>
@@ -15959,10 +17222,10 @@
       <w:szCs w:val="16"/>
     </w:rPr>
   </w:style>
-  <w:style w:type="character" w:customStyle="1" w:styleId="TextedebullesCar">
-    <w:name w:val="Texte de bulles Car"/>
-    <w:basedOn w:val="Policepardfaut"/>
-    <w:link w:val="Textedebulles"/>
+  <w:style w:type="character" w:customStyle="1" w:styleId="BalloonTextChar">
+    <w:name w:val="Balloon Text Char"/>
+    <w:basedOn w:val="DefaultParagraphFont"/>
+    <w:link w:val="BalloonText"/>
     <w:uiPriority w:val="99"/>
     <w:semiHidden/>
     <w:rsid w:val="00430D13"/>
@@ -15972,7 +17235,7 @@
       <w:szCs w:val="16"/>
     </w:rPr>
   </w:style>
-  <w:style w:type="paragraph" w:styleId="Paragraphedeliste">
+  <w:style w:type="paragraph" w:styleId="ListParagraph">
     <w:name w:val="List Paragraph"/>
     <w:basedOn w:val="Normal"/>
     <w:qFormat/>
@@ -15982,10 +17245,10 @@
       <w:contextualSpacing/>
     </w:pPr>
   </w:style>
-  <w:style w:type="paragraph" w:styleId="En-tte">
+  <w:style w:type="paragraph" w:styleId="Header">
     <w:name w:val="header"/>
     <w:basedOn w:val="Normal"/>
-    <w:link w:val="En-tteCar"/>
+    <w:link w:val="HeaderChar"/>
     <w:uiPriority w:val="99"/>
     <w:unhideWhenUsed/>
     <w:rsid w:val="00356F03"/>
@@ -15997,17 +17260,17 @@
       <w:spacing w:after="0" w:line="240" w:lineRule="auto"/>
     </w:pPr>
   </w:style>
-  <w:style w:type="character" w:customStyle="1" w:styleId="En-tteCar">
-    <w:name w:val="En-tête Car"/>
-    <w:basedOn w:val="Policepardfaut"/>
-    <w:link w:val="En-tte"/>
+  <w:style w:type="character" w:customStyle="1" w:styleId="HeaderChar">
+    <w:name w:val="Header Char"/>
+    <w:basedOn w:val="DefaultParagraphFont"/>
+    <w:link w:val="Header"/>
     <w:uiPriority w:val="99"/>
     <w:rsid w:val="00356F03"/>
   </w:style>
-  <w:style w:type="paragraph" w:styleId="Pieddepage">
+  <w:style w:type="paragraph" w:styleId="Footer">
     <w:name w:val="footer"/>
     <w:basedOn w:val="Normal"/>
-    <w:link w:val="PieddepageCar"/>
+    <w:link w:val="FooterChar"/>
     <w:uiPriority w:val="99"/>
     <w:unhideWhenUsed/>
     <w:rsid w:val="00356F03"/>
@@ -16019,10 +17282,10 @@
       <w:spacing w:after="0" w:line="240" w:lineRule="auto"/>
     </w:pPr>
   </w:style>
-  <w:style w:type="character" w:customStyle="1" w:styleId="PieddepageCar">
-    <w:name w:val="Pied de page Car"/>
-    <w:basedOn w:val="Policepardfaut"/>
-    <w:link w:val="Pieddepage"/>
+  <w:style w:type="character" w:customStyle="1" w:styleId="FooterChar">
+    <w:name w:val="Footer Char"/>
+    <w:basedOn w:val="DefaultParagraphFont"/>
+    <w:link w:val="Footer"/>
     <w:uiPriority w:val="99"/>
     <w:rsid w:val="00356F03"/>
   </w:style>
@@ -16032,7 +17295,7 @@
 <file path=word/charts/chart1.xml><?xml version="1.0" encoding="utf-8"?>
 <c:chartSpace xmlns:c="http://schemas.openxmlformats.org/drawingml/2006/chart" xmlns:a="http://schemas.openxmlformats.org/drawingml/2006/main" xmlns:r="http://schemas.openxmlformats.org/officeDocument/2006/relationships">
   <c:date1904 val="0"/>
-  <c:lang val="fr-FR"/>
+  <c:lang val="en-US"/>
   <c:roundedCorners val="0"/>
   <mc:AlternateContent xmlns:mc="http://schemas.openxmlformats.org/markup-compatibility/2006">
     <mc:Choice xmlns:c14="http://schemas.microsoft.com/office/drawing/2007/8/2/chart" Requires="c14">
@@ -20830,11 +22093,11 @@
           <c:showPercent val="0"/>
           <c:showBubbleSize val="0"/>
         </c:dLbls>
-        <c:axId val="127782272"/>
-        <c:axId val="127779968"/>
+        <c:axId val="121811712"/>
+        <c:axId val="112773760"/>
       </c:scatterChart>
       <c:valAx>
-        <c:axId val="127779968"/>
+        <c:axId val="112773760"/>
         <c:scaling>
           <c:orientation val="minMax"/>
         </c:scaling>
@@ -20893,15 +22156,15 @@
             <a:pPr>
               <a:defRPr sz="1000" b="0"/>
             </a:pPr>
-            <a:endParaRPr lang="fr-FR"/>
+            <a:endParaRPr lang="en-US"/>
           </a:p>
         </c:txPr>
-        <c:crossAx val="127782272"/>
+        <c:crossAx val="121811712"/>
         <c:crosses val="autoZero"/>
         <c:crossBetween val="midCat"/>
       </c:valAx>
       <c:valAx>
-        <c:axId val="127782272"/>
+        <c:axId val="121811712"/>
         <c:scaling>
           <c:orientation val="minMax"/>
         </c:scaling>
@@ -20951,10 +22214,10 @@
             <a:pPr>
               <a:defRPr sz="1000" b="0"/>
             </a:pPr>
-            <a:endParaRPr lang="fr-FR"/>
+            <a:endParaRPr lang="en-US"/>
           </a:p>
         </c:txPr>
-        <c:crossAx val="127779968"/>
+        <c:crossAx val="112773760"/>
         <c:crosses val="autoZero"/>
         <c:crossBetween val="midCat"/>
       </c:valAx>
@@ -21273,7 +22536,7 @@
 </file>
 
 <file path=customXml/itemProps1.xml><?xml version="1.0" encoding="utf-8"?>
-<ds:datastoreItem xmlns:ds="http://schemas.openxmlformats.org/officeDocument/2006/customXml" ds:itemID="{7E8653A4-8855-463F-BA66-B0C844146126}">
+<ds:datastoreItem xmlns:ds="http://schemas.openxmlformats.org/officeDocument/2006/customXml" ds:itemID="{4451F733-CF0D-48C8-81B2-E27B4C339975}">
   <ds:schemaRefs>
     <ds:schemaRef ds:uri="http://schemas.openxmlformats.org/officeDocument/2006/bibliography"/>
   </ds:schemaRefs>

</xml_diff>